<commit_message>
something in read me
</commit_message>
<xml_diff>
--- a/madwan2_slamba4/ReadMe.docx
+++ b/madwan2_slamba4/ReadMe.docx
@@ -613,8 +613,13 @@
     </w:p>
     <w:p>
       <w:pPr>
+        <w:pStyle w:val="ListParagraph"/>
+        <w:numPr>
+          <w:ilvl w:val="0"/>
+          <w:numId w:val="3"/>
+        </w:numPr>
         <w:spacing w:line="267" w:lineRule="auto"/>
-        <w:ind w:left="360" w:right="260"/>
+        <w:ind w:right="260"/>
         <w:rPr>
           <w:rFonts w:ascii="Arial" w:eastAsia="Arial" w:hAnsi="Arial" w:cs="Arial"/>
           <w:color w:val="00000A"/>
@@ -631,8 +636,15 @@
         </w:rPr>
         <w:t>First</w:t>
       </w:r>
-      <w:bookmarkStart w:id="1" w:name="_GoBack"/>
-      <w:bookmarkEnd w:id="1"/>
+      <w:r>
+        <w:rPr>
+          <w:rFonts w:ascii="Arial" w:eastAsia="Arial" w:hAnsi="Arial" w:cs="Arial"/>
+          <w:color w:val="00000A"/>
+          <w:sz w:val="24"/>
+          <w:szCs w:val="24"/>
+        </w:rPr>
+        <w:t>,</w:t>
+      </w:r>
       <w:r>
         <w:rPr>
           <w:rFonts w:ascii="Arial" w:eastAsia="Arial" w:hAnsi="Arial" w:cs="Arial"/>
@@ -681,6 +693,264 @@
           <w:szCs w:val="24"/>
         </w:rPr>
         <w:t xml:space="preserve"> on </w:t>
+      </w:r>
+      <w:r>
+        <w:rPr>
+          <w:rFonts w:ascii="Arial" w:eastAsia="Arial" w:hAnsi="Arial" w:cs="Arial"/>
+          <w:color w:val="00000A"/>
+          <w:sz w:val="24"/>
+          <w:szCs w:val="24"/>
+        </w:rPr>
+        <w:t xml:space="preserve">the essay. </w:t>
+      </w:r>
+      <w:r>
+        <w:rPr>
+          <w:rFonts w:ascii="Arial" w:eastAsia="Arial" w:hAnsi="Arial" w:cs="Arial"/>
+          <w:color w:val="00000A"/>
+          <w:sz w:val="24"/>
+          <w:szCs w:val="24"/>
+        </w:rPr>
+        <w:t xml:space="preserve">Then we split all the sentences which has newline character (\n) into multiple sentences. </w:t>
+      </w:r>
+    </w:p>
+    <w:p>
+      <w:pPr>
+        <w:pStyle w:val="ListParagraph"/>
+        <w:numPr>
+          <w:ilvl w:val="0"/>
+          <w:numId w:val="3"/>
+        </w:numPr>
+        <w:spacing w:line="267" w:lineRule="auto"/>
+        <w:ind w:right="260"/>
+        <w:rPr>
+          <w:rFonts w:ascii="Arial" w:eastAsia="Arial" w:hAnsi="Arial" w:cs="Arial"/>
+          <w:color w:val="00000A"/>
+          <w:sz w:val="24"/>
+          <w:szCs w:val="24"/>
+        </w:rPr>
+      </w:pPr>
+      <w:r>
+        <w:rPr>
+          <w:rFonts w:ascii="Arial" w:eastAsia="Arial" w:hAnsi="Arial" w:cs="Arial"/>
+          <w:color w:val="00000A"/>
+          <w:sz w:val="24"/>
+          <w:szCs w:val="24"/>
+        </w:rPr>
+        <w:t>We</w:t>
+      </w:r>
+      <w:r>
+        <w:rPr>
+          <w:rFonts w:ascii="Arial" w:eastAsia="Arial" w:hAnsi="Arial" w:cs="Arial"/>
+          <w:color w:val="00000A"/>
+          <w:sz w:val="24"/>
+          <w:szCs w:val="24"/>
+        </w:rPr>
+        <w:t xml:space="preserve"> saw a pattern in the essays in which there wasn’t a space after period (which denotes the end of the sentence) and hence the </w:t>
+      </w:r>
+      <w:proofErr w:type="spellStart"/>
+      <w:r>
+        <w:rPr>
+          <w:rFonts w:ascii="Arial" w:eastAsia="Arial" w:hAnsi="Arial" w:cs="Arial"/>
+          <w:color w:val="00000A"/>
+          <w:sz w:val="24"/>
+          <w:szCs w:val="24"/>
+        </w:rPr>
+        <w:t>sent_tokenize</w:t>
+      </w:r>
+      <w:proofErr w:type="spellEnd"/>
+      <w:r>
+        <w:rPr>
+          <w:rFonts w:ascii="Arial" w:eastAsia="Arial" w:hAnsi="Arial" w:cs="Arial"/>
+          <w:color w:val="00000A"/>
+          <w:sz w:val="24"/>
+          <w:szCs w:val="24"/>
+        </w:rPr>
+        <w:t xml:space="preserve"> didn’t split the sentence into two sentence</w:t>
+      </w:r>
+      <w:r>
+        <w:rPr>
+          <w:rFonts w:ascii="Arial" w:eastAsia="Arial" w:hAnsi="Arial" w:cs="Arial"/>
+          <w:color w:val="00000A"/>
+          <w:sz w:val="24"/>
+          <w:szCs w:val="24"/>
+        </w:rPr>
+        <w:t>s</w:t>
+      </w:r>
+      <w:r>
+        <w:rPr>
+          <w:rFonts w:ascii="Arial" w:eastAsia="Arial" w:hAnsi="Arial" w:cs="Arial"/>
+          <w:color w:val="00000A"/>
+          <w:sz w:val="24"/>
+          <w:szCs w:val="24"/>
+        </w:rPr>
+        <w:t xml:space="preserve">. </w:t>
+      </w:r>
+      <w:r>
+        <w:rPr>
+          <w:rFonts w:ascii="Arial" w:eastAsia="Arial" w:hAnsi="Arial" w:cs="Arial"/>
+          <w:color w:val="00000A"/>
+          <w:sz w:val="24"/>
+          <w:szCs w:val="24"/>
+        </w:rPr>
+        <w:t xml:space="preserve">Hence, we split the sentences into two if the character after period is alpha and before the period isn’t period(.) since some essays had two or more consecutive periods to denote continuation. </w:t>
+      </w:r>
+      <w:proofErr w:type="gramStart"/>
+      <w:r>
+        <w:rPr>
+          <w:rFonts w:ascii="Arial" w:eastAsia="Arial" w:hAnsi="Arial" w:cs="Arial"/>
+          <w:color w:val="00000A"/>
+          <w:sz w:val="24"/>
+          <w:szCs w:val="24"/>
+        </w:rPr>
+        <w:t>Also</w:t>
+      </w:r>
+      <w:proofErr w:type="gramEnd"/>
+      <w:r>
+        <w:rPr>
+          <w:rFonts w:ascii="Arial" w:eastAsia="Arial" w:hAnsi="Arial" w:cs="Arial"/>
+          <w:color w:val="00000A"/>
+          <w:sz w:val="24"/>
+          <w:szCs w:val="24"/>
+        </w:rPr>
+        <w:t xml:space="preserve"> the sentence after the period should at least have 3 characters</w:t>
+      </w:r>
+      <w:r>
+        <w:rPr>
+          <w:rFonts w:ascii="Arial" w:eastAsia="Arial" w:hAnsi="Arial" w:cs="Arial"/>
+          <w:color w:val="00000A"/>
+          <w:sz w:val="24"/>
+          <w:szCs w:val="24"/>
+        </w:rPr>
+        <w:t>.</w:t>
+      </w:r>
+    </w:p>
+    <w:p>
+      <w:pPr>
+        <w:pStyle w:val="ListParagraph"/>
+        <w:numPr>
+          <w:ilvl w:val="0"/>
+          <w:numId w:val="3"/>
+        </w:numPr>
+        <w:spacing w:line="267" w:lineRule="auto"/>
+        <w:ind w:right="260"/>
+        <w:rPr>
+          <w:rFonts w:ascii="Arial" w:eastAsia="Arial" w:hAnsi="Arial" w:cs="Arial"/>
+          <w:color w:val="00000A"/>
+          <w:sz w:val="24"/>
+          <w:szCs w:val="24"/>
+        </w:rPr>
+      </w:pPr>
+      <w:r>
+        <w:rPr>
+          <w:rFonts w:ascii="Arial" w:eastAsia="Arial" w:hAnsi="Arial" w:cs="Arial"/>
+          <w:color w:val="00000A"/>
+          <w:sz w:val="24"/>
+          <w:szCs w:val="24"/>
+        </w:rPr>
+        <w:t xml:space="preserve">While looking at multiple finite verbs in the </w:t>
+      </w:r>
+      <w:proofErr w:type="gramStart"/>
+      <w:r>
+        <w:rPr>
+          <w:rFonts w:ascii="Arial" w:eastAsia="Arial" w:hAnsi="Arial" w:cs="Arial"/>
+          <w:color w:val="00000A"/>
+          <w:sz w:val="24"/>
+          <w:szCs w:val="24"/>
+        </w:rPr>
+        <w:t>sentence(</w:t>
+      </w:r>
+      <w:proofErr w:type="gramEnd"/>
+      <w:r>
+        <w:rPr>
+          <w:rFonts w:ascii="Arial" w:eastAsia="Arial" w:hAnsi="Arial" w:cs="Arial"/>
+          <w:color w:val="00000A"/>
+          <w:sz w:val="24"/>
+          <w:szCs w:val="24"/>
+        </w:rPr>
+        <w:t>hint given in project_part1.pdf)</w:t>
+      </w:r>
+      <w:r>
+        <w:rPr>
+          <w:rFonts w:ascii="Arial" w:eastAsia="Arial" w:hAnsi="Arial" w:cs="Arial"/>
+          <w:color w:val="00000A"/>
+          <w:sz w:val="24"/>
+          <w:szCs w:val="24"/>
+        </w:rPr>
+        <w:t>,</w:t>
+      </w:r>
+      <w:r>
+        <w:rPr>
+          <w:rFonts w:ascii="Arial" w:eastAsia="Arial" w:hAnsi="Arial" w:cs="Arial"/>
+          <w:color w:val="00000A"/>
+          <w:sz w:val="24"/>
+          <w:szCs w:val="24"/>
+        </w:rPr>
+        <w:t xml:space="preserve"> if the sentence didn’t have coordinate or subordinate clause then we saw a pattern in the parse tree, denoting the finite verb phrase as </w:t>
+      </w:r>
+      <w:r>
+        <w:rPr>
+          <w:rFonts w:ascii="Arial" w:eastAsia="Arial" w:hAnsi="Arial" w:cs="Arial"/>
+          <w:color w:val="00000A"/>
+          <w:sz w:val="24"/>
+          <w:szCs w:val="24"/>
+        </w:rPr>
+        <w:t>‘</w:t>
+      </w:r>
+      <w:r>
+        <w:rPr>
+          <w:rFonts w:ascii="Arial" w:eastAsia="Arial" w:hAnsi="Arial" w:cs="Arial"/>
+          <w:color w:val="00000A"/>
+          <w:sz w:val="24"/>
+          <w:szCs w:val="24"/>
+        </w:rPr>
+        <w:t>(SBAR (S</w:t>
+      </w:r>
+      <w:r>
+        <w:rPr>
+          <w:rFonts w:ascii="Arial" w:eastAsia="Arial" w:hAnsi="Arial" w:cs="Arial"/>
+          <w:color w:val="00000A"/>
+          <w:sz w:val="24"/>
+          <w:szCs w:val="24"/>
+        </w:rPr>
+        <w:t xml:space="preserve">’ – where SBAR denotes ‘clause introduced by a (possibly empty) subordinating conjunction’. If the sentence has a subordinating </w:t>
+      </w:r>
+      <w:proofErr w:type="gramStart"/>
+      <w:r>
+        <w:rPr>
+          <w:rFonts w:ascii="Arial" w:eastAsia="Arial" w:hAnsi="Arial" w:cs="Arial"/>
+          <w:color w:val="00000A"/>
+          <w:sz w:val="24"/>
+          <w:szCs w:val="24"/>
+        </w:rPr>
+        <w:t>conjunction</w:t>
+      </w:r>
+      <w:proofErr w:type="gramEnd"/>
+      <w:r>
+        <w:rPr>
+          <w:rFonts w:ascii="Arial" w:eastAsia="Arial" w:hAnsi="Arial" w:cs="Arial"/>
+          <w:color w:val="00000A"/>
+          <w:sz w:val="24"/>
+          <w:szCs w:val="24"/>
+        </w:rPr>
+        <w:t xml:space="preserve"> then it is denoted by ‘(SBAR (IN</w:t>
+      </w:r>
+      <w:r>
+        <w:rPr>
+          <w:rFonts w:ascii="Arial" w:eastAsia="Arial" w:hAnsi="Arial" w:cs="Arial"/>
+          <w:color w:val="00000A"/>
+          <w:sz w:val="24"/>
+          <w:szCs w:val="24"/>
+        </w:rPr>
+        <w:t xml:space="preserve"> that</w:t>
+      </w:r>
+      <w:r>
+        <w:rPr>
+          <w:rFonts w:ascii="Arial" w:eastAsia="Arial" w:hAnsi="Arial" w:cs="Arial"/>
+          <w:color w:val="00000A"/>
+          <w:sz w:val="24"/>
+          <w:szCs w:val="24"/>
+        </w:rPr>
+        <w:t>) (S’</w:t>
       </w:r>
     </w:p>
     <w:p>
@@ -711,6 +981,44 @@
     </w:p>
     <w:p>
       <w:pPr>
+        <w:spacing w:line="267" w:lineRule="auto"/>
+        <w:ind w:right="260"/>
+        <w:rPr>
+          <w:rFonts w:ascii="Arial" w:eastAsia="Arial" w:hAnsi="Arial" w:cs="Arial"/>
+          <w:color w:val="00000A"/>
+          <w:sz w:val="24"/>
+          <w:szCs w:val="24"/>
+        </w:rPr>
+      </w:pPr>
+    </w:p>
+    <w:p>
+      <w:pPr>
+        <w:pStyle w:val="ListParagraph"/>
+        <w:numPr>
+          <w:ilvl w:val="0"/>
+          <w:numId w:val="3"/>
+        </w:numPr>
+        <w:spacing w:line="267" w:lineRule="auto"/>
+        <w:ind w:right="260"/>
+        <w:rPr>
+          <w:rFonts w:ascii="Arial" w:eastAsia="Arial" w:hAnsi="Arial" w:cs="Arial"/>
+          <w:color w:val="00000A"/>
+          <w:sz w:val="24"/>
+          <w:szCs w:val="24"/>
+        </w:rPr>
+      </w:pPr>
+      <w:r>
+        <w:rPr>
+          <w:rFonts w:ascii="Arial" w:eastAsia="Arial" w:hAnsi="Arial" w:cs="Arial"/>
+          <w:color w:val="00000A"/>
+          <w:sz w:val="24"/>
+          <w:szCs w:val="24"/>
+        </w:rPr>
+        <w:t>FILL THIS</w:t>
+      </w:r>
+    </w:p>
+    <w:p>
+      <w:pPr>
         <w:pStyle w:val="ListParagraph"/>
         <w:numPr>
           <w:ilvl w:val="0"/>
@@ -763,6 +1071,44 @@
     </w:p>
     <w:p>
       <w:pPr>
+        <w:spacing w:line="267" w:lineRule="auto"/>
+        <w:ind w:left="360" w:right="260"/>
+        <w:rPr>
+          <w:rFonts w:ascii="Arial" w:eastAsia="Arial" w:hAnsi="Arial" w:cs="Arial"/>
+          <w:color w:val="00000A"/>
+          <w:sz w:val="24"/>
+          <w:szCs w:val="24"/>
+        </w:rPr>
+      </w:pPr>
+    </w:p>
+    <w:p>
+      <w:pPr>
+        <w:pStyle w:val="ListParagraph"/>
+        <w:numPr>
+          <w:ilvl w:val="0"/>
+          <w:numId w:val="3"/>
+        </w:numPr>
+        <w:spacing w:line="267" w:lineRule="auto"/>
+        <w:ind w:right="260"/>
+        <w:rPr>
+          <w:rFonts w:ascii="Arial" w:eastAsia="Arial" w:hAnsi="Arial" w:cs="Arial"/>
+          <w:color w:val="00000A"/>
+          <w:sz w:val="24"/>
+          <w:szCs w:val="24"/>
+        </w:rPr>
+      </w:pPr>
+      <w:r>
+        <w:rPr>
+          <w:rFonts w:ascii="Arial" w:eastAsia="Arial" w:hAnsi="Arial" w:cs="Arial"/>
+          <w:color w:val="00000A"/>
+          <w:sz w:val="24"/>
+          <w:szCs w:val="24"/>
+        </w:rPr>
+        <w:t>FILL this</w:t>
+      </w:r>
+    </w:p>
+    <w:p>
+      <w:pPr>
         <w:pStyle w:val="ListParagraph"/>
         <w:numPr>
           <w:ilvl w:val="0"/>
@@ -784,6 +1130,7 @@
           <w:sz w:val="24"/>
           <w:szCs w:val="24"/>
         </w:rPr>
+        <w:lastRenderedPageBreak/>
         <w:t>Verb Tense</w:t>
       </w:r>
     </w:p>
@@ -798,32 +1145,66 @@
           <w:szCs w:val="24"/>
         </w:rPr>
       </w:pPr>
-      <w:r>
-        <w:rPr>
-          <w:rFonts w:ascii="Arial" w:eastAsia="Arial" w:hAnsi="Arial" w:cs="Arial"/>
-          <w:color w:val="00000A"/>
-          <w:sz w:val="24"/>
-          <w:szCs w:val="24"/>
-        </w:rPr>
-        <w:t>A</w:t>
-      </w:r>
-      <w:r>
-        <w:rPr>
-          <w:rFonts w:ascii="Arial" w:eastAsia="Arial" w:hAnsi="Arial" w:cs="Arial"/>
-          <w:color w:val="00000A"/>
-          <w:sz w:val="24"/>
-          <w:szCs w:val="24"/>
-        </w:rPr>
-        <w:t xml:space="preserve"> brief explanation of </w:t>
-      </w:r>
-      <w:r>
-        <w:rPr>
-          <w:rFonts w:ascii="Arial" w:eastAsia="Arial" w:hAnsi="Arial" w:cs="Arial"/>
-          <w:color w:val="00000A"/>
-          <w:sz w:val="24"/>
-          <w:szCs w:val="24"/>
-        </w:rPr>
-        <w:t>how you exploited POS tagging (and any other strategies used) to evaluate the essays. Also state some patterns of errors that you found.</w:t>
+    </w:p>
+    <w:p>
+      <w:pPr>
+        <w:pStyle w:val="ListParagraph"/>
+        <w:numPr>
+          <w:ilvl w:val="0"/>
+          <w:numId w:val="3"/>
+        </w:numPr>
+        <w:spacing w:line="267" w:lineRule="auto"/>
+        <w:ind w:right="260"/>
+        <w:rPr>
+          <w:rFonts w:ascii="Arial" w:eastAsia="Arial" w:hAnsi="Arial" w:cs="Arial"/>
+          <w:color w:val="00000A"/>
+          <w:sz w:val="24"/>
+          <w:szCs w:val="24"/>
+        </w:rPr>
+      </w:pPr>
+      <w:r>
+        <w:rPr>
+          <w:rFonts w:ascii="Arial" w:eastAsia="Arial" w:hAnsi="Arial" w:cs="Arial"/>
+          <w:color w:val="00000A"/>
+          <w:sz w:val="24"/>
+          <w:szCs w:val="24"/>
+        </w:rPr>
+        <w:t>FILL THIS</w:t>
+      </w:r>
+    </w:p>
+    <w:p>
+      <w:pPr>
+        <w:spacing w:line="267" w:lineRule="auto"/>
+        <w:ind w:right="260"/>
+        <w:rPr>
+          <w:rFonts w:ascii="Arial" w:eastAsia="Arial" w:hAnsi="Arial" w:cs="Arial"/>
+          <w:color w:val="00000A"/>
+          <w:sz w:val="24"/>
+          <w:szCs w:val="24"/>
+        </w:rPr>
+      </w:pPr>
+    </w:p>
+    <w:p>
+      <w:pPr>
+        <w:spacing w:line="267" w:lineRule="auto"/>
+        <w:ind w:right="260"/>
+        <w:rPr>
+          <w:rFonts w:ascii="Arial" w:eastAsia="Arial" w:hAnsi="Arial" w:cs="Arial"/>
+          <w:color w:val="00000A"/>
+          <w:sz w:val="24"/>
+          <w:szCs w:val="24"/>
+        </w:rPr>
+      </w:pPr>
+      <w:bookmarkStart w:id="1" w:name="_GoBack"/>
+      <w:bookmarkEnd w:id="1"/>
+      <w:r>
+        <w:rPr>
+          <w:rFonts w:ascii="Arial" w:eastAsia="Arial" w:hAnsi="Arial" w:cs="Arial"/>
+          <w:color w:val="00000A"/>
+          <w:sz w:val="24"/>
+          <w:szCs w:val="24"/>
+        </w:rPr>
+        <w:t>A brief explanation of how you exploited POS tagging (and any other strategies used) to evaluate the essays. Also state some patterns of errors that you found.</w:t>
       </w:r>
     </w:p>
     <w:p>
@@ -900,6 +1281,119 @@
 <file path=word/numbering.xml><?xml version="1.0" encoding="utf-8"?>
 <w:numbering xmlns:wpc="http://schemas.microsoft.com/office/word/2010/wordprocessingCanvas" xmlns:cx="http://schemas.microsoft.com/office/drawing/2014/chartex" xmlns:cx1="http://schemas.microsoft.com/office/drawing/2015/9/8/chartex" xmlns:cx2="http://schemas.microsoft.com/office/drawing/2015/10/21/chartex" xmlns:cx3="http://schemas.microsoft.com/office/drawing/2016/5/9/chartex" xmlns:cx4="http://schemas.microsoft.com/office/drawing/2016/5/10/chartex" xmlns:cx5="http://schemas.microsoft.com/office/drawing/2016/5/11/chartex" xmlns:cx6="http://schemas.microsoft.com/office/drawing/2016/5/12/chartex" xmlns:cx7="http://schemas.microsoft.com/office/drawing/2016/5/13/chartex" xmlns:cx8="http://schemas.microsoft.com/office/drawing/2016/5/14/chartex" xmlns:mc="http://schemas.openxmlformats.org/markup-compatibility/2006" xmlns:aink="http://schemas.microsoft.com/office/drawing/2016/ink" xmlns:am3d="http://schemas.microsoft.com/office/drawing/2017/model3d" xmlns:o="urn:schemas-microsoft-com:office:office" xmlns:r="http://schemas.openxmlformats.org/officeDocument/2006/relationships" xmlns:m="http://schemas.openxmlformats.org/officeDocument/2006/math" xmlns:v="urn:schemas-microsoft-com:vml" xmlns:wp14="http://schemas.microsoft.com/office/word/2010/wordprocessingDrawing" xmlns:wp="http://schemas.openxmlformats.org/drawingml/2006/wordprocessingDrawing" xmlns:w10="urn:schemas-microsoft-com:office:word" xmlns:w="http://schemas.openxmlformats.org/wordprocessingml/2006/main" xmlns:w14="http://schemas.microsoft.com/office/word/2010/wordml" xmlns:w15="http://schemas.microsoft.com/office/word/2012/wordml" xmlns:w16cid="http://schemas.microsoft.com/office/word/2016/wordml/cid" xmlns:w16se="http://schemas.microsoft.com/office/word/2015/wordml/symex" xmlns:wpg="http://schemas.microsoft.com/office/word/2010/wordprocessingGroup" xmlns:wpi="http://schemas.microsoft.com/office/word/2010/wordprocessingInk" xmlns:wne="http://schemas.microsoft.com/office/word/2006/wordml" xmlns:wps="http://schemas.microsoft.com/office/word/2010/wordprocessingShape" mc:Ignorable="w14 w15 w16se w16cid wp14">
   <w:abstractNum w:abstractNumId="0" w15:restartNumberingAfterBreak="0">
+    <w:nsid w:val="09D272F0"/>
+    <w:multiLevelType w:val="hybridMultilevel"/>
+    <w:tmpl w:val="6C266C36"/>
+    <w:lvl w:ilvl="0" w:tplc="9DDA249A">
+      <w:start w:val="1"/>
+      <w:numFmt w:val="bullet"/>
+      <w:lvlText w:val="-"/>
+      <w:lvlJc w:val="left"/>
+      <w:pPr>
+        <w:ind w:left="720" w:hanging="360"/>
+      </w:pPr>
+      <w:rPr>
+        <w:rFonts w:ascii="Arial" w:eastAsia="Arial" w:hAnsi="Arial" w:cs="Arial" w:hint="default"/>
+      </w:rPr>
+    </w:lvl>
+    <w:lvl w:ilvl="1" w:tplc="04090003">
+      <w:start w:val="1"/>
+      <w:numFmt w:val="bullet"/>
+      <w:lvlText w:val="o"/>
+      <w:lvlJc w:val="left"/>
+      <w:pPr>
+        <w:ind w:left="1440" w:hanging="360"/>
+      </w:pPr>
+      <w:rPr>
+        <w:rFonts w:ascii="Courier New" w:hAnsi="Courier New" w:cs="Courier New" w:hint="default"/>
+      </w:rPr>
+    </w:lvl>
+    <w:lvl w:ilvl="2" w:tplc="04090005" w:tentative="1">
+      <w:start w:val="1"/>
+      <w:numFmt w:val="bullet"/>
+      <w:lvlText w:val=""/>
+      <w:lvlJc w:val="left"/>
+      <w:pPr>
+        <w:ind w:left="2160" w:hanging="360"/>
+      </w:pPr>
+      <w:rPr>
+        <w:rFonts w:ascii="Wingdings" w:hAnsi="Wingdings" w:hint="default"/>
+      </w:rPr>
+    </w:lvl>
+    <w:lvl w:ilvl="3" w:tplc="04090001" w:tentative="1">
+      <w:start w:val="1"/>
+      <w:numFmt w:val="bullet"/>
+      <w:lvlText w:val=""/>
+      <w:lvlJc w:val="left"/>
+      <w:pPr>
+        <w:ind w:left="2880" w:hanging="360"/>
+      </w:pPr>
+      <w:rPr>
+        <w:rFonts w:ascii="Symbol" w:hAnsi="Symbol" w:hint="default"/>
+      </w:rPr>
+    </w:lvl>
+    <w:lvl w:ilvl="4" w:tplc="04090003" w:tentative="1">
+      <w:start w:val="1"/>
+      <w:numFmt w:val="bullet"/>
+      <w:lvlText w:val="o"/>
+      <w:lvlJc w:val="left"/>
+      <w:pPr>
+        <w:ind w:left="3600" w:hanging="360"/>
+      </w:pPr>
+      <w:rPr>
+        <w:rFonts w:ascii="Courier New" w:hAnsi="Courier New" w:cs="Courier New" w:hint="default"/>
+      </w:rPr>
+    </w:lvl>
+    <w:lvl w:ilvl="5" w:tplc="04090005" w:tentative="1">
+      <w:start w:val="1"/>
+      <w:numFmt w:val="bullet"/>
+      <w:lvlText w:val=""/>
+      <w:lvlJc w:val="left"/>
+      <w:pPr>
+        <w:ind w:left="4320" w:hanging="360"/>
+      </w:pPr>
+      <w:rPr>
+        <w:rFonts w:ascii="Wingdings" w:hAnsi="Wingdings" w:hint="default"/>
+      </w:rPr>
+    </w:lvl>
+    <w:lvl w:ilvl="6" w:tplc="04090001" w:tentative="1">
+      <w:start w:val="1"/>
+      <w:numFmt w:val="bullet"/>
+      <w:lvlText w:val=""/>
+      <w:lvlJc w:val="left"/>
+      <w:pPr>
+        <w:ind w:left="5040" w:hanging="360"/>
+      </w:pPr>
+      <w:rPr>
+        <w:rFonts w:ascii="Symbol" w:hAnsi="Symbol" w:hint="default"/>
+      </w:rPr>
+    </w:lvl>
+    <w:lvl w:ilvl="7" w:tplc="04090003" w:tentative="1">
+      <w:start w:val="1"/>
+      <w:numFmt w:val="bullet"/>
+      <w:lvlText w:val="o"/>
+      <w:lvlJc w:val="left"/>
+      <w:pPr>
+        <w:ind w:left="5760" w:hanging="360"/>
+      </w:pPr>
+      <w:rPr>
+        <w:rFonts w:ascii="Courier New" w:hAnsi="Courier New" w:cs="Courier New" w:hint="default"/>
+      </w:rPr>
+    </w:lvl>
+    <w:lvl w:ilvl="8" w:tplc="04090005" w:tentative="1">
+      <w:start w:val="1"/>
+      <w:numFmt w:val="bullet"/>
+      <w:lvlText w:val=""/>
+      <w:lvlJc w:val="left"/>
+      <w:pPr>
+        <w:ind w:left="6480" w:hanging="360"/>
+      </w:pPr>
+      <w:rPr>
+        <w:rFonts w:ascii="Wingdings" w:hAnsi="Wingdings" w:hint="default"/>
+      </w:rPr>
+    </w:lvl>
+  </w:abstractNum>
+  <w:abstractNum w:abstractNumId="1" w15:restartNumberingAfterBreak="0">
     <w:nsid w:val="55BC5A60"/>
     <w:multiLevelType w:val="hybridMultilevel"/>
     <w:tmpl w:val="A7F29384"/>
@@ -988,7 +1482,7 @@
       </w:pPr>
     </w:lvl>
   </w:abstractNum>
-  <w:abstractNum w:abstractNumId="1" w15:restartNumberingAfterBreak="0">
+  <w:abstractNum w:abstractNumId="2" w15:restartNumberingAfterBreak="0">
     <w:nsid w:val="631A21D0"/>
     <w:multiLevelType w:val="hybridMultilevel"/>
     <w:tmpl w:val="01C41E4E"/>
@@ -1078,10 +1572,13 @@
     </w:lvl>
   </w:abstractNum>
   <w:num w:numId="1">
-    <w:abstractNumId w:val="0"/>
+    <w:abstractNumId w:val="1"/>
   </w:num>
   <w:num w:numId="2">
-    <w:abstractNumId w:val="1"/>
+    <w:abstractNumId w:val="2"/>
+  </w:num>
+  <w:num w:numId="3">
+    <w:abstractNumId w:val="0"/>
   </w:num>
 </w:numbering>
 </file>

</xml_diff>

<commit_message>
updated read me with core nlp server running steps
</commit_message>
<xml_diff>
--- a/madwan2_slamba4/ReadMe.docx
+++ b/madwan2_slamba4/ReadMe.docx
@@ -251,8 +251,8 @@
     <w:p>
       <w:pPr>
         <w:rPr>
-          <w:rFonts w:ascii="Arial" w:eastAsia="Arial" w:hAnsi="Arial" w:cs="Arial"/>
-          <w:color w:val="00000A"/>
+          <w:rStyle w:val="Hyperlink"/>
+          <w:rFonts w:ascii="Arial" w:eastAsia="Arial" w:hAnsi="Arial" w:cs="Arial"/>
           <w:sz w:val="24"/>
           <w:szCs w:val="24"/>
         </w:rPr>
@@ -369,6 +369,237 @@
           <w:szCs w:val="24"/>
         </w:rPr>
       </w:pPr>
+      <w:r>
+        <w:rPr>
+          <w:rFonts w:ascii="Arial" w:eastAsia="Arial" w:hAnsi="Arial" w:cs="Arial"/>
+          <w:color w:val="00000A"/>
+          <w:sz w:val="24"/>
+          <w:szCs w:val="24"/>
+        </w:rPr>
+        <w:t xml:space="preserve">Steps to run the </w:t>
+      </w:r>
+      <w:proofErr w:type="spellStart"/>
+      <w:r>
+        <w:rPr>
+          <w:rFonts w:ascii="Arial" w:eastAsia="Arial" w:hAnsi="Arial" w:cs="Arial"/>
+          <w:color w:val="00000A"/>
+          <w:sz w:val="24"/>
+          <w:szCs w:val="24"/>
+        </w:rPr>
+        <w:t>coreNLP</w:t>
+      </w:r>
+      <w:proofErr w:type="spellEnd"/>
+      <w:r>
+        <w:rPr>
+          <w:rFonts w:ascii="Arial" w:eastAsia="Arial" w:hAnsi="Arial" w:cs="Arial"/>
+          <w:color w:val="00000A"/>
+          <w:sz w:val="24"/>
+          <w:szCs w:val="24"/>
+        </w:rPr>
+        <w:t xml:space="preserve"> server: </w:t>
+      </w:r>
+    </w:p>
+    <w:p>
+      <w:pPr>
+        <w:pStyle w:val="ListParagraph"/>
+        <w:numPr>
+          <w:ilvl w:val="0"/>
+          <w:numId w:val="6"/>
+        </w:numPr>
+        <w:rPr>
+          <w:rFonts w:ascii="Arial" w:eastAsia="Arial" w:hAnsi="Arial" w:cs="Arial"/>
+          <w:color w:val="00000A"/>
+          <w:sz w:val="24"/>
+          <w:szCs w:val="24"/>
+        </w:rPr>
+      </w:pPr>
+      <w:r>
+        <w:rPr>
+          <w:rFonts w:ascii="Arial" w:eastAsia="Arial" w:hAnsi="Arial" w:cs="Arial"/>
+          <w:color w:val="00000A"/>
+          <w:sz w:val="24"/>
+          <w:szCs w:val="24"/>
+        </w:rPr>
+        <w:t xml:space="preserve">On command prompt, switch to the Stanford </w:t>
+      </w:r>
+      <w:proofErr w:type="spellStart"/>
+      <w:r>
+        <w:rPr>
+          <w:rFonts w:ascii="Arial" w:eastAsia="Arial" w:hAnsi="Arial" w:cs="Arial"/>
+          <w:color w:val="00000A"/>
+          <w:sz w:val="24"/>
+          <w:szCs w:val="24"/>
+        </w:rPr>
+        <w:t>corenlp</w:t>
+      </w:r>
+      <w:proofErr w:type="spellEnd"/>
+      <w:r>
+        <w:rPr>
+          <w:rFonts w:ascii="Arial" w:eastAsia="Arial" w:hAnsi="Arial" w:cs="Arial"/>
+          <w:color w:val="00000A"/>
+          <w:sz w:val="24"/>
+          <w:szCs w:val="24"/>
+        </w:rPr>
+        <w:t xml:space="preserve"> folder (Ex: </w:t>
+      </w:r>
+      <w:r>
+        <w:rPr>
+          <w:rFonts w:ascii="Arial" w:eastAsia="Arial" w:hAnsi="Arial" w:cs="Arial"/>
+          <w:color w:val="00000A"/>
+          <w:sz w:val="24"/>
+          <w:szCs w:val="24"/>
+        </w:rPr>
+        <w:t>stanford-corenlp-full-2017-06-09</w:t>
+      </w:r>
+      <w:r>
+        <w:rPr>
+          <w:rFonts w:ascii="Arial" w:eastAsia="Arial" w:hAnsi="Arial" w:cs="Arial"/>
+          <w:color w:val="00000A"/>
+          <w:sz w:val="24"/>
+          <w:szCs w:val="24"/>
+        </w:rPr>
+        <w:t>)</w:t>
+      </w:r>
+    </w:p>
+    <w:p>
+      <w:pPr>
+        <w:pStyle w:val="ListParagraph"/>
+        <w:numPr>
+          <w:ilvl w:val="0"/>
+          <w:numId w:val="6"/>
+        </w:numPr>
+        <w:rPr>
+          <w:rFonts w:ascii="Arial" w:eastAsia="Arial" w:hAnsi="Arial" w:cs="Arial"/>
+          <w:color w:val="00000A"/>
+          <w:sz w:val="24"/>
+          <w:szCs w:val="24"/>
+        </w:rPr>
+      </w:pPr>
+      <w:r>
+        <w:rPr>
+          <w:rFonts w:ascii="Arial" w:eastAsia="Arial" w:hAnsi="Arial" w:cs="Arial"/>
+          <w:color w:val="00000A"/>
+          <w:sz w:val="24"/>
+          <w:szCs w:val="24"/>
+        </w:rPr>
+        <w:t xml:space="preserve">Run command with the quotes – </w:t>
+      </w:r>
+    </w:p>
+    <w:p>
+      <w:pPr>
+        <w:ind w:left="360" w:firstLine="360"/>
+        <w:rPr>
+          <w:rFonts w:ascii="Arial" w:eastAsia="Arial" w:hAnsi="Arial" w:cs="Arial"/>
+          <w:color w:val="00000A"/>
+          <w:sz w:val="24"/>
+          <w:szCs w:val="24"/>
+        </w:rPr>
+      </w:pPr>
+      <w:r>
+        <w:rPr>
+          <w:rFonts w:ascii="Arial" w:eastAsia="Arial" w:hAnsi="Arial" w:cs="Arial"/>
+          <w:color w:val="00000A"/>
+          <w:sz w:val="24"/>
+          <w:szCs w:val="24"/>
+        </w:rPr>
+        <w:t>‘java -mx4g -</w:t>
+      </w:r>
+      <w:proofErr w:type="spellStart"/>
+      <w:r>
+        <w:rPr>
+          <w:rFonts w:ascii="Arial" w:eastAsia="Arial" w:hAnsi="Arial" w:cs="Arial"/>
+          <w:color w:val="00000A"/>
+          <w:sz w:val="24"/>
+          <w:szCs w:val="24"/>
+        </w:rPr>
+        <w:t>cp</w:t>
+      </w:r>
+      <w:proofErr w:type="spellEnd"/>
+      <w:r>
+        <w:rPr>
+          <w:rFonts w:ascii="Arial" w:eastAsia="Arial" w:hAnsi="Arial" w:cs="Arial"/>
+          <w:color w:val="00000A"/>
+          <w:sz w:val="24"/>
+          <w:szCs w:val="24"/>
+        </w:rPr>
+        <w:t xml:space="preserve"> "*" </w:t>
+      </w:r>
+      <w:proofErr w:type="spellStart"/>
+      <w:proofErr w:type="gramStart"/>
+      <w:r>
+        <w:rPr>
+          <w:rFonts w:ascii="Arial" w:eastAsia="Arial" w:hAnsi="Arial" w:cs="Arial"/>
+          <w:color w:val="00000A"/>
+          <w:sz w:val="24"/>
+          <w:szCs w:val="24"/>
+        </w:rPr>
+        <w:t>edu.stanford.nlp.pipeline</w:t>
+      </w:r>
+      <w:proofErr w:type="gramEnd"/>
+      <w:r>
+        <w:rPr>
+          <w:rFonts w:ascii="Arial" w:eastAsia="Arial" w:hAnsi="Arial" w:cs="Arial"/>
+          <w:color w:val="00000A"/>
+          <w:sz w:val="24"/>
+          <w:szCs w:val="24"/>
+        </w:rPr>
+        <w:t>.StanfordCoreNLPServer</w:t>
+      </w:r>
+      <w:proofErr w:type="spellEnd"/>
+      <w:r>
+        <w:rPr>
+          <w:rFonts w:ascii="Arial" w:eastAsia="Arial" w:hAnsi="Arial" w:cs="Arial"/>
+          <w:color w:val="00000A"/>
+          <w:sz w:val="24"/>
+          <w:szCs w:val="24"/>
+        </w:rPr>
+        <w:t xml:space="preserve"> -port 9000</w:t>
+      </w:r>
+      <w:r>
+        <w:rPr>
+          <w:rFonts w:ascii="Arial" w:eastAsia="Arial" w:hAnsi="Arial" w:cs="Arial"/>
+          <w:color w:val="00000A"/>
+          <w:sz w:val="24"/>
+          <w:szCs w:val="24"/>
+        </w:rPr>
+        <w:t xml:space="preserve">’ </w:t>
+      </w:r>
+    </w:p>
+    <w:p>
+      <w:pPr>
+        <w:pStyle w:val="ListParagraph"/>
+        <w:numPr>
+          <w:ilvl w:val="0"/>
+          <w:numId w:val="6"/>
+        </w:numPr>
+        <w:rPr>
+          <w:rFonts w:ascii="Arial" w:eastAsia="Arial" w:hAnsi="Arial" w:cs="Arial"/>
+          <w:color w:val="00000A"/>
+          <w:sz w:val="24"/>
+          <w:szCs w:val="24"/>
+        </w:rPr>
+      </w:pPr>
+      <w:r>
+        <w:rPr>
+          <w:rFonts w:ascii="Arial" w:eastAsia="Arial" w:hAnsi="Arial" w:cs="Arial"/>
+          <w:color w:val="00000A"/>
+          <w:sz w:val="24"/>
+          <w:szCs w:val="24"/>
+        </w:rPr>
+        <w:t>Make sure it is running on port 9000</w:t>
+      </w:r>
+      <w:bookmarkStart w:id="1" w:name="_GoBack"/>
+      <w:bookmarkEnd w:id="1"/>
+    </w:p>
+    <w:p>
+      <w:pPr>
+        <w:rPr>
+          <w:rFonts w:ascii="Arial" w:eastAsia="Arial" w:hAnsi="Arial" w:cs="Arial"/>
+          <w:color w:val="00000A"/>
+          <w:sz w:val="24"/>
+          <w:szCs w:val="24"/>
+        </w:rPr>
+      </w:pPr>
     </w:p>
     <w:p>
       <w:pPr>
@@ -432,7 +663,40 @@
           <w:sz w:val="24"/>
           <w:szCs w:val="24"/>
         </w:rPr>
-        <w:t xml:space="preserve">python </w:t>
+        <w:t>p</w:t>
+      </w:r>
+      <w:r>
+        <w:rPr>
+          <w:rFonts w:ascii="Arial" w:eastAsia="Arial" w:hAnsi="Arial" w:cs="Arial"/>
+          <w:i/>
+          <w:iCs/>
+          <w:color w:val="00000A"/>
+          <w:sz w:val="24"/>
+          <w:szCs w:val="24"/>
+        </w:rPr>
+        <w:t>ython</w:t>
+      </w:r>
+      <w:r>
+        <w:rPr>
+          <w:rFonts w:ascii="Arial" w:eastAsia="Arial" w:hAnsi="Arial" w:cs="Arial"/>
+          <w:i/>
+          <w:iCs/>
+          <w:color w:val="00000A"/>
+          <w:sz w:val="24"/>
+          <w:szCs w:val="24"/>
+        </w:rPr>
+        <w:t>3</w:t>
+      </w:r>
+      <w:r>
+        <w:rPr>
+          <w:rFonts w:ascii="Arial" w:eastAsia="Arial" w:hAnsi="Arial" w:cs="Arial"/>
+          <w:i/>
+          <w:iCs/>
+          <w:color w:val="00000A"/>
+          <w:sz w:val="24"/>
+          <w:szCs w:val="24"/>
+        </w:rPr>
+        <w:t xml:space="preserve"> </w:t>
       </w:r>
       <w:r>
         <w:rPr>
@@ -979,6 +1243,7 @@
           <w:sz w:val="24"/>
           <w:szCs w:val="24"/>
         </w:rPr>
+        <w:lastRenderedPageBreak/>
         <w:t>Patterns of Errors:</w:t>
       </w:r>
     </w:p>
@@ -1043,7 +1308,6 @@
           <w:sz w:val="24"/>
           <w:szCs w:val="24"/>
         </w:rPr>
-        <w:lastRenderedPageBreak/>
         <w:t>Spelling Mistakes</w:t>
       </w:r>
     </w:p>
@@ -1776,6 +2040,7 @@
           <w:sz w:val="24"/>
           <w:szCs w:val="24"/>
         </w:rPr>
+        <w:lastRenderedPageBreak/>
         <w:t>The program extracts the longest sequence of verb forming tags and checks whether it is present it out lists. If not</w:t>
       </w:r>
       <w:r>
@@ -1854,7 +2119,6 @@
           <w:szCs w:val="24"/>
           <w:lang w:val="en"/>
         </w:rPr>
-        <w:lastRenderedPageBreak/>
         <w:t xml:space="preserve">For part c, the main problem was generalizing the code. Right </w:t>
       </w:r>
       <w:proofErr w:type="gramStart"/>
@@ -2352,8 +2616,6 @@
           <w:lang w:val="en"/>
         </w:rPr>
       </w:pPr>
-      <w:bookmarkStart w:id="1" w:name="_GoBack"/>
-      <w:bookmarkEnd w:id="1"/>
     </w:p>
     <w:p>
       <w:pPr>
@@ -2803,6 +3065,95 @@
     </w:lvl>
   </w:abstractNum>
   <w:abstractNum w:abstractNumId="2" w15:restartNumberingAfterBreak="0">
+    <w:nsid w:val="3CA544E3"/>
+    <w:multiLevelType w:val="hybridMultilevel"/>
+    <w:tmpl w:val="5E3EE7EC"/>
+    <w:lvl w:ilvl="0" w:tplc="0409000F">
+      <w:start w:val="1"/>
+      <w:numFmt w:val="decimal"/>
+      <w:lvlText w:val="%1."/>
+      <w:lvlJc w:val="left"/>
+      <w:pPr>
+        <w:ind w:left="720" w:hanging="360"/>
+      </w:pPr>
+      <w:rPr>
+        <w:rFonts w:hint="default"/>
+      </w:rPr>
+    </w:lvl>
+    <w:lvl w:ilvl="1" w:tplc="04090019" w:tentative="1">
+      <w:start w:val="1"/>
+      <w:numFmt w:val="lowerLetter"/>
+      <w:lvlText w:val="%2."/>
+      <w:lvlJc w:val="left"/>
+      <w:pPr>
+        <w:ind w:left="1440" w:hanging="360"/>
+      </w:pPr>
+    </w:lvl>
+    <w:lvl w:ilvl="2" w:tplc="0409001B" w:tentative="1">
+      <w:start w:val="1"/>
+      <w:numFmt w:val="lowerRoman"/>
+      <w:lvlText w:val="%3."/>
+      <w:lvlJc w:val="right"/>
+      <w:pPr>
+        <w:ind w:left="2160" w:hanging="180"/>
+      </w:pPr>
+    </w:lvl>
+    <w:lvl w:ilvl="3" w:tplc="0409000F" w:tentative="1">
+      <w:start w:val="1"/>
+      <w:numFmt w:val="decimal"/>
+      <w:lvlText w:val="%4."/>
+      <w:lvlJc w:val="left"/>
+      <w:pPr>
+        <w:ind w:left="2880" w:hanging="360"/>
+      </w:pPr>
+    </w:lvl>
+    <w:lvl w:ilvl="4" w:tplc="04090019" w:tentative="1">
+      <w:start w:val="1"/>
+      <w:numFmt w:val="lowerLetter"/>
+      <w:lvlText w:val="%5."/>
+      <w:lvlJc w:val="left"/>
+      <w:pPr>
+        <w:ind w:left="3600" w:hanging="360"/>
+      </w:pPr>
+    </w:lvl>
+    <w:lvl w:ilvl="5" w:tplc="0409001B" w:tentative="1">
+      <w:start w:val="1"/>
+      <w:numFmt w:val="lowerRoman"/>
+      <w:lvlText w:val="%6."/>
+      <w:lvlJc w:val="right"/>
+      <w:pPr>
+        <w:ind w:left="4320" w:hanging="180"/>
+      </w:pPr>
+    </w:lvl>
+    <w:lvl w:ilvl="6" w:tplc="0409000F" w:tentative="1">
+      <w:start w:val="1"/>
+      <w:numFmt w:val="decimal"/>
+      <w:lvlText w:val="%7."/>
+      <w:lvlJc w:val="left"/>
+      <w:pPr>
+        <w:ind w:left="5040" w:hanging="360"/>
+      </w:pPr>
+    </w:lvl>
+    <w:lvl w:ilvl="7" w:tplc="04090019" w:tentative="1">
+      <w:start w:val="1"/>
+      <w:numFmt w:val="lowerLetter"/>
+      <w:lvlText w:val="%8."/>
+      <w:lvlJc w:val="left"/>
+      <w:pPr>
+        <w:ind w:left="5760" w:hanging="360"/>
+      </w:pPr>
+    </w:lvl>
+    <w:lvl w:ilvl="8" w:tplc="0409001B" w:tentative="1">
+      <w:start w:val="1"/>
+      <w:numFmt w:val="lowerRoman"/>
+      <w:lvlText w:val="%9."/>
+      <w:lvlJc w:val="right"/>
+      <w:pPr>
+        <w:ind w:left="6480" w:hanging="180"/>
+      </w:pPr>
+    </w:lvl>
+  </w:abstractNum>
+  <w:abstractNum w:abstractNumId="3" w15:restartNumberingAfterBreak="0">
     <w:nsid w:val="47652E7A"/>
     <w:multiLevelType w:val="multilevel"/>
     <w:tmpl w:val="8EF86364"/>
@@ -2915,7 +3266,7 @@
       </w:rPr>
     </w:lvl>
   </w:abstractNum>
-  <w:abstractNum w:abstractNumId="3" w15:restartNumberingAfterBreak="0">
+  <w:abstractNum w:abstractNumId="4" w15:restartNumberingAfterBreak="0">
     <w:nsid w:val="55BC5A60"/>
     <w:multiLevelType w:val="hybridMultilevel"/>
     <w:tmpl w:val="A7F29384"/>
@@ -3004,7 +3355,7 @@
       </w:pPr>
     </w:lvl>
   </w:abstractNum>
-  <w:abstractNum w:abstractNumId="4" w15:restartNumberingAfterBreak="0">
+  <w:abstractNum w:abstractNumId="5" w15:restartNumberingAfterBreak="0">
     <w:nsid w:val="631A21D0"/>
     <w:multiLevelType w:val="hybridMultilevel"/>
     <w:tmpl w:val="01C41E4E"/>
@@ -3094,10 +3445,10 @@
     </w:lvl>
   </w:abstractNum>
   <w:num w:numId="1">
-    <w:abstractNumId w:val="3"/>
+    <w:abstractNumId w:val="4"/>
   </w:num>
   <w:num w:numId="2">
-    <w:abstractNumId w:val="4"/>
+    <w:abstractNumId w:val="5"/>
   </w:num>
   <w:num w:numId="3">
     <w:abstractNumId w:val="0"/>
@@ -3106,6 +3457,9 @@
     <w:abstractNumId w:val="1"/>
   </w:num>
   <w:num w:numId="5">
+    <w:abstractNumId w:val="3"/>
+  </w:num>
+  <w:num w:numId="6">
     <w:abstractNumId w:val="2"/>
   </w:num>
 </w:numbering>
@@ -3508,6 +3862,7 @@
   <w:style w:type="character" w:default="1" w:styleId="DefaultParagraphFont">
     <w:name w:val="Default Paragraph Font"/>
     <w:uiPriority w:val="1"/>
+    <w:semiHidden/>
     <w:unhideWhenUsed/>
   </w:style>
   <w:style w:type="table" w:default="1" w:styleId="TableNormal">

</xml_diff>

<commit_message>
Read me file updated
</commit_message>
<xml_diff>
--- a/madwan2_slamba4/ReadMe.docx
+++ b/madwan2_slamba4/ReadMe.docx
@@ -588,8 +588,6 @@
         </w:rPr>
         <w:t>Make sure it is running on port 9000</w:t>
       </w:r>
-      <w:bookmarkStart w:id="1" w:name="_GoBack"/>
-      <w:bookmarkEnd w:id="1"/>
     </w:p>
     <w:p>
       <w:pPr>
@@ -1227,6 +1225,11 @@
     </w:p>
     <w:p>
       <w:pPr>
+        <w:pStyle w:val="ListParagraph"/>
+        <w:numPr>
+          <w:ilvl w:val="0"/>
+          <w:numId w:val="1"/>
+        </w:numPr>
         <w:spacing w:line="267" w:lineRule="auto"/>
         <w:ind w:right="260"/>
         <w:rPr>
@@ -1244,6 +1247,701 @@
           <w:szCs w:val="24"/>
         </w:rPr>
         <w:lastRenderedPageBreak/>
+        <w:t>Spelling Mistakes</w:t>
+      </w:r>
+    </w:p>
+    <w:p>
+      <w:pPr>
+        <w:spacing w:line="266" w:lineRule="auto"/>
+        <w:ind w:right="260"/>
+        <w:rPr>
+          <w:rFonts w:ascii="Arial" w:hAnsi="Arial" w:cs="Arial"/>
+          <w:color w:val="00000A"/>
+          <w:sz w:val="24"/>
+          <w:szCs w:val="24"/>
+        </w:rPr>
+      </w:pPr>
+    </w:p>
+    <w:p>
+      <w:pPr>
+        <w:spacing w:line="266" w:lineRule="auto"/>
+        <w:ind w:right="260"/>
+        <w:rPr>
+          <w:rFonts w:ascii="Arial" w:hAnsi="Arial" w:cs="Arial"/>
+          <w:color w:val="00000A"/>
+          <w:sz w:val="24"/>
+          <w:szCs w:val="24"/>
+        </w:rPr>
+      </w:pPr>
+      <w:r>
+        <w:rPr>
+          <w:rFonts w:ascii="Arial" w:hAnsi="Arial" w:cs="Arial"/>
+          <w:color w:val="00000A"/>
+          <w:sz w:val="24"/>
+          <w:szCs w:val="24"/>
+        </w:rPr>
+        <w:t>W</w:t>
+      </w:r>
+      <w:r>
+        <w:rPr>
+          <w:rFonts w:ascii="Arial" w:hAnsi="Arial" w:cs="Arial"/>
+          <w:color w:val="00000A"/>
+          <w:sz w:val="24"/>
+          <w:szCs w:val="24"/>
+        </w:rPr>
+        <w:t>e took a multilevel approach for counting number of spelling mistakes:</w:t>
+      </w:r>
+    </w:p>
+    <w:p>
+      <w:pPr>
+        <w:pStyle w:val="ListParagraph"/>
+        <w:numPr>
+          <w:ilvl w:val="0"/>
+          <w:numId w:val="3"/>
+        </w:numPr>
+        <w:spacing w:line="266" w:lineRule="auto"/>
+        <w:ind w:right="260"/>
+        <w:rPr>
+          <w:rFonts w:ascii="Arial" w:hAnsi="Arial" w:cs="Arial"/>
+          <w:color w:val="00000A"/>
+          <w:sz w:val="24"/>
+          <w:szCs w:val="24"/>
+        </w:rPr>
+      </w:pPr>
+      <w:r>
+        <w:rPr>
+          <w:rFonts w:ascii="Arial" w:hAnsi="Arial" w:cs="Arial"/>
+          <w:color w:val="00000A"/>
+          <w:sz w:val="24"/>
+          <w:szCs w:val="24"/>
+        </w:rPr>
+        <w:t xml:space="preserve">First, we simply tried to find the spelling mistakes using wordnet. But wordnet falsely reported simple words like “how”, “you” </w:t>
+      </w:r>
+      <w:proofErr w:type="spellStart"/>
+      <w:r>
+        <w:rPr>
+          <w:rFonts w:ascii="Arial" w:hAnsi="Arial" w:cs="Arial"/>
+          <w:color w:val="00000A"/>
+          <w:sz w:val="24"/>
+          <w:szCs w:val="24"/>
+        </w:rPr>
+        <w:t>etc</w:t>
+      </w:r>
+      <w:proofErr w:type="spellEnd"/>
+      <w:r>
+        <w:rPr>
+          <w:rFonts w:ascii="Arial" w:hAnsi="Arial" w:cs="Arial"/>
+          <w:color w:val="00000A"/>
+          <w:sz w:val="24"/>
+          <w:szCs w:val="24"/>
+        </w:rPr>
+        <w:t xml:space="preserve"> as wrong spellings. </w:t>
+      </w:r>
+      <w:proofErr w:type="gramStart"/>
+      <w:r>
+        <w:rPr>
+          <w:rFonts w:ascii="Arial" w:hAnsi="Arial" w:cs="Arial"/>
+          <w:color w:val="00000A"/>
+          <w:sz w:val="24"/>
+          <w:szCs w:val="24"/>
+        </w:rPr>
+        <w:t>So</w:t>
+      </w:r>
+      <w:proofErr w:type="gramEnd"/>
+      <w:r>
+        <w:rPr>
+          <w:rFonts w:ascii="Arial" w:hAnsi="Arial" w:cs="Arial"/>
+          <w:color w:val="00000A"/>
+          <w:sz w:val="24"/>
+          <w:szCs w:val="24"/>
+        </w:rPr>
+        <w:t xml:space="preserve"> we used it as our first pass of spellcheck and its output was used as an input for the next step.</w:t>
+      </w:r>
+    </w:p>
+    <w:p>
+      <w:pPr>
+        <w:pStyle w:val="ListParagraph"/>
+        <w:numPr>
+          <w:ilvl w:val="0"/>
+          <w:numId w:val="3"/>
+        </w:numPr>
+        <w:spacing w:line="266" w:lineRule="auto"/>
+        <w:ind w:right="260"/>
+        <w:rPr>
+          <w:rFonts w:ascii="Arial" w:hAnsi="Arial" w:cs="Arial"/>
+          <w:color w:val="00000A"/>
+          <w:sz w:val="24"/>
+          <w:szCs w:val="24"/>
+        </w:rPr>
+      </w:pPr>
+      <w:r>
+        <w:rPr>
+          <w:rFonts w:ascii="Arial" w:hAnsi="Arial" w:cs="Arial"/>
+          <w:color w:val="00000A"/>
+          <w:sz w:val="24"/>
+          <w:szCs w:val="24"/>
+        </w:rPr>
+        <w:t xml:space="preserve">After that, I employed Peter </w:t>
+      </w:r>
+      <w:proofErr w:type="spellStart"/>
+      <w:r>
+        <w:rPr>
+          <w:rFonts w:ascii="Arial" w:hAnsi="Arial" w:cs="Arial"/>
+          <w:color w:val="00000A"/>
+          <w:sz w:val="24"/>
+          <w:szCs w:val="24"/>
+        </w:rPr>
+        <w:t>Norvig’s</w:t>
+      </w:r>
+      <w:proofErr w:type="spellEnd"/>
+      <w:r>
+        <w:rPr>
+          <w:rFonts w:ascii="Arial" w:hAnsi="Arial" w:cs="Arial"/>
+          <w:color w:val="00000A"/>
+          <w:sz w:val="24"/>
+          <w:szCs w:val="24"/>
+        </w:rPr>
+        <w:t xml:space="preserve"> spell correction code to further filter out the words. Now to a great accuracy, we can say that the words left in the list are probably the only words that are incorrect in the essay.</w:t>
+      </w:r>
+    </w:p>
+    <w:p>
+      <w:pPr>
+        <w:spacing w:line="266" w:lineRule="auto"/>
+        <w:ind w:right="260"/>
+        <w:contextualSpacing/>
+        <w:rPr>
+          <w:rFonts w:ascii="Arial" w:hAnsi="Arial" w:cs="Arial"/>
+          <w:color w:val="00000A"/>
+          <w:sz w:val="24"/>
+          <w:szCs w:val="24"/>
+        </w:rPr>
+      </w:pPr>
+    </w:p>
+    <w:p>
+      <w:pPr>
+        <w:pStyle w:val="ListParagraph"/>
+        <w:numPr>
+          <w:ilvl w:val="0"/>
+          <w:numId w:val="1"/>
+        </w:numPr>
+        <w:spacing w:line="267" w:lineRule="auto"/>
+        <w:ind w:right="260"/>
+        <w:rPr>
+          <w:rFonts w:ascii="Arial" w:eastAsia="Arial" w:hAnsi="Arial" w:cs="Arial"/>
+          <w:color w:val="00000A"/>
+          <w:sz w:val="24"/>
+          <w:szCs w:val="24"/>
+        </w:rPr>
+      </w:pPr>
+      <w:r>
+        <w:rPr>
+          <w:rFonts w:ascii="Arial" w:eastAsia="Arial" w:hAnsi="Arial" w:cs="Arial"/>
+          <w:color w:val="00000A"/>
+          <w:sz w:val="24"/>
+          <w:szCs w:val="24"/>
+        </w:rPr>
+        <w:t>Syntax/Grammar</w:t>
+      </w:r>
+    </w:p>
+    <w:p>
+      <w:pPr>
+        <w:spacing w:line="267" w:lineRule="auto"/>
+        <w:ind w:right="260"/>
+        <w:rPr>
+          <w:rFonts w:ascii="Arial" w:eastAsia="Arial" w:hAnsi="Arial" w:cs="Arial"/>
+          <w:color w:val="00000A"/>
+          <w:sz w:val="24"/>
+          <w:szCs w:val="24"/>
+        </w:rPr>
+      </w:pPr>
+    </w:p>
+    <w:p>
+      <w:pPr>
+        <w:spacing w:line="266" w:lineRule="auto"/>
+        <w:ind w:left="720" w:right="260"/>
+        <w:rPr>
+          <w:rFonts w:ascii="Arial" w:eastAsia="Arial" w:hAnsi="Arial" w:cs="Arial"/>
+          <w:color w:val="00000A"/>
+          <w:sz w:val="24"/>
+          <w:szCs w:val="24"/>
+          <w:lang w:val="en"/>
+        </w:rPr>
+      </w:pPr>
+      <w:r>
+        <w:rPr>
+          <w:rFonts w:ascii="Arial" w:eastAsia="Arial" w:hAnsi="Arial" w:cs="Arial"/>
+          <w:color w:val="00000A"/>
+          <w:sz w:val="24"/>
+          <w:szCs w:val="24"/>
+          <w:lang w:val="en"/>
+        </w:rPr>
+        <w:t>Grammar is the hardest task we had to tackle in part 1 of the project. Here, we had to handle the following:</w:t>
+      </w:r>
+    </w:p>
+    <w:p>
+      <w:pPr>
+        <w:numPr>
+          <w:ilvl w:val="0"/>
+          <w:numId w:val="4"/>
+        </w:numPr>
+        <w:spacing w:line="266" w:lineRule="auto"/>
+        <w:ind w:right="260"/>
+        <w:contextualSpacing/>
+        <w:rPr>
+          <w:rFonts w:ascii="Arial" w:eastAsia="Arial" w:hAnsi="Arial" w:cs="Arial"/>
+          <w:color w:val="00000A"/>
+          <w:sz w:val="24"/>
+          <w:szCs w:val="24"/>
+          <w:lang w:val="en"/>
+        </w:rPr>
+      </w:pPr>
+      <w:r>
+        <w:rPr>
+          <w:rFonts w:ascii="Arial" w:eastAsia="Arial" w:hAnsi="Arial" w:cs="Arial"/>
+          <w:color w:val="00000A"/>
+          <w:sz w:val="24"/>
+          <w:szCs w:val="24"/>
+          <w:lang w:val="en"/>
+        </w:rPr>
+        <w:t>Subject-Verb Agreement</w:t>
+      </w:r>
+    </w:p>
+    <w:p>
+      <w:pPr>
+        <w:numPr>
+          <w:ilvl w:val="0"/>
+          <w:numId w:val="4"/>
+        </w:numPr>
+        <w:spacing w:line="266" w:lineRule="auto"/>
+        <w:ind w:right="260"/>
+        <w:contextualSpacing/>
+        <w:rPr>
+          <w:rFonts w:ascii="Arial" w:eastAsia="Arial" w:hAnsi="Arial" w:cs="Arial"/>
+          <w:color w:val="00000A"/>
+          <w:sz w:val="24"/>
+          <w:szCs w:val="24"/>
+          <w:lang w:val="en"/>
+        </w:rPr>
+      </w:pPr>
+      <w:r>
+        <w:rPr>
+          <w:rFonts w:ascii="Arial" w:eastAsia="Arial" w:hAnsi="Arial" w:cs="Arial"/>
+          <w:color w:val="00000A"/>
+          <w:sz w:val="24"/>
+          <w:szCs w:val="24"/>
+          <w:lang w:val="en"/>
+        </w:rPr>
+        <w:t>Missing Verbs</w:t>
+      </w:r>
+    </w:p>
+    <w:p>
+      <w:pPr>
+        <w:numPr>
+          <w:ilvl w:val="0"/>
+          <w:numId w:val="4"/>
+        </w:numPr>
+        <w:spacing w:line="266" w:lineRule="auto"/>
+        <w:ind w:right="260"/>
+        <w:contextualSpacing/>
+        <w:rPr>
+          <w:rFonts w:ascii="Arial" w:eastAsia="Arial" w:hAnsi="Arial" w:cs="Arial"/>
+          <w:color w:val="00000A"/>
+          <w:sz w:val="24"/>
+          <w:szCs w:val="24"/>
+          <w:lang w:val="en"/>
+        </w:rPr>
+      </w:pPr>
+      <w:r>
+        <w:rPr>
+          <w:rFonts w:ascii="Arial" w:eastAsia="Arial" w:hAnsi="Arial" w:cs="Arial"/>
+          <w:color w:val="00000A"/>
+          <w:sz w:val="24"/>
+          <w:szCs w:val="24"/>
+          <w:lang w:val="en"/>
+        </w:rPr>
+        <w:t>Incorrect Verbs</w:t>
+      </w:r>
+    </w:p>
+    <w:p>
+      <w:pPr>
+        <w:numPr>
+          <w:ilvl w:val="0"/>
+          <w:numId w:val="4"/>
+        </w:numPr>
+        <w:spacing w:line="266" w:lineRule="auto"/>
+        <w:ind w:right="260"/>
+        <w:contextualSpacing/>
+        <w:rPr>
+          <w:rFonts w:ascii="Arial" w:eastAsia="Arial" w:hAnsi="Arial" w:cs="Arial"/>
+          <w:color w:val="00000A"/>
+          <w:sz w:val="24"/>
+          <w:szCs w:val="24"/>
+          <w:lang w:val="en"/>
+        </w:rPr>
+      </w:pPr>
+      <w:r>
+        <w:rPr>
+          <w:rFonts w:ascii="Arial" w:eastAsia="Arial" w:hAnsi="Arial" w:cs="Arial"/>
+          <w:color w:val="00000A"/>
+          <w:sz w:val="24"/>
+          <w:szCs w:val="24"/>
+          <w:lang w:val="en"/>
+        </w:rPr>
+        <w:t>Verb Tense</w:t>
+      </w:r>
+    </w:p>
+    <w:p>
+      <w:pPr>
+        <w:spacing w:line="266" w:lineRule="auto"/>
+        <w:ind w:right="260"/>
+        <w:rPr>
+          <w:rFonts w:ascii="Arial" w:eastAsia="Arial" w:hAnsi="Arial" w:cs="Arial"/>
+          <w:color w:val="00000A"/>
+          <w:sz w:val="24"/>
+          <w:szCs w:val="24"/>
+          <w:lang w:val="en"/>
+        </w:rPr>
+      </w:pPr>
+      <w:r>
+        <w:rPr>
+          <w:rFonts w:ascii="Arial" w:eastAsia="Arial" w:hAnsi="Arial" w:cs="Arial"/>
+          <w:color w:val="00000A"/>
+          <w:sz w:val="24"/>
+          <w:szCs w:val="24"/>
+          <w:lang w:val="en"/>
+        </w:rPr>
+        <w:tab/>
+      </w:r>
+    </w:p>
+    <w:p>
+      <w:pPr>
+        <w:pStyle w:val="ListParagraph"/>
+        <w:numPr>
+          <w:ilvl w:val="0"/>
+          <w:numId w:val="3"/>
+        </w:numPr>
+        <w:spacing w:line="266" w:lineRule="auto"/>
+        <w:ind w:right="260"/>
+        <w:rPr>
+          <w:rFonts w:ascii="Arial" w:eastAsia="Arial" w:hAnsi="Arial" w:cs="Arial"/>
+          <w:color w:val="00000A"/>
+          <w:sz w:val="24"/>
+          <w:szCs w:val="24"/>
+          <w:lang w:val="en"/>
+        </w:rPr>
+      </w:pPr>
+      <w:r>
+        <w:rPr>
+          <w:rFonts w:ascii="Arial" w:eastAsia="Arial" w:hAnsi="Arial" w:cs="Arial"/>
+          <w:color w:val="00000A"/>
+          <w:sz w:val="24"/>
+          <w:szCs w:val="24"/>
+          <w:lang w:val="en"/>
+        </w:rPr>
+        <w:t xml:space="preserve">For this, we had to employ POS tagging. After every word of the essay was tagged, the task was subdivided as </w:t>
+      </w:r>
+      <w:proofErr w:type="spellStart"/>
+      <w:proofErr w:type="gramStart"/>
+      <w:r>
+        <w:rPr>
+          <w:rFonts w:ascii="Arial" w:eastAsia="Arial" w:hAnsi="Arial" w:cs="Arial"/>
+          <w:color w:val="00000A"/>
+          <w:sz w:val="24"/>
+          <w:szCs w:val="24"/>
+          <w:lang w:val="en"/>
+        </w:rPr>
+        <w:t>c.i</w:t>
+      </w:r>
+      <w:proofErr w:type="spellEnd"/>
+      <w:proofErr w:type="gramEnd"/>
+      <w:r>
+        <w:rPr>
+          <w:rFonts w:ascii="Arial" w:eastAsia="Arial" w:hAnsi="Arial" w:cs="Arial"/>
+          <w:color w:val="00000A"/>
+          <w:sz w:val="24"/>
+          <w:szCs w:val="24"/>
+          <w:lang w:val="en"/>
+        </w:rPr>
+        <w:t xml:space="preserve"> and </w:t>
+      </w:r>
+      <w:proofErr w:type="spellStart"/>
+      <w:r>
+        <w:rPr>
+          <w:rFonts w:ascii="Arial" w:eastAsia="Arial" w:hAnsi="Arial" w:cs="Arial"/>
+          <w:color w:val="00000A"/>
+          <w:sz w:val="24"/>
+          <w:szCs w:val="24"/>
+          <w:lang w:val="en"/>
+        </w:rPr>
+        <w:t>c.ii</w:t>
+      </w:r>
+      <w:proofErr w:type="spellEnd"/>
+    </w:p>
+    <w:p>
+      <w:pPr>
+        <w:pStyle w:val="ListParagraph"/>
+        <w:numPr>
+          <w:ilvl w:val="0"/>
+          <w:numId w:val="3"/>
+        </w:numPr>
+        <w:spacing w:line="266" w:lineRule="auto"/>
+        <w:ind w:right="260"/>
+        <w:rPr>
+          <w:rFonts w:ascii="Arial" w:eastAsia="Arial" w:hAnsi="Arial" w:cs="Arial"/>
+          <w:color w:val="00000A"/>
+          <w:sz w:val="24"/>
+          <w:szCs w:val="24"/>
+          <w:lang w:val="en"/>
+        </w:rPr>
+      </w:pPr>
+      <w:r>
+        <w:rPr>
+          <w:rFonts w:ascii="Arial" w:eastAsia="Arial" w:hAnsi="Arial" w:cs="Arial"/>
+          <w:color w:val="00000A"/>
+          <w:sz w:val="24"/>
+          <w:szCs w:val="24"/>
+          <w:lang w:val="en"/>
+        </w:rPr>
+        <w:t xml:space="preserve">For </w:t>
+      </w:r>
+      <w:proofErr w:type="spellStart"/>
+      <w:r>
+        <w:rPr>
+          <w:rFonts w:ascii="Arial" w:eastAsia="Arial" w:hAnsi="Arial" w:cs="Arial"/>
+          <w:color w:val="00000A"/>
+          <w:sz w:val="24"/>
+          <w:szCs w:val="24"/>
+          <w:lang w:val="en"/>
+        </w:rPr>
+        <w:t>c.i</w:t>
+      </w:r>
+      <w:proofErr w:type="spellEnd"/>
+      <w:r>
+        <w:rPr>
+          <w:rFonts w:ascii="Arial" w:eastAsia="Arial" w:hAnsi="Arial" w:cs="Arial"/>
+          <w:color w:val="00000A"/>
+          <w:sz w:val="24"/>
+          <w:szCs w:val="24"/>
+          <w:lang w:val="en"/>
+        </w:rPr>
+        <w:t xml:space="preserve"> (Subject-Verb Agreement), we defined certain rules that a subject and verb combination shouldn’t follow, which were basically the singular and plural agreements. If the POS-tag sequences were found in the list of rules, error count is incremented.</w:t>
+      </w:r>
+    </w:p>
+    <w:p>
+      <w:pPr>
+        <w:pStyle w:val="ListParagraph"/>
+        <w:numPr>
+          <w:ilvl w:val="0"/>
+          <w:numId w:val="3"/>
+        </w:numPr>
+        <w:spacing w:line="266" w:lineRule="auto"/>
+        <w:ind w:right="260"/>
+        <w:rPr>
+          <w:rFonts w:ascii="Arial" w:eastAsia="Arial" w:hAnsi="Arial" w:cs="Arial"/>
+          <w:color w:val="00000A"/>
+          <w:sz w:val="24"/>
+          <w:szCs w:val="24"/>
+          <w:lang w:val="en"/>
+        </w:rPr>
+      </w:pPr>
+      <w:r>
+        <w:rPr>
+          <w:rFonts w:ascii="Arial" w:eastAsia="Arial" w:hAnsi="Arial" w:cs="Arial"/>
+          <w:color w:val="00000A"/>
+          <w:sz w:val="24"/>
+          <w:szCs w:val="24"/>
+          <w:lang w:val="en"/>
+        </w:rPr>
+        <w:t xml:space="preserve">For </w:t>
+      </w:r>
+      <w:proofErr w:type="spellStart"/>
+      <w:r>
+        <w:rPr>
+          <w:rFonts w:ascii="Arial" w:eastAsia="Arial" w:hAnsi="Arial" w:cs="Arial"/>
+          <w:color w:val="00000A"/>
+          <w:sz w:val="24"/>
+          <w:szCs w:val="24"/>
+          <w:lang w:val="en"/>
+        </w:rPr>
+        <w:t>c.ii</w:t>
+      </w:r>
+      <w:proofErr w:type="spellEnd"/>
+      <w:r>
+        <w:rPr>
+          <w:rFonts w:ascii="Arial" w:eastAsia="Arial" w:hAnsi="Arial" w:cs="Arial"/>
+          <w:color w:val="00000A"/>
+          <w:sz w:val="24"/>
+          <w:szCs w:val="24"/>
+          <w:lang w:val="en"/>
+        </w:rPr>
+        <w:t xml:space="preserve"> (Rest of the conditions), we again defined rules, but this time the list included rules that are correct. So, if the sequence does not match any of the defined rules, error count is incremented.</w:t>
+      </w:r>
+    </w:p>
+    <w:p>
+      <w:pPr>
+        <w:pStyle w:val="ListParagraph"/>
+        <w:numPr>
+          <w:ilvl w:val="1"/>
+          <w:numId w:val="3"/>
+        </w:numPr>
+        <w:spacing w:line="267" w:lineRule="auto"/>
+        <w:ind w:right="260"/>
+        <w:rPr>
+          <w:rFonts w:ascii="Arial" w:eastAsia="Arial" w:hAnsi="Arial" w:cs="Arial"/>
+          <w:color w:val="00000A"/>
+          <w:sz w:val="24"/>
+          <w:szCs w:val="24"/>
+        </w:rPr>
+      </w:pPr>
+      <w:r>
+        <w:rPr>
+          <w:rFonts w:ascii="Arial" w:eastAsia="Arial" w:hAnsi="Arial" w:cs="Arial"/>
+          <w:color w:val="00000A"/>
+          <w:sz w:val="24"/>
+          <w:szCs w:val="24"/>
+        </w:rPr>
+        <w:t xml:space="preserve">A list of four grams, tri grams, bi grams and </w:t>
+      </w:r>
+      <w:proofErr w:type="spellStart"/>
+      <w:r>
+        <w:rPr>
+          <w:rFonts w:ascii="Arial" w:eastAsia="Arial" w:hAnsi="Arial" w:cs="Arial"/>
+          <w:color w:val="00000A"/>
+          <w:sz w:val="24"/>
+          <w:szCs w:val="24"/>
+        </w:rPr>
+        <w:t>uni</w:t>
+      </w:r>
+      <w:proofErr w:type="spellEnd"/>
+      <w:r>
+        <w:rPr>
+          <w:rFonts w:ascii="Arial" w:eastAsia="Arial" w:hAnsi="Arial" w:cs="Arial"/>
+          <w:color w:val="00000A"/>
+          <w:sz w:val="24"/>
+          <w:szCs w:val="24"/>
+        </w:rPr>
+        <w:t xml:space="preserve"> grams POS</w:t>
+      </w:r>
+      <w:r>
+        <w:rPr>
+          <w:rFonts w:ascii="Arial" w:eastAsia="Arial" w:hAnsi="Arial" w:cs="Arial"/>
+          <w:color w:val="00000A"/>
+          <w:sz w:val="24"/>
+          <w:szCs w:val="24"/>
+        </w:rPr>
+        <w:t xml:space="preserve"> tags</w:t>
+      </w:r>
+      <w:r>
+        <w:rPr>
+          <w:rFonts w:ascii="Arial" w:eastAsia="Arial" w:hAnsi="Arial" w:cs="Arial"/>
+          <w:color w:val="00000A"/>
+          <w:sz w:val="24"/>
+          <w:szCs w:val="24"/>
+        </w:rPr>
+        <w:t xml:space="preserve"> were created based on the </w:t>
+      </w:r>
+      <w:r>
+        <w:rPr>
+          <w:rFonts w:ascii="Arial" w:eastAsia="Arial" w:hAnsi="Arial" w:cs="Arial"/>
+          <w:color w:val="00000A"/>
+          <w:sz w:val="24"/>
+          <w:szCs w:val="24"/>
+        </w:rPr>
+        <w:t xml:space="preserve">English </w:t>
+      </w:r>
+      <w:r>
+        <w:rPr>
+          <w:rFonts w:ascii="Arial" w:eastAsia="Arial" w:hAnsi="Arial" w:cs="Arial"/>
+          <w:color w:val="00000A"/>
+          <w:sz w:val="24"/>
+          <w:szCs w:val="24"/>
+        </w:rPr>
+        <w:t>verb formation rules</w:t>
+      </w:r>
+      <w:r>
+        <w:rPr>
+          <w:rFonts w:ascii="Arial" w:eastAsia="Arial" w:hAnsi="Arial" w:cs="Arial"/>
+          <w:color w:val="00000A"/>
+          <w:sz w:val="24"/>
+          <w:szCs w:val="24"/>
+        </w:rPr>
+        <w:t xml:space="preserve">. </w:t>
+      </w:r>
+    </w:p>
+    <w:p>
+      <w:pPr>
+        <w:pStyle w:val="ListParagraph"/>
+        <w:numPr>
+          <w:ilvl w:val="1"/>
+          <w:numId w:val="3"/>
+        </w:numPr>
+        <w:spacing w:line="267" w:lineRule="auto"/>
+        <w:ind w:right="260"/>
+        <w:rPr>
+          <w:rFonts w:ascii="Arial" w:eastAsia="Arial" w:hAnsi="Arial" w:cs="Arial"/>
+          <w:color w:val="00000A"/>
+          <w:sz w:val="24"/>
+          <w:szCs w:val="24"/>
+        </w:rPr>
+      </w:pPr>
+      <w:r>
+        <w:rPr>
+          <w:rFonts w:ascii="Arial" w:eastAsia="Arial" w:hAnsi="Arial" w:cs="Arial"/>
+          <w:color w:val="00000A"/>
+          <w:sz w:val="24"/>
+          <w:szCs w:val="24"/>
+        </w:rPr>
+        <w:t>The program extracts the longest sequence of verb forming tags and checks whether it is present it out lists. If not</w:t>
+      </w:r>
+      <w:r>
+        <w:rPr>
+          <w:rFonts w:ascii="Arial" w:eastAsia="Arial" w:hAnsi="Arial" w:cs="Arial"/>
+          <w:color w:val="00000A"/>
+          <w:sz w:val="24"/>
+          <w:szCs w:val="24"/>
+        </w:rPr>
+        <w:t>,</w:t>
+      </w:r>
+      <w:r>
+        <w:rPr>
+          <w:rFonts w:ascii="Arial" w:eastAsia="Arial" w:hAnsi="Arial" w:cs="Arial"/>
+          <w:color w:val="00000A"/>
+          <w:sz w:val="24"/>
+          <w:szCs w:val="24"/>
+        </w:rPr>
+        <w:t xml:space="preserve"> it is counted as an error. </w:t>
+      </w:r>
+    </w:p>
+    <w:p>
+      <w:pPr>
+        <w:spacing w:line="267" w:lineRule="auto"/>
+        <w:ind w:right="260"/>
+        <w:rPr>
+          <w:rFonts w:ascii="Arial" w:eastAsia="Arial" w:hAnsi="Arial" w:cs="Arial"/>
+          <w:color w:val="00000A"/>
+          <w:sz w:val="24"/>
+          <w:szCs w:val="24"/>
+        </w:rPr>
+      </w:pPr>
+    </w:p>
+    <w:p>
+      <w:pPr>
+        <w:spacing w:line="267" w:lineRule="auto"/>
+        <w:ind w:right="260"/>
+        <w:rPr>
+          <w:rFonts w:ascii="Arial" w:eastAsia="Arial" w:hAnsi="Arial" w:cs="Arial"/>
+          <w:color w:val="00000A"/>
+          <w:sz w:val="24"/>
+          <w:szCs w:val="24"/>
+        </w:rPr>
+      </w:pPr>
+      <w:r>
+        <w:rPr>
+          <w:rFonts w:ascii="Arial" w:eastAsia="Arial" w:hAnsi="Arial" w:cs="Arial"/>
+          <w:color w:val="00000A"/>
+          <w:sz w:val="24"/>
+          <w:szCs w:val="24"/>
+        </w:rPr>
         <w:t>Patterns of Errors:</w:t>
       </w:r>
     </w:p>
@@ -1270,829 +1968,27 @@
           <w:sz w:val="24"/>
           <w:szCs w:val="24"/>
         </w:rPr>
-        <w:t xml:space="preserve">The period processing steps will mistakenly process the sentences which have abbreviation into multiple sentences. But since there just 2-3 instances of this in our training data, we ignored it. </w:t>
-      </w:r>
-    </w:p>
-    <w:p>
-      <w:pPr>
-        <w:spacing w:line="267" w:lineRule="auto"/>
-        <w:ind w:right="260"/>
-        <w:rPr>
-          <w:rFonts w:ascii="Arial" w:eastAsia="Arial" w:hAnsi="Arial" w:cs="Arial"/>
-          <w:color w:val="00000A"/>
-          <w:sz w:val="24"/>
-          <w:szCs w:val="24"/>
-        </w:rPr>
-      </w:pPr>
-    </w:p>
-    <w:p>
-      <w:pPr>
-        <w:pStyle w:val="ListParagraph"/>
-        <w:numPr>
-          <w:ilvl w:val="0"/>
-          <w:numId w:val="1"/>
-        </w:numPr>
-        <w:spacing w:line="267" w:lineRule="auto"/>
-        <w:ind w:right="260"/>
-        <w:rPr>
-          <w:rFonts w:ascii="Arial" w:eastAsia="Arial" w:hAnsi="Arial" w:cs="Arial"/>
-          <w:color w:val="00000A"/>
-          <w:sz w:val="24"/>
-          <w:szCs w:val="24"/>
-        </w:rPr>
-      </w:pPr>
-      <w:r>
-        <w:rPr>
-          <w:rFonts w:ascii="Arial" w:eastAsia="Arial" w:hAnsi="Arial" w:cs="Arial"/>
-          <w:color w:val="00000A"/>
-          <w:sz w:val="24"/>
-          <w:szCs w:val="24"/>
-        </w:rPr>
-        <w:t>Spelling Mistakes</w:t>
-      </w:r>
-    </w:p>
-    <w:p>
-      <w:pPr>
-        <w:spacing w:line="266" w:lineRule="auto"/>
-        <w:ind w:right="260"/>
-        <w:rPr>
-          <w:rFonts w:ascii="Arial" w:hAnsi="Arial" w:cs="Arial"/>
-          <w:color w:val="00000A"/>
-          <w:sz w:val="24"/>
-          <w:szCs w:val="24"/>
-        </w:rPr>
-      </w:pPr>
-    </w:p>
-    <w:p>
-      <w:pPr>
-        <w:spacing w:line="266" w:lineRule="auto"/>
-        <w:ind w:right="260"/>
-        <w:rPr>
-          <w:rFonts w:ascii="Arial" w:hAnsi="Arial" w:cs="Arial"/>
-          <w:color w:val="00000A"/>
-          <w:sz w:val="24"/>
-          <w:szCs w:val="24"/>
-        </w:rPr>
-      </w:pPr>
-      <w:r>
-        <w:rPr>
-          <w:rFonts w:ascii="Arial" w:hAnsi="Arial" w:cs="Arial"/>
-          <w:color w:val="00000A"/>
-          <w:sz w:val="24"/>
-          <w:szCs w:val="24"/>
-        </w:rPr>
-        <w:t>W</w:t>
-      </w:r>
-      <w:r>
-        <w:rPr>
-          <w:rFonts w:ascii="Arial" w:hAnsi="Arial" w:cs="Arial"/>
-          <w:color w:val="00000A"/>
-          <w:sz w:val="24"/>
-          <w:szCs w:val="24"/>
-        </w:rPr>
-        <w:t>e took a multilevel approach for counting number of spelling mistakes:</w:t>
-      </w:r>
-    </w:p>
-    <w:p>
-      <w:pPr>
-        <w:pStyle w:val="ListParagraph"/>
-        <w:numPr>
-          <w:ilvl w:val="0"/>
-          <w:numId w:val="3"/>
-        </w:numPr>
-        <w:spacing w:line="266" w:lineRule="auto"/>
-        <w:ind w:right="260"/>
-        <w:rPr>
-          <w:rFonts w:ascii="Arial" w:hAnsi="Arial" w:cs="Arial"/>
-          <w:color w:val="00000A"/>
-          <w:sz w:val="24"/>
-          <w:szCs w:val="24"/>
-        </w:rPr>
-      </w:pPr>
-      <w:r>
-        <w:rPr>
-          <w:rFonts w:ascii="Arial" w:hAnsi="Arial" w:cs="Arial"/>
-          <w:color w:val="00000A"/>
-          <w:sz w:val="24"/>
-          <w:szCs w:val="24"/>
-        </w:rPr>
-        <w:t xml:space="preserve">First, we simply tried to find the spelling mistakes using wordnet. But wordnet falsely reported simple words like “how”, “you” </w:t>
-      </w:r>
-      <w:proofErr w:type="spellStart"/>
-      <w:r>
-        <w:rPr>
-          <w:rFonts w:ascii="Arial" w:hAnsi="Arial" w:cs="Arial"/>
-          <w:color w:val="00000A"/>
-          <w:sz w:val="24"/>
-          <w:szCs w:val="24"/>
-        </w:rPr>
-        <w:t>etc</w:t>
-      </w:r>
-      <w:proofErr w:type="spellEnd"/>
-      <w:r>
-        <w:rPr>
-          <w:rFonts w:ascii="Arial" w:hAnsi="Arial" w:cs="Arial"/>
-          <w:color w:val="00000A"/>
-          <w:sz w:val="24"/>
-          <w:szCs w:val="24"/>
-        </w:rPr>
-        <w:t xml:space="preserve"> as wrong spellings. </w:t>
-      </w:r>
-      <w:proofErr w:type="gramStart"/>
-      <w:r>
-        <w:rPr>
-          <w:rFonts w:ascii="Arial" w:hAnsi="Arial" w:cs="Arial"/>
-          <w:color w:val="00000A"/>
-          <w:sz w:val="24"/>
-          <w:szCs w:val="24"/>
-        </w:rPr>
-        <w:t>So</w:t>
-      </w:r>
-      <w:proofErr w:type="gramEnd"/>
-      <w:r>
-        <w:rPr>
-          <w:rFonts w:ascii="Arial" w:hAnsi="Arial" w:cs="Arial"/>
-          <w:color w:val="00000A"/>
-          <w:sz w:val="24"/>
-          <w:szCs w:val="24"/>
-        </w:rPr>
-        <w:t xml:space="preserve"> we used it as our first pass of spellcheck and its output was used as an input for the next step.</w:t>
-      </w:r>
-    </w:p>
-    <w:p>
-      <w:pPr>
-        <w:pStyle w:val="ListParagraph"/>
-        <w:numPr>
-          <w:ilvl w:val="0"/>
-          <w:numId w:val="3"/>
-        </w:numPr>
-        <w:spacing w:line="266" w:lineRule="auto"/>
-        <w:ind w:right="260"/>
-        <w:rPr>
-          <w:rFonts w:ascii="Arial" w:hAnsi="Arial" w:cs="Arial"/>
-          <w:color w:val="00000A"/>
-          <w:sz w:val="24"/>
-          <w:szCs w:val="24"/>
-        </w:rPr>
-      </w:pPr>
-      <w:r>
-        <w:rPr>
-          <w:rFonts w:ascii="Arial" w:hAnsi="Arial" w:cs="Arial"/>
-          <w:color w:val="00000A"/>
-          <w:sz w:val="24"/>
-          <w:szCs w:val="24"/>
-        </w:rPr>
-        <w:t xml:space="preserve">After that, I employed Peter </w:t>
-      </w:r>
-      <w:proofErr w:type="spellStart"/>
-      <w:r>
-        <w:rPr>
-          <w:rFonts w:ascii="Arial" w:hAnsi="Arial" w:cs="Arial"/>
-          <w:color w:val="00000A"/>
-          <w:sz w:val="24"/>
-          <w:szCs w:val="24"/>
-        </w:rPr>
-        <w:t>Norvig’s</w:t>
-      </w:r>
-      <w:proofErr w:type="spellEnd"/>
-      <w:r>
-        <w:rPr>
-          <w:rFonts w:ascii="Arial" w:hAnsi="Arial" w:cs="Arial"/>
-          <w:color w:val="00000A"/>
-          <w:sz w:val="24"/>
-          <w:szCs w:val="24"/>
-        </w:rPr>
-        <w:t xml:space="preserve"> spell correction code to further filter out the words. Now to a great accuracy, we can say that the words left in the list are probably the only words that are incorrect in the essay.</w:t>
-      </w:r>
-    </w:p>
-    <w:p>
-      <w:pPr>
-        <w:spacing w:line="266" w:lineRule="auto"/>
-        <w:ind w:right="260"/>
-        <w:contextualSpacing/>
-        <w:rPr>
-          <w:rFonts w:ascii="Arial" w:eastAsia="Arial" w:hAnsi="Arial" w:cs="Arial"/>
-          <w:color w:val="00000A"/>
-          <w:sz w:val="24"/>
-          <w:szCs w:val="24"/>
-          <w:lang w:val="en"/>
-        </w:rPr>
-      </w:pPr>
-    </w:p>
-    <w:p>
-      <w:pPr>
-        <w:spacing w:line="266" w:lineRule="auto"/>
-        <w:ind w:right="260"/>
-        <w:contextualSpacing/>
-        <w:rPr>
-          <w:rFonts w:ascii="Arial" w:eastAsia="Arial" w:hAnsi="Arial" w:cs="Arial"/>
-          <w:color w:val="00000A"/>
-          <w:sz w:val="24"/>
-          <w:szCs w:val="24"/>
-          <w:lang w:val="en"/>
-        </w:rPr>
-      </w:pPr>
-      <w:r>
-        <w:rPr>
-          <w:rFonts w:ascii="Arial" w:eastAsia="Arial" w:hAnsi="Arial" w:cs="Arial"/>
-          <w:color w:val="00000A"/>
-          <w:sz w:val="24"/>
-          <w:szCs w:val="24"/>
-          <w:lang w:val="en"/>
-        </w:rPr>
-        <w:t>Patterns of Errors:</w:t>
-      </w:r>
-    </w:p>
-    <w:p>
-      <w:pPr>
-        <w:pStyle w:val="ListParagraph"/>
-        <w:numPr>
-          <w:ilvl w:val="0"/>
-          <w:numId w:val="3"/>
-        </w:numPr>
-        <w:spacing w:line="266" w:lineRule="auto"/>
-        <w:ind w:right="260"/>
-        <w:rPr>
-          <w:rFonts w:ascii="Arial" w:eastAsia="Arial" w:hAnsi="Arial" w:cs="Arial"/>
-          <w:color w:val="00000A"/>
-          <w:sz w:val="24"/>
-          <w:szCs w:val="24"/>
-          <w:lang w:val="en"/>
-        </w:rPr>
-      </w:pPr>
-      <w:r>
-        <w:rPr>
-          <w:rFonts w:ascii="Arial" w:eastAsia="Arial" w:hAnsi="Arial" w:cs="Arial"/>
-          <w:color w:val="00000A"/>
-          <w:sz w:val="24"/>
-          <w:szCs w:val="24"/>
-          <w:lang w:val="en"/>
-        </w:rPr>
-        <w:t>For part b, we found that wordnet had a very weird way of finding out existence of word in the corpus. It uses a function called “</w:t>
-      </w:r>
-      <w:proofErr w:type="spellStart"/>
-      <w:r>
-        <w:rPr>
-          <w:rFonts w:ascii="Arial" w:eastAsia="Arial" w:hAnsi="Arial" w:cs="Arial"/>
-          <w:color w:val="00000A"/>
-          <w:sz w:val="24"/>
-          <w:szCs w:val="24"/>
-          <w:lang w:val="en"/>
-        </w:rPr>
-        <w:t>synset</w:t>
-      </w:r>
-      <w:proofErr w:type="spellEnd"/>
-      <w:r>
-        <w:rPr>
-          <w:rFonts w:ascii="Arial" w:eastAsia="Arial" w:hAnsi="Arial" w:cs="Arial"/>
-          <w:color w:val="00000A"/>
-          <w:sz w:val="24"/>
-          <w:szCs w:val="24"/>
-          <w:lang w:val="en"/>
-        </w:rPr>
-        <w:t>” which finds synonyms of words in the corpus. Since many words do not have synonyms, they were falsely marked as wrong spellings. That is why we implemented a second layer of scrutiny which employed probabilistic methods to find out if a word is misspelled. This really boosted our performance in part b.</w:t>
-      </w:r>
-    </w:p>
-    <w:p>
-      <w:pPr>
-        <w:spacing w:line="266" w:lineRule="auto"/>
-        <w:ind w:right="260"/>
-        <w:contextualSpacing/>
-        <w:rPr>
-          <w:rFonts w:ascii="Arial" w:hAnsi="Arial" w:cs="Arial"/>
-          <w:color w:val="00000A"/>
-          <w:sz w:val="24"/>
-          <w:szCs w:val="24"/>
-        </w:rPr>
-      </w:pPr>
-    </w:p>
-    <w:p>
-      <w:pPr>
-        <w:pStyle w:val="ListParagraph"/>
-        <w:numPr>
-          <w:ilvl w:val="0"/>
-          <w:numId w:val="1"/>
-        </w:numPr>
-        <w:spacing w:line="267" w:lineRule="auto"/>
-        <w:ind w:right="260"/>
-        <w:rPr>
-          <w:rFonts w:ascii="Arial" w:eastAsia="Arial" w:hAnsi="Arial" w:cs="Arial"/>
-          <w:color w:val="00000A"/>
-          <w:sz w:val="24"/>
-          <w:szCs w:val="24"/>
-        </w:rPr>
-      </w:pPr>
-      <w:r>
-        <w:rPr>
-          <w:rFonts w:ascii="Arial" w:eastAsia="Arial" w:hAnsi="Arial" w:cs="Arial"/>
-          <w:color w:val="00000A"/>
-          <w:sz w:val="24"/>
-          <w:szCs w:val="24"/>
-        </w:rPr>
-        <w:t>Syntax/Grammar</w:t>
-      </w:r>
-    </w:p>
-    <w:p>
-      <w:pPr>
-        <w:spacing w:line="267" w:lineRule="auto"/>
-        <w:ind w:right="260"/>
-        <w:rPr>
-          <w:rFonts w:ascii="Arial" w:eastAsia="Arial" w:hAnsi="Arial" w:cs="Arial"/>
-          <w:color w:val="00000A"/>
-          <w:sz w:val="24"/>
-          <w:szCs w:val="24"/>
-        </w:rPr>
-      </w:pPr>
-    </w:p>
-    <w:p>
-      <w:pPr>
-        <w:spacing w:line="266" w:lineRule="auto"/>
-        <w:ind w:left="720" w:right="260"/>
-        <w:rPr>
-          <w:rFonts w:ascii="Arial" w:eastAsia="Arial" w:hAnsi="Arial" w:cs="Arial"/>
-          <w:color w:val="00000A"/>
-          <w:sz w:val="24"/>
-          <w:szCs w:val="24"/>
-          <w:lang w:val="en"/>
-        </w:rPr>
-      </w:pPr>
-      <w:r>
-        <w:rPr>
-          <w:rFonts w:ascii="Arial" w:eastAsia="Arial" w:hAnsi="Arial" w:cs="Arial"/>
-          <w:color w:val="00000A"/>
-          <w:sz w:val="24"/>
-          <w:szCs w:val="24"/>
-          <w:lang w:val="en"/>
-        </w:rPr>
-        <w:t>Grammar is the hardest task we had to tackle in part 1 of the project. Here, we had to handle the following:</w:t>
-      </w:r>
-    </w:p>
-    <w:p>
-      <w:pPr>
-        <w:numPr>
-          <w:ilvl w:val="0"/>
-          <w:numId w:val="4"/>
-        </w:numPr>
-        <w:spacing w:line="266" w:lineRule="auto"/>
-        <w:ind w:right="260"/>
-        <w:contextualSpacing/>
-        <w:rPr>
-          <w:rFonts w:ascii="Arial" w:eastAsia="Arial" w:hAnsi="Arial" w:cs="Arial"/>
-          <w:color w:val="00000A"/>
-          <w:sz w:val="24"/>
-          <w:szCs w:val="24"/>
-          <w:lang w:val="en"/>
-        </w:rPr>
-      </w:pPr>
-      <w:r>
-        <w:rPr>
-          <w:rFonts w:ascii="Arial" w:eastAsia="Arial" w:hAnsi="Arial" w:cs="Arial"/>
-          <w:color w:val="00000A"/>
-          <w:sz w:val="24"/>
-          <w:szCs w:val="24"/>
-          <w:lang w:val="en"/>
-        </w:rPr>
-        <w:t>Subject-Verb Agreement</w:t>
-      </w:r>
-    </w:p>
-    <w:p>
-      <w:pPr>
-        <w:numPr>
-          <w:ilvl w:val="0"/>
-          <w:numId w:val="4"/>
-        </w:numPr>
-        <w:spacing w:line="266" w:lineRule="auto"/>
-        <w:ind w:right="260"/>
-        <w:contextualSpacing/>
-        <w:rPr>
-          <w:rFonts w:ascii="Arial" w:eastAsia="Arial" w:hAnsi="Arial" w:cs="Arial"/>
-          <w:color w:val="00000A"/>
-          <w:sz w:val="24"/>
-          <w:szCs w:val="24"/>
-          <w:lang w:val="en"/>
-        </w:rPr>
-      </w:pPr>
-      <w:r>
-        <w:rPr>
-          <w:rFonts w:ascii="Arial" w:eastAsia="Arial" w:hAnsi="Arial" w:cs="Arial"/>
-          <w:color w:val="00000A"/>
-          <w:sz w:val="24"/>
-          <w:szCs w:val="24"/>
-          <w:lang w:val="en"/>
-        </w:rPr>
-        <w:t>Missing Verbs</w:t>
-      </w:r>
-    </w:p>
-    <w:p>
-      <w:pPr>
-        <w:numPr>
-          <w:ilvl w:val="0"/>
-          <w:numId w:val="4"/>
-        </w:numPr>
-        <w:spacing w:line="266" w:lineRule="auto"/>
-        <w:ind w:right="260"/>
-        <w:contextualSpacing/>
-        <w:rPr>
-          <w:rFonts w:ascii="Arial" w:eastAsia="Arial" w:hAnsi="Arial" w:cs="Arial"/>
-          <w:color w:val="00000A"/>
-          <w:sz w:val="24"/>
-          <w:szCs w:val="24"/>
-          <w:lang w:val="en"/>
-        </w:rPr>
-      </w:pPr>
-      <w:r>
-        <w:rPr>
-          <w:rFonts w:ascii="Arial" w:eastAsia="Arial" w:hAnsi="Arial" w:cs="Arial"/>
-          <w:color w:val="00000A"/>
-          <w:sz w:val="24"/>
-          <w:szCs w:val="24"/>
-          <w:lang w:val="en"/>
-        </w:rPr>
-        <w:t>Incorrect Verbs</w:t>
-      </w:r>
-    </w:p>
-    <w:p>
-      <w:pPr>
-        <w:numPr>
-          <w:ilvl w:val="0"/>
-          <w:numId w:val="4"/>
-        </w:numPr>
-        <w:spacing w:line="266" w:lineRule="auto"/>
-        <w:ind w:right="260"/>
-        <w:contextualSpacing/>
-        <w:rPr>
-          <w:rFonts w:ascii="Arial" w:eastAsia="Arial" w:hAnsi="Arial" w:cs="Arial"/>
-          <w:color w:val="00000A"/>
-          <w:sz w:val="24"/>
-          <w:szCs w:val="24"/>
-          <w:lang w:val="en"/>
-        </w:rPr>
-      </w:pPr>
-      <w:r>
-        <w:rPr>
-          <w:rFonts w:ascii="Arial" w:eastAsia="Arial" w:hAnsi="Arial" w:cs="Arial"/>
-          <w:color w:val="00000A"/>
-          <w:sz w:val="24"/>
-          <w:szCs w:val="24"/>
-          <w:lang w:val="en"/>
-        </w:rPr>
-        <w:t>Verb Tense</w:t>
-      </w:r>
-    </w:p>
-    <w:p>
-      <w:pPr>
-        <w:spacing w:line="266" w:lineRule="auto"/>
-        <w:ind w:right="260"/>
-        <w:rPr>
-          <w:rFonts w:ascii="Arial" w:eastAsia="Arial" w:hAnsi="Arial" w:cs="Arial"/>
-          <w:color w:val="00000A"/>
-          <w:sz w:val="24"/>
-          <w:szCs w:val="24"/>
-          <w:lang w:val="en"/>
-        </w:rPr>
-      </w:pPr>
-      <w:r>
-        <w:rPr>
-          <w:rFonts w:ascii="Arial" w:eastAsia="Arial" w:hAnsi="Arial" w:cs="Arial"/>
-          <w:color w:val="00000A"/>
-          <w:sz w:val="24"/>
-          <w:szCs w:val="24"/>
-          <w:lang w:val="en"/>
-        </w:rPr>
-        <w:tab/>
-      </w:r>
-    </w:p>
-    <w:p>
-      <w:pPr>
-        <w:pStyle w:val="ListParagraph"/>
-        <w:numPr>
-          <w:ilvl w:val="0"/>
-          <w:numId w:val="3"/>
-        </w:numPr>
-        <w:spacing w:line="266" w:lineRule="auto"/>
-        <w:ind w:right="260"/>
-        <w:rPr>
-          <w:rFonts w:ascii="Arial" w:eastAsia="Arial" w:hAnsi="Arial" w:cs="Arial"/>
-          <w:color w:val="00000A"/>
-          <w:sz w:val="24"/>
-          <w:szCs w:val="24"/>
-          <w:lang w:val="en"/>
-        </w:rPr>
-      </w:pPr>
-      <w:r>
-        <w:rPr>
-          <w:rFonts w:ascii="Arial" w:eastAsia="Arial" w:hAnsi="Arial" w:cs="Arial"/>
-          <w:color w:val="00000A"/>
-          <w:sz w:val="24"/>
-          <w:szCs w:val="24"/>
-          <w:lang w:val="en"/>
-        </w:rPr>
-        <w:t xml:space="preserve">For this, we had to employ POS tagging. After every word of the essay was tagged, the task was subdivided as </w:t>
-      </w:r>
-      <w:proofErr w:type="spellStart"/>
-      <w:proofErr w:type="gramStart"/>
-      <w:r>
-        <w:rPr>
-          <w:rFonts w:ascii="Arial" w:eastAsia="Arial" w:hAnsi="Arial" w:cs="Arial"/>
-          <w:color w:val="00000A"/>
-          <w:sz w:val="24"/>
-          <w:szCs w:val="24"/>
-          <w:lang w:val="en"/>
-        </w:rPr>
-        <w:t>c.i</w:t>
-      </w:r>
-      <w:proofErr w:type="spellEnd"/>
-      <w:proofErr w:type="gramEnd"/>
-      <w:r>
-        <w:rPr>
-          <w:rFonts w:ascii="Arial" w:eastAsia="Arial" w:hAnsi="Arial" w:cs="Arial"/>
-          <w:color w:val="00000A"/>
-          <w:sz w:val="24"/>
-          <w:szCs w:val="24"/>
-          <w:lang w:val="en"/>
-        </w:rPr>
-        <w:t xml:space="preserve"> and </w:t>
-      </w:r>
-      <w:proofErr w:type="spellStart"/>
-      <w:r>
-        <w:rPr>
-          <w:rFonts w:ascii="Arial" w:eastAsia="Arial" w:hAnsi="Arial" w:cs="Arial"/>
-          <w:color w:val="00000A"/>
-          <w:sz w:val="24"/>
-          <w:szCs w:val="24"/>
-          <w:lang w:val="en"/>
-        </w:rPr>
-        <w:t>c.ii</w:t>
-      </w:r>
-      <w:proofErr w:type="spellEnd"/>
-    </w:p>
-    <w:p>
-      <w:pPr>
-        <w:pStyle w:val="ListParagraph"/>
-        <w:numPr>
-          <w:ilvl w:val="0"/>
-          <w:numId w:val="3"/>
-        </w:numPr>
-        <w:spacing w:line="266" w:lineRule="auto"/>
-        <w:ind w:right="260"/>
-        <w:rPr>
-          <w:rFonts w:ascii="Arial" w:eastAsia="Arial" w:hAnsi="Arial" w:cs="Arial"/>
-          <w:color w:val="00000A"/>
-          <w:sz w:val="24"/>
-          <w:szCs w:val="24"/>
-          <w:lang w:val="en"/>
-        </w:rPr>
-      </w:pPr>
-      <w:r>
-        <w:rPr>
-          <w:rFonts w:ascii="Arial" w:eastAsia="Arial" w:hAnsi="Arial" w:cs="Arial"/>
-          <w:color w:val="00000A"/>
-          <w:sz w:val="24"/>
-          <w:szCs w:val="24"/>
-          <w:lang w:val="en"/>
-        </w:rPr>
-        <w:t xml:space="preserve">For </w:t>
-      </w:r>
-      <w:proofErr w:type="spellStart"/>
-      <w:r>
-        <w:rPr>
-          <w:rFonts w:ascii="Arial" w:eastAsia="Arial" w:hAnsi="Arial" w:cs="Arial"/>
-          <w:color w:val="00000A"/>
-          <w:sz w:val="24"/>
-          <w:szCs w:val="24"/>
-          <w:lang w:val="en"/>
-        </w:rPr>
-        <w:t>c.i</w:t>
-      </w:r>
-      <w:proofErr w:type="spellEnd"/>
-      <w:r>
-        <w:rPr>
-          <w:rFonts w:ascii="Arial" w:eastAsia="Arial" w:hAnsi="Arial" w:cs="Arial"/>
-          <w:color w:val="00000A"/>
-          <w:sz w:val="24"/>
-          <w:szCs w:val="24"/>
-          <w:lang w:val="en"/>
-        </w:rPr>
-        <w:t xml:space="preserve"> (Subject-Verb Agreement), we defined certain rules that a subject and verb combination shouldn’t follow, which were basically the singular and plural agreements. If the POS-tag sequences were found in the list of rules, error count is incremented.</w:t>
-      </w:r>
-    </w:p>
-    <w:p>
-      <w:pPr>
-        <w:pStyle w:val="ListParagraph"/>
-        <w:numPr>
-          <w:ilvl w:val="0"/>
-          <w:numId w:val="3"/>
-        </w:numPr>
-        <w:spacing w:line="266" w:lineRule="auto"/>
-        <w:ind w:right="260"/>
-        <w:rPr>
-          <w:rFonts w:ascii="Arial" w:eastAsia="Arial" w:hAnsi="Arial" w:cs="Arial"/>
-          <w:color w:val="00000A"/>
-          <w:sz w:val="24"/>
-          <w:szCs w:val="24"/>
-          <w:lang w:val="en"/>
-        </w:rPr>
-      </w:pPr>
-      <w:r>
-        <w:rPr>
-          <w:rFonts w:ascii="Arial" w:eastAsia="Arial" w:hAnsi="Arial" w:cs="Arial"/>
-          <w:color w:val="00000A"/>
-          <w:sz w:val="24"/>
-          <w:szCs w:val="24"/>
-          <w:lang w:val="en"/>
-        </w:rPr>
-        <w:t xml:space="preserve">For </w:t>
-      </w:r>
-      <w:proofErr w:type="spellStart"/>
-      <w:r>
-        <w:rPr>
-          <w:rFonts w:ascii="Arial" w:eastAsia="Arial" w:hAnsi="Arial" w:cs="Arial"/>
-          <w:color w:val="00000A"/>
-          <w:sz w:val="24"/>
-          <w:szCs w:val="24"/>
-          <w:lang w:val="en"/>
-        </w:rPr>
-        <w:t>c.ii</w:t>
-      </w:r>
-      <w:proofErr w:type="spellEnd"/>
-      <w:r>
-        <w:rPr>
-          <w:rFonts w:ascii="Arial" w:eastAsia="Arial" w:hAnsi="Arial" w:cs="Arial"/>
-          <w:color w:val="00000A"/>
-          <w:sz w:val="24"/>
-          <w:szCs w:val="24"/>
-          <w:lang w:val="en"/>
-        </w:rPr>
-        <w:t xml:space="preserve"> (Rest of the conditions), we again defined rules, but this time the list included rules that are correct. So, if the sequence does not match any of the defined rules, error count is incremented.</w:t>
-      </w:r>
-    </w:p>
-    <w:p>
-      <w:pPr>
-        <w:pStyle w:val="ListParagraph"/>
-        <w:numPr>
-          <w:ilvl w:val="1"/>
-          <w:numId w:val="3"/>
-        </w:numPr>
-        <w:spacing w:line="267" w:lineRule="auto"/>
-        <w:ind w:right="260"/>
-        <w:rPr>
-          <w:rFonts w:ascii="Arial" w:eastAsia="Arial" w:hAnsi="Arial" w:cs="Arial"/>
-          <w:color w:val="00000A"/>
-          <w:sz w:val="24"/>
-          <w:szCs w:val="24"/>
-        </w:rPr>
-      </w:pPr>
-      <w:r>
-        <w:rPr>
-          <w:rFonts w:ascii="Arial" w:eastAsia="Arial" w:hAnsi="Arial" w:cs="Arial"/>
-          <w:color w:val="00000A"/>
-          <w:sz w:val="24"/>
-          <w:szCs w:val="24"/>
-        </w:rPr>
-        <w:t xml:space="preserve">A list of four grams, tri grams, bi grams and </w:t>
-      </w:r>
-      <w:proofErr w:type="spellStart"/>
-      <w:r>
-        <w:rPr>
-          <w:rFonts w:ascii="Arial" w:eastAsia="Arial" w:hAnsi="Arial" w:cs="Arial"/>
-          <w:color w:val="00000A"/>
-          <w:sz w:val="24"/>
-          <w:szCs w:val="24"/>
-        </w:rPr>
-        <w:t>uni</w:t>
-      </w:r>
-      <w:proofErr w:type="spellEnd"/>
-      <w:r>
-        <w:rPr>
-          <w:rFonts w:ascii="Arial" w:eastAsia="Arial" w:hAnsi="Arial" w:cs="Arial"/>
-          <w:color w:val="00000A"/>
-          <w:sz w:val="24"/>
-          <w:szCs w:val="24"/>
-        </w:rPr>
-        <w:t xml:space="preserve"> grams POS</w:t>
-      </w:r>
-      <w:r>
-        <w:rPr>
-          <w:rFonts w:ascii="Arial" w:eastAsia="Arial" w:hAnsi="Arial" w:cs="Arial"/>
-          <w:color w:val="00000A"/>
-          <w:sz w:val="24"/>
-          <w:szCs w:val="24"/>
-        </w:rPr>
-        <w:t xml:space="preserve"> tags</w:t>
-      </w:r>
-      <w:r>
-        <w:rPr>
-          <w:rFonts w:ascii="Arial" w:eastAsia="Arial" w:hAnsi="Arial" w:cs="Arial"/>
-          <w:color w:val="00000A"/>
-          <w:sz w:val="24"/>
-          <w:szCs w:val="24"/>
-        </w:rPr>
-        <w:t xml:space="preserve"> were created based on the </w:t>
-      </w:r>
-      <w:r>
-        <w:rPr>
-          <w:rFonts w:ascii="Arial" w:eastAsia="Arial" w:hAnsi="Arial" w:cs="Arial"/>
-          <w:color w:val="00000A"/>
-          <w:sz w:val="24"/>
-          <w:szCs w:val="24"/>
-        </w:rPr>
-        <w:t xml:space="preserve">English </w:t>
-      </w:r>
-      <w:r>
-        <w:rPr>
-          <w:rFonts w:ascii="Arial" w:eastAsia="Arial" w:hAnsi="Arial" w:cs="Arial"/>
-          <w:color w:val="00000A"/>
-          <w:sz w:val="24"/>
-          <w:szCs w:val="24"/>
-        </w:rPr>
-        <w:t>verb formation rules</w:t>
-      </w:r>
-      <w:r>
-        <w:rPr>
-          <w:rFonts w:ascii="Arial" w:eastAsia="Arial" w:hAnsi="Arial" w:cs="Arial"/>
-          <w:color w:val="00000A"/>
-          <w:sz w:val="24"/>
-          <w:szCs w:val="24"/>
-        </w:rPr>
-        <w:t xml:space="preserve">. </w:t>
-      </w:r>
-    </w:p>
-    <w:p>
-      <w:pPr>
-        <w:pStyle w:val="ListParagraph"/>
-        <w:numPr>
-          <w:ilvl w:val="1"/>
-          <w:numId w:val="3"/>
-        </w:numPr>
-        <w:spacing w:line="267" w:lineRule="auto"/>
-        <w:ind w:right="260"/>
-        <w:rPr>
-          <w:rFonts w:ascii="Arial" w:eastAsia="Arial" w:hAnsi="Arial" w:cs="Arial"/>
-          <w:color w:val="00000A"/>
-          <w:sz w:val="24"/>
-          <w:szCs w:val="24"/>
-        </w:rPr>
-      </w:pPr>
-      <w:r>
-        <w:rPr>
-          <w:rFonts w:ascii="Arial" w:eastAsia="Arial" w:hAnsi="Arial" w:cs="Arial"/>
-          <w:color w:val="00000A"/>
-          <w:sz w:val="24"/>
-          <w:szCs w:val="24"/>
-        </w:rPr>
-        <w:lastRenderedPageBreak/>
-        <w:t>The program extracts the longest sequence of verb forming tags and checks whether it is present it out lists. If not</w:t>
-      </w:r>
-      <w:r>
-        <w:rPr>
-          <w:rFonts w:ascii="Arial" w:eastAsia="Arial" w:hAnsi="Arial" w:cs="Arial"/>
-          <w:color w:val="00000A"/>
-          <w:sz w:val="24"/>
-          <w:szCs w:val="24"/>
-        </w:rPr>
-        <w:t>,</w:t>
-      </w:r>
-      <w:r>
-        <w:rPr>
-          <w:rFonts w:ascii="Arial" w:eastAsia="Arial" w:hAnsi="Arial" w:cs="Arial"/>
-          <w:color w:val="00000A"/>
-          <w:sz w:val="24"/>
-          <w:szCs w:val="24"/>
-        </w:rPr>
-        <w:t xml:space="preserve"> it is counted as an error. </w:t>
-      </w:r>
-    </w:p>
-    <w:p>
-      <w:pPr>
-        <w:spacing w:line="267" w:lineRule="auto"/>
-        <w:ind w:right="260"/>
-        <w:rPr>
-          <w:rFonts w:ascii="Arial" w:eastAsia="Arial" w:hAnsi="Arial" w:cs="Arial"/>
-          <w:color w:val="00000A"/>
-          <w:sz w:val="24"/>
-          <w:szCs w:val="24"/>
-        </w:rPr>
-      </w:pPr>
-    </w:p>
-    <w:p>
-      <w:pPr>
-        <w:spacing w:line="267" w:lineRule="auto"/>
-        <w:ind w:right="260"/>
-        <w:rPr>
-          <w:rFonts w:ascii="Arial" w:eastAsia="Arial" w:hAnsi="Arial" w:cs="Arial"/>
-          <w:color w:val="00000A"/>
-          <w:sz w:val="24"/>
-          <w:szCs w:val="24"/>
-        </w:rPr>
-      </w:pPr>
-      <w:r>
-        <w:rPr>
-          <w:rFonts w:ascii="Arial" w:eastAsia="Arial" w:hAnsi="Arial" w:cs="Arial"/>
-          <w:color w:val="00000A"/>
-          <w:sz w:val="24"/>
-          <w:szCs w:val="24"/>
-        </w:rPr>
-        <w:t>Patterns of Errors:</w:t>
+        <w:t>For c I – [NN, VBP]</w:t>
+      </w:r>
+      <w:r>
+        <w:rPr>
+          <w:rFonts w:ascii="Arial" w:eastAsia="Arial" w:hAnsi="Arial" w:cs="Arial"/>
+          <w:color w:val="00000A"/>
+          <w:sz w:val="24"/>
+          <w:szCs w:val="24"/>
+        </w:rPr>
+        <w:t>, [NNPS, VBZ</w:t>
+      </w:r>
+      <w:bookmarkStart w:id="1" w:name="_GoBack"/>
+      <w:bookmarkEnd w:id="1"/>
+      <w:r>
+        <w:rPr>
+          <w:rFonts w:ascii="Arial" w:eastAsia="Arial" w:hAnsi="Arial" w:cs="Arial"/>
+          <w:color w:val="00000A"/>
+          <w:sz w:val="24"/>
+          <w:szCs w:val="24"/>
+        </w:rPr>
+        <w:t>]</w:t>
       </w:r>
     </w:p>
     <w:p>
@@ -2117,53 +2013,43 @@
           <w:color w:val="00000A"/>
           <w:sz w:val="24"/>
           <w:szCs w:val="24"/>
-          <w:lang w:val="en"/>
-        </w:rPr>
-        <w:t xml:space="preserve">For part c, the main problem was generalizing the code. Right </w:t>
-      </w:r>
-      <w:proofErr w:type="gramStart"/>
-      <w:r>
-        <w:rPr>
-          <w:rFonts w:ascii="Arial" w:eastAsia="Arial" w:hAnsi="Arial" w:cs="Arial"/>
-          <w:color w:val="00000A"/>
-          <w:sz w:val="24"/>
-          <w:szCs w:val="24"/>
-          <w:lang w:val="en"/>
-        </w:rPr>
-        <w:t>now</w:t>
-      </w:r>
-      <w:proofErr w:type="gramEnd"/>
-      <w:r>
-        <w:rPr>
-          <w:rFonts w:ascii="Arial" w:eastAsia="Arial" w:hAnsi="Arial" w:cs="Arial"/>
-          <w:color w:val="00000A"/>
-          <w:sz w:val="24"/>
-          <w:szCs w:val="24"/>
-          <w:lang w:val="en"/>
-        </w:rPr>
-        <w:t xml:space="preserve"> it is not that general, since English grammar has a lot of rules to define grammatical errors pertaining to verbs. So, we had to separately jot down rules for both </w:t>
-      </w:r>
-      <w:proofErr w:type="spellStart"/>
-      <w:r>
-        <w:rPr>
-          <w:rFonts w:ascii="Arial" w:eastAsia="Arial" w:hAnsi="Arial" w:cs="Arial"/>
-          <w:color w:val="00000A"/>
-          <w:sz w:val="24"/>
-          <w:szCs w:val="24"/>
-          <w:lang w:val="en"/>
-        </w:rPr>
-        <w:t>c.i</w:t>
-      </w:r>
-      <w:proofErr w:type="spellEnd"/>
-      <w:r>
-        <w:rPr>
-          <w:rFonts w:ascii="Arial" w:eastAsia="Arial" w:hAnsi="Arial" w:cs="Arial"/>
-          <w:color w:val="00000A"/>
-          <w:sz w:val="24"/>
-          <w:szCs w:val="24"/>
-          <w:lang w:val="en"/>
-        </w:rPr>
-        <w:t xml:space="preserve"> and </w:t>
+        </w:rPr>
+        <w:t>For c ii – [MD, VB, VB], [VBD, VBN, VBN]</w:t>
+      </w:r>
+    </w:p>
+    <w:p>
+      <w:pPr>
+        <w:spacing w:line="267" w:lineRule="auto"/>
+        <w:ind w:right="260"/>
+        <w:rPr>
+          <w:rFonts w:ascii="Arial" w:eastAsia="Arial" w:hAnsi="Arial" w:cs="Arial"/>
+          <w:color w:val="00000A"/>
+          <w:sz w:val="24"/>
+          <w:szCs w:val="24"/>
+        </w:rPr>
+      </w:pPr>
+    </w:p>
+    <w:p>
+      <w:pPr>
+        <w:spacing w:line="267" w:lineRule="auto"/>
+        <w:ind w:right="260"/>
+        <w:rPr>
+          <w:rFonts w:ascii="Arial" w:eastAsia="Arial" w:hAnsi="Arial" w:cs="Arial"/>
+          <w:color w:val="00000A"/>
+          <w:sz w:val="24"/>
+          <w:szCs w:val="24"/>
+          <w:lang w:val="en"/>
+        </w:rPr>
+      </w:pPr>
+      <w:r>
+        <w:rPr>
+          <w:rFonts w:ascii="Arial" w:eastAsia="Arial" w:hAnsi="Arial" w:cs="Arial"/>
+          <w:color w:val="00000A"/>
+          <w:sz w:val="24"/>
+          <w:szCs w:val="24"/>
+          <w:lang w:val="en"/>
+        </w:rPr>
+        <w:t xml:space="preserve">After the list of scores were generated for a, b, </w:t>
       </w:r>
       <w:proofErr w:type="spellStart"/>
       <w:proofErr w:type="gramStart"/>
@@ -2175,208 +2061,6 @@
           <w:szCs w:val="24"/>
           <w:lang w:val="en"/>
         </w:rPr>
-        <w:t>c.ii</w:t>
-      </w:r>
-      <w:proofErr w:type="spellEnd"/>
-      <w:r>
-        <w:rPr>
-          <w:rFonts w:ascii="Arial" w:eastAsia="Arial" w:hAnsi="Arial" w:cs="Arial"/>
-          <w:color w:val="00000A"/>
-          <w:sz w:val="24"/>
-          <w:szCs w:val="24"/>
-          <w:lang w:val="en"/>
-        </w:rPr>
-        <w:t>.</w:t>
-      </w:r>
-      <w:proofErr w:type="gramEnd"/>
-      <w:r>
-        <w:rPr>
-          <w:rFonts w:ascii="Arial" w:eastAsia="Arial" w:hAnsi="Arial" w:cs="Arial"/>
-          <w:color w:val="00000A"/>
-          <w:sz w:val="24"/>
-          <w:szCs w:val="24"/>
-          <w:lang w:val="en"/>
-        </w:rPr>
-        <w:t xml:space="preserve"> Additionally, </w:t>
-      </w:r>
-      <w:proofErr w:type="spellStart"/>
-      <w:r>
-        <w:rPr>
-          <w:rFonts w:ascii="Arial" w:eastAsia="Arial" w:hAnsi="Arial" w:cs="Arial"/>
-          <w:color w:val="00000A"/>
-          <w:sz w:val="24"/>
-          <w:szCs w:val="24"/>
-          <w:lang w:val="en"/>
-        </w:rPr>
-        <w:t>c.i</w:t>
-      </w:r>
-      <w:proofErr w:type="spellEnd"/>
-      <w:r>
-        <w:rPr>
-          <w:rFonts w:ascii="Arial" w:eastAsia="Arial" w:hAnsi="Arial" w:cs="Arial"/>
-          <w:color w:val="00000A"/>
-          <w:sz w:val="24"/>
-          <w:szCs w:val="24"/>
-          <w:lang w:val="en"/>
-        </w:rPr>
-        <w:t xml:space="preserve"> does not have rules pertaining to adverbs so it might still have a certain degree of inaccuracy on the higher end.</w:t>
-      </w:r>
-    </w:p>
-    <w:p>
-      <w:pPr>
-        <w:pStyle w:val="ListParagraph"/>
-        <w:numPr>
-          <w:ilvl w:val="0"/>
-          <w:numId w:val="3"/>
-        </w:numPr>
-        <w:spacing w:line="267" w:lineRule="auto"/>
-        <w:ind w:right="260"/>
-        <w:rPr>
-          <w:rFonts w:ascii="Arial" w:eastAsia="Arial" w:hAnsi="Arial" w:cs="Arial"/>
-          <w:color w:val="00000A"/>
-          <w:sz w:val="24"/>
-          <w:szCs w:val="24"/>
-        </w:rPr>
-      </w:pPr>
-      <w:r>
-        <w:rPr>
-          <w:rFonts w:ascii="Arial" w:eastAsia="Arial" w:hAnsi="Arial" w:cs="Arial"/>
-          <w:color w:val="00000A"/>
-          <w:sz w:val="24"/>
-          <w:szCs w:val="24"/>
-        </w:rPr>
-        <w:t xml:space="preserve">Since the </w:t>
-      </w:r>
-      <w:proofErr w:type="spellStart"/>
-      <w:r>
-        <w:rPr>
-          <w:rFonts w:ascii="Arial" w:eastAsia="Arial" w:hAnsi="Arial" w:cs="Arial"/>
-          <w:color w:val="00000A"/>
-          <w:sz w:val="24"/>
-          <w:szCs w:val="24"/>
-        </w:rPr>
-        <w:t>nltk</w:t>
-      </w:r>
-      <w:proofErr w:type="spellEnd"/>
-      <w:r>
-        <w:rPr>
-          <w:rFonts w:ascii="Arial" w:eastAsia="Arial" w:hAnsi="Arial" w:cs="Arial"/>
-          <w:color w:val="00000A"/>
-          <w:sz w:val="24"/>
-          <w:szCs w:val="24"/>
-        </w:rPr>
-        <w:t xml:space="preserve"> POS tagger</w:t>
-      </w:r>
-      <w:r>
-        <w:rPr>
-          <w:rFonts w:ascii="Arial" w:eastAsia="Arial" w:hAnsi="Arial" w:cs="Arial"/>
-          <w:color w:val="00000A"/>
-          <w:sz w:val="24"/>
-          <w:szCs w:val="24"/>
-        </w:rPr>
-        <w:t xml:space="preserve"> sometimes doesn’t tag the verbs correctly, some verb formations, even though correct are tagged as incorrect. </w:t>
-      </w:r>
-    </w:p>
-    <w:p>
-      <w:pPr>
-        <w:pStyle w:val="ListParagraph"/>
-        <w:numPr>
-          <w:ilvl w:val="0"/>
-          <w:numId w:val="3"/>
-        </w:numPr>
-        <w:spacing w:line="267" w:lineRule="auto"/>
-        <w:ind w:right="260"/>
-        <w:rPr>
-          <w:rFonts w:ascii="Arial" w:eastAsia="Arial" w:hAnsi="Arial" w:cs="Arial"/>
-          <w:color w:val="00000A"/>
-          <w:sz w:val="24"/>
-          <w:szCs w:val="24"/>
-        </w:rPr>
-      </w:pPr>
-      <w:r>
-        <w:rPr>
-          <w:rFonts w:ascii="Arial" w:eastAsia="Arial" w:hAnsi="Arial" w:cs="Arial"/>
-          <w:color w:val="00000A"/>
-          <w:sz w:val="24"/>
-          <w:szCs w:val="24"/>
-        </w:rPr>
-        <w:t>Since the verb formation rule set isn’t exhaustive, some verb formations even though correct are tagged as incorrect.</w:t>
-      </w:r>
-      <w:r>
-        <w:rPr>
-          <w:rFonts w:ascii="Arial" w:eastAsia="Arial" w:hAnsi="Arial" w:cs="Arial"/>
-          <w:color w:val="00000A"/>
-          <w:sz w:val="24"/>
-          <w:szCs w:val="24"/>
-        </w:rPr>
-        <w:t xml:space="preserve"> Ex: ‘’</w:t>
-      </w:r>
-      <w:r>
-        <w:rPr>
-          <w:rFonts w:ascii="Arial" w:eastAsia="Arial" w:hAnsi="Arial" w:cs="Arial"/>
-          <w:color w:val="00000A"/>
-          <w:sz w:val="24"/>
-          <w:szCs w:val="24"/>
-        </w:rPr>
-        <w:t xml:space="preserve"> </w:t>
-      </w:r>
-    </w:p>
-    <w:p>
-      <w:pPr>
-        <w:spacing w:line="267" w:lineRule="auto"/>
-        <w:ind w:right="260"/>
-        <w:rPr>
-          <w:rFonts w:ascii="Arial" w:eastAsia="Arial" w:hAnsi="Arial" w:cs="Arial"/>
-          <w:color w:val="00000A"/>
-          <w:sz w:val="24"/>
-          <w:szCs w:val="24"/>
-        </w:rPr>
-      </w:pPr>
-    </w:p>
-    <w:p>
-      <w:pPr>
-        <w:spacing w:line="267" w:lineRule="auto"/>
-        <w:ind w:right="260"/>
-        <w:rPr>
-          <w:rFonts w:ascii="Arial" w:eastAsia="Arial" w:hAnsi="Arial" w:cs="Arial"/>
-          <w:color w:val="00000A"/>
-          <w:sz w:val="24"/>
-          <w:szCs w:val="24"/>
-        </w:rPr>
-      </w:pPr>
-    </w:p>
-    <w:p>
-      <w:pPr>
-        <w:spacing w:line="267" w:lineRule="auto"/>
-        <w:ind w:right="260"/>
-        <w:rPr>
-          <w:rFonts w:ascii="Arial" w:eastAsia="Arial" w:hAnsi="Arial" w:cs="Arial"/>
-          <w:color w:val="00000A"/>
-          <w:sz w:val="24"/>
-          <w:szCs w:val="24"/>
-          <w:lang w:val="en"/>
-        </w:rPr>
-      </w:pPr>
-      <w:r>
-        <w:rPr>
-          <w:rFonts w:ascii="Arial" w:eastAsia="Arial" w:hAnsi="Arial" w:cs="Arial"/>
-          <w:color w:val="00000A"/>
-          <w:sz w:val="24"/>
-          <w:szCs w:val="24"/>
-          <w:lang w:val="en"/>
-        </w:rPr>
-        <w:t xml:space="preserve">After the list of scores were generated for a, b, </w:t>
-      </w:r>
-      <w:proofErr w:type="spellStart"/>
-      <w:proofErr w:type="gramStart"/>
-      <w:r>
-        <w:rPr>
-          <w:rFonts w:ascii="Arial" w:eastAsia="Arial" w:hAnsi="Arial" w:cs="Arial"/>
-          <w:color w:val="00000A"/>
-          <w:sz w:val="24"/>
-          <w:szCs w:val="24"/>
-          <w:lang w:val="en"/>
-        </w:rPr>
         <w:t>c.i</w:t>
       </w:r>
       <w:proofErr w:type="spellEnd"/>
@@ -2506,6 +2190,7 @@
           <w:szCs w:val="24"/>
           <w:lang w:val="en"/>
         </w:rPr>
+        <w:lastRenderedPageBreak/>
         <w:t>To get the spelling errors in range of 0-4, we multiplied every value with 4.</w:t>
       </w:r>
     </w:p>

</xml_diff>

<commit_message>
Added comments and modified read me as well manual.
</commit_message>
<xml_diff>
--- a/madwan2_slamba4/ReadMe.docx
+++ b/madwan2_slamba4/ReadMe.docx
@@ -7,20 +7,79 @@
         <w:spacing w:line="235" w:lineRule="auto"/>
         <w:ind w:right="4280"/>
         <w:rPr>
+          <w:rFonts w:ascii="Arial" w:eastAsia="Arial" w:hAnsi="Arial" w:cs="Arial"/>
+          <w:color w:val="00000A"/>
+          <w:sz w:val="24"/>
+          <w:szCs w:val="24"/>
+        </w:rPr>
+      </w:pPr>
+      <w:bookmarkStart w:id="0" w:name="page1"/>
+      <w:bookmarkEnd w:id="0"/>
+      <w:r>
+        <w:rPr>
+          <w:rFonts w:ascii="Arial" w:eastAsia="Arial" w:hAnsi="Arial" w:cs="Arial"/>
+          <w:color w:val="00000A"/>
+          <w:sz w:val="24"/>
+          <w:szCs w:val="24"/>
+        </w:rPr>
+        <w:t>Project 1 for CS421 – University of Illinois at</w:t>
+      </w:r>
+      <w:r>
+        <w:rPr>
+          <w:rFonts w:ascii="Arial" w:eastAsia="Arial" w:hAnsi="Arial" w:cs="Arial"/>
+          <w:color w:val="00000A"/>
+          <w:sz w:val="24"/>
+          <w:szCs w:val="24"/>
+        </w:rPr>
+        <w:t xml:space="preserve"> </w:t>
+      </w:r>
+      <w:r>
+        <w:rPr>
+          <w:rFonts w:ascii="Arial" w:eastAsia="Arial" w:hAnsi="Arial" w:cs="Arial"/>
+          <w:color w:val="00000A"/>
+          <w:sz w:val="24"/>
+          <w:szCs w:val="24"/>
+        </w:rPr>
+        <w:t xml:space="preserve">Chicago </w:t>
+      </w:r>
+    </w:p>
+    <w:p>
+      <w:pPr>
+        <w:spacing w:line="235" w:lineRule="auto"/>
+        <w:ind w:right="4280"/>
+        <w:rPr>
           <w:sz w:val="20"/>
           <w:szCs w:val="20"/>
         </w:rPr>
       </w:pPr>
-      <w:bookmarkStart w:id="0" w:name="page1"/>
-      <w:bookmarkEnd w:id="0"/>
-      <w:r>
-        <w:rPr>
-          <w:rFonts w:ascii="Arial" w:eastAsia="Arial" w:hAnsi="Arial" w:cs="Arial"/>
-          <w:color w:val="00000A"/>
-          <w:sz w:val="24"/>
-          <w:szCs w:val="24"/>
-        </w:rPr>
-        <w:t xml:space="preserve">Project 1 for CS421 – University of Illinois at Chicago Mohit Haresh Adwani: </w:t>
+      <w:r>
+        <w:rPr>
+          <w:rFonts w:ascii="Arial" w:eastAsia="Arial" w:hAnsi="Arial" w:cs="Arial"/>
+          <w:color w:val="00000A"/>
+          <w:sz w:val="24"/>
+          <w:szCs w:val="24"/>
+        </w:rPr>
+        <w:t xml:space="preserve">Mohit Haresh </w:t>
+      </w:r>
+      <w:proofErr w:type="spellStart"/>
+      <w:r>
+        <w:rPr>
+          <w:rFonts w:ascii="Arial" w:eastAsia="Arial" w:hAnsi="Arial" w:cs="Arial"/>
+          <w:color w:val="00000A"/>
+          <w:sz w:val="24"/>
+          <w:szCs w:val="24"/>
+        </w:rPr>
+        <w:t>Adwani</w:t>
+      </w:r>
+      <w:proofErr w:type="spellEnd"/>
+      <w:r>
+        <w:rPr>
+          <w:rFonts w:ascii="Arial" w:eastAsia="Arial" w:hAnsi="Arial" w:cs="Arial"/>
+          <w:color w:val="00000A"/>
+          <w:sz w:val="24"/>
+          <w:szCs w:val="24"/>
+        </w:rPr>
+        <w:t xml:space="preserve">: </w:t>
       </w:r>
       <w:r>
         <w:rPr>
@@ -111,8 +170,68 @@
           <w:sz w:val="24"/>
           <w:szCs w:val="24"/>
         </w:rPr>
-        <w:t xml:space="preserve">Please </w:t>
-      </w:r>
+        <w:t>Please install required libraries using the following commands:</w:t>
+      </w:r>
+    </w:p>
+    <w:p>
+      <w:pPr>
+        <w:spacing w:line="238" w:lineRule="auto"/>
+        <w:rPr>
+          <w:sz w:val="20"/>
+          <w:szCs w:val="20"/>
+        </w:rPr>
+      </w:pPr>
+      <w:r>
+        <w:rPr>
+          <w:rFonts w:ascii="Arial" w:eastAsia="Arial" w:hAnsi="Arial" w:cs="Arial"/>
+          <w:i/>
+          <w:iCs/>
+          <w:color w:val="00000A"/>
+          <w:sz w:val="24"/>
+          <w:szCs w:val="24"/>
+        </w:rPr>
+        <w:t>pip install nltk</w:t>
+      </w:r>
+    </w:p>
+    <w:p>
+      <w:pPr>
+        <w:rPr>
+          <w:sz w:val="20"/>
+          <w:szCs w:val="20"/>
+        </w:rPr>
+      </w:pPr>
+      <w:r>
+        <w:rPr>
+          <w:rFonts w:ascii="Arial" w:eastAsia="Arial" w:hAnsi="Arial" w:cs="Arial"/>
+          <w:i/>
+          <w:iCs/>
+          <w:color w:val="00000A"/>
+          <w:sz w:val="24"/>
+          <w:szCs w:val="24"/>
+        </w:rPr>
+        <w:t>pip install stanfordcorenlp</w:t>
+      </w:r>
+    </w:p>
+    <w:p>
+      <w:pPr>
+        <w:spacing w:line="289" w:lineRule="exact"/>
+        <w:rPr>
+          <w:sz w:val="24"/>
+          <w:szCs w:val="24"/>
+        </w:rPr>
+      </w:pPr>
+    </w:p>
+    <w:p>
+      <w:pPr>
+        <w:spacing w:line="235" w:lineRule="auto"/>
+        <w:ind w:right="160"/>
+        <w:rPr>
+          <w:rFonts w:ascii="Arial" w:eastAsia="Arial" w:hAnsi="Arial" w:cs="Arial"/>
+          <w:color w:val="00000A"/>
+          <w:sz w:val="24"/>
+          <w:szCs w:val="24"/>
+        </w:rPr>
+      </w:pPr>
       <w:r>
         <w:rPr>
           <w:rFonts w:ascii="Arial" w:eastAsia="Arial" w:hAnsi="Arial" w:cs="Arial"/>
@@ -122,68 +241,17 @@
           <w:sz w:val="24"/>
           <w:szCs w:val="24"/>
         </w:rPr>
-        <w:t>install required libraries using the following commands:</w:t>
-      </w:r>
-    </w:p>
-    <w:p>
-      <w:pPr>
-        <w:spacing w:line="238" w:lineRule="auto"/>
-        <w:rPr>
-          <w:sz w:val="20"/>
-          <w:szCs w:val="20"/>
-        </w:rPr>
-      </w:pPr>
-      <w:r>
-        <w:rPr>
-          <w:rFonts w:ascii="Arial" w:eastAsia="Arial" w:hAnsi="Arial" w:cs="Arial"/>
-          <w:i/>
-          <w:iCs/>
-          <w:color w:val="00000A"/>
-          <w:sz w:val="24"/>
-          <w:szCs w:val="24"/>
-        </w:rPr>
-        <w:t>pip install nltk</w:t>
-      </w:r>
-    </w:p>
-    <w:p>
-      <w:pPr>
-        <w:rPr>
-          <w:sz w:val="20"/>
-          <w:szCs w:val="20"/>
-        </w:rPr>
-      </w:pPr>
-      <w:r>
-        <w:rPr>
-          <w:rFonts w:ascii="Arial" w:eastAsia="Arial" w:hAnsi="Arial" w:cs="Arial"/>
-          <w:i/>
-          <w:iCs/>
-          <w:color w:val="00000A"/>
-          <w:sz w:val="24"/>
-          <w:szCs w:val="24"/>
-        </w:rPr>
-        <w:t>pip install stanfordcorenlp</w:t>
-      </w:r>
-    </w:p>
-    <w:p>
-      <w:pPr>
-        <w:spacing w:line="289" w:lineRule="exact"/>
-        <w:rPr>
-          <w:sz w:val="24"/>
-          <w:szCs w:val="24"/>
-        </w:rPr>
-      </w:pPr>
-    </w:p>
-    <w:p>
-      <w:pPr>
-        <w:spacing w:line="235" w:lineRule="auto"/>
-        <w:ind w:right="160"/>
-        <w:rPr>
-          <w:rFonts w:ascii="Arial" w:eastAsia="Arial" w:hAnsi="Arial" w:cs="Arial"/>
-          <w:color w:val="00000A"/>
-          <w:sz w:val="24"/>
-          <w:szCs w:val="24"/>
-        </w:rPr>
-      </w:pPr>
+        <w:t xml:space="preserve">The program requires Stanford coreNLP server running on port 9000. </w:t>
+      </w:r>
+      <w:r>
+        <w:rPr>
+          <w:rFonts w:ascii="Arial" w:eastAsia="Arial" w:hAnsi="Arial" w:cs="Arial"/>
+          <w:color w:val="00000A"/>
+          <w:sz w:val="24"/>
+          <w:szCs w:val="24"/>
+        </w:rPr>
+        <w:t>If your version of</w:t>
+      </w:r>
       <w:r>
         <w:rPr>
           <w:rFonts w:ascii="Arial" w:eastAsia="Arial" w:hAnsi="Arial" w:cs="Arial"/>
@@ -193,26 +261,6 @@
           <w:sz w:val="24"/>
           <w:szCs w:val="24"/>
         </w:rPr>
-        <w:t xml:space="preserve">The program requires Stanford coreNLP server running on port 9000. </w:t>
-      </w:r>
-      <w:r>
-        <w:rPr>
-          <w:rFonts w:ascii="Arial" w:eastAsia="Arial" w:hAnsi="Arial" w:cs="Arial"/>
-          <w:color w:val="00000A"/>
-          <w:sz w:val="24"/>
-          <w:szCs w:val="24"/>
-        </w:rPr>
-        <w:t>If your version of</w:t>
-      </w:r>
-      <w:r>
-        <w:rPr>
-          <w:rFonts w:ascii="Arial" w:eastAsia="Arial" w:hAnsi="Arial" w:cs="Arial"/>
-          <w:b/>
-          <w:bCs/>
-          <w:color w:val="00000A"/>
-          <w:sz w:val="24"/>
-          <w:szCs w:val="24"/>
-        </w:rPr>
         <w:t xml:space="preserve"> </w:t>
       </w:r>
       <w:r>
@@ -222,16 +270,7 @@
           <w:sz w:val="24"/>
           <w:szCs w:val="24"/>
         </w:rPr>
-        <w:t>Stanford coreNLP doesn’t work properly. Please use version 3.8.0 fr</w:t>
-      </w:r>
-      <w:r>
-        <w:rPr>
-          <w:rFonts w:ascii="Arial" w:eastAsia="Arial" w:hAnsi="Arial" w:cs="Arial"/>
-          <w:color w:val="00000A"/>
-          <w:sz w:val="24"/>
-          <w:szCs w:val="24"/>
-        </w:rPr>
-        <w:t xml:space="preserve">om </w:t>
+        <w:t xml:space="preserve">Stanford coreNLP doesn’t work properly. Please use version 3.8.0 from </w:t>
       </w:r>
       <w:hyperlink r:id="rId5">
         <w:r>
@@ -364,16 +403,7 @@
           <w:sz w:val="24"/>
           <w:szCs w:val="24"/>
         </w:rPr>
-        <w:t>‘java -mx4g -cp</w:t>
-      </w:r>
-      <w:r>
-        <w:rPr>
-          <w:rFonts w:ascii="Arial" w:eastAsia="Arial" w:hAnsi="Arial" w:cs="Arial"/>
-          <w:color w:val="00000A"/>
-          <w:sz w:val="24"/>
-          <w:szCs w:val="24"/>
-        </w:rPr>
-        <w:t xml:space="preserve"> "*" edu.stanford.nlp.pipeline.StanfordCoreNLPServer -port 9000’</w:t>
+        <w:t>‘java -mx4g -cp "*" edu.stanford.nlp.pipeline.StanfordCoreNLPServer -port 9000’</w:t>
       </w:r>
     </w:p>
     <w:p>
@@ -500,16 +530,7 @@
           <w:sz w:val="24"/>
           <w:szCs w:val="24"/>
         </w:rPr>
-        <w:t xml:space="preserve">Since Stanford coreNLP is used, and the processing is done </w:t>
-      </w:r>
-      <w:r>
-        <w:rPr>
-          <w:rFonts w:ascii="Arial" w:eastAsia="Arial" w:hAnsi="Arial" w:cs="Arial"/>
-          <w:color w:val="00000A"/>
-          <w:sz w:val="24"/>
-          <w:szCs w:val="24"/>
-        </w:rPr>
-        <w:t>on the training data, the program takes significant amount of time to run. Because of this, we have included console print statement after it completes it’s processing on each essay.</w:t>
+        <w:t>Since Stanford coreNLP is used, and the processing is done on the training data, the program takes significant amount of time to run. Because of this, we have included console print statement after it completes it’s processing on each essay.</w:t>
       </w:r>
     </w:p>
     <w:p>
@@ -535,16 +556,7 @@
           <w:sz w:val="23"/>
           <w:szCs w:val="23"/>
         </w:rPr>
-        <w:t>--------------------------------------------------------Technique-------</w:t>
-      </w:r>
-      <w:r>
-        <w:rPr>
-          <w:rFonts w:ascii="Arial" w:eastAsia="Arial" w:hAnsi="Arial" w:cs="Arial"/>
-          <w:color w:val="00000A"/>
-          <w:sz w:val="23"/>
-          <w:szCs w:val="23"/>
-        </w:rPr>
-        <w:t>-----------------------------------------------</w:t>
+        <w:t>--------------------------------------------------------Technique------------------------------------------------------</w:t>
       </w:r>
     </w:p>
     <w:p>
@@ -658,25 +670,7 @@
           <w:sz w:val="24"/>
           <w:szCs w:val="24"/>
         </w:rPr>
-        <w:t>We saw a pattern in the e</w:t>
-      </w:r>
-      <w:r>
-        <w:rPr>
-          <w:rFonts w:ascii="Arial" w:eastAsia="Arial" w:hAnsi="Arial" w:cs="Arial"/>
-          <w:color w:val="00000A"/>
-          <w:sz w:val="24"/>
-          <w:szCs w:val="24"/>
-        </w:rPr>
-        <w:t xml:space="preserve">ssays in which there wasn’t a space after period (which denotes the end of the sentence) and hence the sent_tokenize didn’t split the sentence into two sentences. Hence, we split the sentences into two if the character after period is alpha and before the </w:t>
-      </w:r>
-      <w:r>
-        <w:rPr>
-          <w:rFonts w:ascii="Arial" w:eastAsia="Arial" w:hAnsi="Arial" w:cs="Arial"/>
-          <w:color w:val="00000A"/>
-          <w:sz w:val="24"/>
-          <w:szCs w:val="24"/>
-        </w:rPr>
-        <w:t>period isn’t period(.) since some essays had two or more consecutive periods to denote continuation. Also the sentence after the period should at least have 3 characters.</w:t>
+        <w:t>We saw a pattern in the essays in which there wasn’t a space after period (which denotes the end of the sentence) and hence the sent_tokenize didn’t split the sentence into two sentences. Hence, we split the sentences into two if the character after period is alpha and before the period isn’t period(.) since some essays had two or more consecutive periods to denote continuation. Also the sentence after the period should at least have 3 characters.</w:t>
       </w:r>
     </w:p>
     <w:p>
@@ -715,25 +709,7 @@
           <w:sz w:val="24"/>
           <w:szCs w:val="24"/>
         </w:rPr>
-        <w:t xml:space="preserve">While looking at multiple finite verbs in the sentence(hint given in </w:t>
-      </w:r>
-      <w:r>
-        <w:rPr>
-          <w:rFonts w:ascii="Arial" w:eastAsia="Arial" w:hAnsi="Arial" w:cs="Arial"/>
-          <w:color w:val="00000A"/>
-          <w:sz w:val="24"/>
-          <w:szCs w:val="24"/>
-        </w:rPr>
-        <w:t>project_part1.pdf), if the sentence didn’t have coordinate or subordinate clause then we saw a pattern in the parse tree, denoting the finite verb phrase as ‘(SBAR (S’ – where SBAR denotes ‘clause introduced by a (possibly empty) subordinating conjunction’</w:t>
-      </w:r>
-      <w:r>
-        <w:rPr>
-          <w:rFonts w:ascii="Arial" w:eastAsia="Arial" w:hAnsi="Arial" w:cs="Arial"/>
-          <w:color w:val="00000A"/>
-          <w:sz w:val="24"/>
-          <w:szCs w:val="24"/>
-        </w:rPr>
-        <w:t>. If the sentence has a subordinating conjunction, then it is denoted by ‘(SBAR (IN that) (S’</w:t>
+        <w:t>While looking at multiple finite verbs in the sentence(hint given in project_part1.pdf), if the sentence didn’t have coordinate or subordinate clause then we saw a pattern in the parse tree, denoting the finite verb phrase as ‘(SBAR (S’ – where SBAR denotes ‘clause introduced by a (possibly empty) subordinating conjunction’. If the sentence has a subordinating conjunction, then it is denoted by ‘(SBAR (IN that) (S’</w:t>
       </w:r>
     </w:p>
     <w:p>
@@ -772,16 +748,7 @@
           <w:sz w:val="24"/>
           <w:szCs w:val="24"/>
         </w:rPr>
-        <w:t>We noticed that splitting the sentence based on capitalization doesn’t work well and there are very few sentences in the whole training data which can be split u</w:t>
-      </w:r>
-      <w:r>
-        <w:rPr>
-          <w:rFonts w:ascii="Arial" w:eastAsia="Arial" w:hAnsi="Arial" w:cs="Arial"/>
-          <w:color w:val="00000A"/>
-          <w:sz w:val="24"/>
-          <w:szCs w:val="24"/>
-        </w:rPr>
-        <w:t>sing capitalization, hence this method wasn’t implemented.</w:t>
+        <w:t>We noticed that splitting the sentence based on capitalization doesn’t work well and there are very few sentences in the whole training data which can be split using capitalization, hence this method wasn’t implemented.</w:t>
       </w:r>
     </w:p>
     <w:p>
@@ -876,16 +843,7 @@
           <w:sz w:val="24"/>
           <w:szCs w:val="24"/>
         </w:rPr>
-        <w:t>First, we simply tried to find the spelling mistakes using wordnet. But wordnet false</w:t>
-      </w:r>
-      <w:r>
-        <w:rPr>
-          <w:rFonts w:ascii="Arial" w:eastAsia="Arial" w:hAnsi="Arial" w:cs="Arial"/>
-          <w:color w:val="00000A"/>
-          <w:sz w:val="24"/>
-          <w:szCs w:val="24"/>
-        </w:rPr>
-        <w:t>ly reported simple words like “how”, “you” etc as wrong spellings. So we used it as our first pass of spellcheck and its output was used as an input for the next step.</w:t>
+        <w:t>First, we simply tried to find the spelling mistakes using wordnet. But wordnet falsely reported simple words like “how”, “you” etc as wrong spellings. So we used it as our first pass of spellcheck and its output was used as an input for the next step.</w:t>
       </w:r>
     </w:p>
     <w:p>
@@ -924,16 +882,7 @@
           <w:sz w:val="24"/>
           <w:szCs w:val="24"/>
         </w:rPr>
-        <w:t>After that, I employed Peter Norvig’s spell correction code to further filter out the w</w:t>
-      </w:r>
-      <w:r>
-        <w:rPr>
-          <w:rFonts w:ascii="Arial" w:eastAsia="Arial" w:hAnsi="Arial" w:cs="Arial"/>
-          <w:color w:val="00000A"/>
-          <w:sz w:val="24"/>
-          <w:szCs w:val="24"/>
-        </w:rPr>
-        <w:t>ords. Now to a great accuracy, we can say that the words left in the list are probably the only words that are incorrect in the essay.</w:t>
+        <w:t>After that, I employed Peter Norvig’s spell correction code to further filter out the words. Now to a great accuracy, we can say that the words left in the list are probably the only words that are incorrect in the essay.</w:t>
       </w:r>
     </w:p>
     <w:p>
@@ -999,16 +948,7 @@
           <w:sz w:val="24"/>
           <w:szCs w:val="24"/>
         </w:rPr>
-        <w:t xml:space="preserve">Grammar is the hardest task we had to tackle in part 1 of the project. Here, we had to handle the </w:t>
-      </w:r>
-      <w:r>
-        <w:rPr>
-          <w:rFonts w:ascii="Arial" w:eastAsia="Arial" w:hAnsi="Arial" w:cs="Arial"/>
-          <w:color w:val="00000A"/>
-          <w:sz w:val="24"/>
-          <w:szCs w:val="24"/>
-        </w:rPr>
-        <w:t>following:</w:t>
+        <w:t>Grammar is the hardest task we had to tackle in part 1 of the project. Here, we had to handle the following:</w:t>
       </w:r>
     </w:p>
     <w:p>
@@ -1220,16 +1160,7 @@
           <w:sz w:val="24"/>
           <w:szCs w:val="24"/>
         </w:rPr>
-        <w:t xml:space="preserve">For c.i (Subject-Verb Agreement), we defined certain </w:t>
-      </w:r>
-      <w:r>
-        <w:rPr>
-          <w:rFonts w:ascii="Arial" w:eastAsia="Arial" w:hAnsi="Arial" w:cs="Arial"/>
-          <w:color w:val="00000A"/>
-          <w:sz w:val="24"/>
-          <w:szCs w:val="24"/>
-        </w:rPr>
-        <w:t>rules that a subject and verb combination shouldn’t follow, which were basically the singular and plural agreements. If the POS-tag sequences were found in the list of rules, error count is incremented.</w:t>
+        <w:t>For c.i (Subject-Verb Agreement), we defined certain rules that a subject and verb combination shouldn’t follow, which were basically the singular and plural agreements. If the POS-tag sequences were found in the list of rules, error count is incremented.</w:t>
       </w:r>
     </w:p>
     <w:p>
@@ -1288,16 +1219,7 @@
           <w:sz w:val="24"/>
           <w:szCs w:val="24"/>
         </w:rPr>
-        <w:t xml:space="preserve"> (Rest of the conditions), we again defined </w:t>
-      </w:r>
-      <w:r>
-        <w:rPr>
-          <w:rFonts w:ascii="Arial" w:eastAsia="Arial" w:hAnsi="Arial" w:cs="Arial"/>
-          <w:color w:val="00000A"/>
-          <w:sz w:val="24"/>
-          <w:szCs w:val="24"/>
-        </w:rPr>
-        <w:t>rules, but this time the list included rules that are correct. So, if the sequence does not match any of the defined rules, error count is incremented.</w:t>
+        <w:t xml:space="preserve"> (Rest of the conditions), we again defined rules, but this time the list included rules that are correct. So, if the sequence does not match any of the defined rules, error count is incremented.</w:t>
       </w:r>
     </w:p>
     <w:p>
@@ -1356,16 +1278,7 @@
           <w:sz w:val="24"/>
           <w:szCs w:val="24"/>
         </w:rPr>
-        <w:t>created based on the English ve</w:t>
-      </w:r>
-      <w:r>
-        <w:rPr>
-          <w:rFonts w:ascii="Arial" w:eastAsia="Arial" w:hAnsi="Arial" w:cs="Arial"/>
-          <w:color w:val="00000A"/>
-          <w:sz w:val="24"/>
-          <w:szCs w:val="24"/>
-        </w:rPr>
-        <w:t>rb formation rules.</w:t>
+        <w:t>created based on the English verb formation rules.</w:t>
       </w:r>
     </w:p>
     <w:p>
@@ -1660,6 +1573,181 @@
           <w:szCs w:val="24"/>
         </w:rPr>
         <w:t xml:space="preserve"> (SBAR (S then increment the error</w:t>
+      </w:r>
+    </w:p>
+    <w:p>
+      <w:pPr>
+        <w:spacing w:line="231" w:lineRule="auto"/>
+        <w:ind w:right="120"/>
+        <w:rPr>
+          <w:rFonts w:ascii="Arial" w:eastAsia="Arial" w:hAnsi="Arial" w:cs="Arial"/>
+          <w:color w:val="00000A"/>
+          <w:sz w:val="24"/>
+          <w:szCs w:val="24"/>
+        </w:rPr>
+      </w:pPr>
+    </w:p>
+    <w:p>
+      <w:pPr>
+        <w:spacing w:line="231" w:lineRule="auto"/>
+        <w:ind w:right="120"/>
+        <w:rPr>
+          <w:rFonts w:ascii="Arial" w:eastAsia="Arial" w:hAnsi="Arial" w:cs="Arial"/>
+          <w:color w:val="00000A"/>
+          <w:sz w:val="24"/>
+          <w:szCs w:val="24"/>
+        </w:rPr>
+      </w:pPr>
+      <w:r>
+        <w:rPr>
+          <w:rFonts w:ascii="Arial" w:eastAsia="Arial" w:hAnsi="Arial" w:cs="Arial"/>
+          <w:color w:val="00000A"/>
+          <w:sz w:val="24"/>
+          <w:szCs w:val="24"/>
+        </w:rPr>
+        <w:t>d)</w:t>
+      </w:r>
+      <w:r>
+        <w:rPr>
+          <w:rFonts w:ascii="Arial" w:eastAsia="Arial" w:hAnsi="Arial" w:cs="Arial"/>
+          <w:color w:val="00000A"/>
+          <w:sz w:val="24"/>
+          <w:szCs w:val="24"/>
+        </w:rPr>
+        <w:t xml:space="preserve">   Essay Coherence (Topic coherence, in particular)</w:t>
+      </w:r>
+    </w:p>
+    <w:p>
+      <w:pPr>
+        <w:spacing w:line="231" w:lineRule="auto"/>
+        <w:ind w:right="120"/>
+        <w:rPr>
+          <w:rFonts w:ascii="Arial" w:eastAsia="Arial" w:hAnsi="Arial" w:cs="Arial"/>
+          <w:color w:val="00000A"/>
+          <w:sz w:val="24"/>
+          <w:szCs w:val="24"/>
+        </w:rPr>
+      </w:pPr>
+    </w:p>
+    <w:p>
+      <w:pPr>
+        <w:spacing w:line="231" w:lineRule="auto"/>
+        <w:ind w:right="120"/>
+        <w:rPr>
+          <w:rFonts w:ascii="Arial" w:eastAsia="Arial" w:hAnsi="Arial" w:cs="Arial"/>
+          <w:color w:val="00000A"/>
+          <w:sz w:val="24"/>
+          <w:szCs w:val="24"/>
+        </w:rPr>
+      </w:pPr>
+      <w:r>
+        <w:rPr>
+          <w:rFonts w:ascii="Arial" w:eastAsia="Arial" w:hAnsi="Arial" w:cs="Arial"/>
+          <w:color w:val="00000A"/>
+          <w:sz w:val="24"/>
+          <w:szCs w:val="24"/>
+        </w:rPr>
+        <w:tab/>
+        <w:t xml:space="preserve">For now, we have only looked at part </w:t>
+      </w:r>
+      <w:proofErr w:type="spellStart"/>
+      <w:r>
+        <w:rPr>
+          <w:rFonts w:ascii="Arial" w:eastAsia="Arial" w:hAnsi="Arial" w:cs="Arial"/>
+          <w:color w:val="00000A"/>
+          <w:sz w:val="24"/>
+          <w:szCs w:val="24"/>
+        </w:rPr>
+        <w:t>d.ii</w:t>
+      </w:r>
+      <w:proofErr w:type="spellEnd"/>
+      <w:r>
+        <w:rPr>
+          <w:rFonts w:ascii="Arial" w:eastAsia="Arial" w:hAnsi="Arial" w:cs="Arial"/>
+          <w:color w:val="00000A"/>
+          <w:sz w:val="24"/>
+          <w:szCs w:val="24"/>
+        </w:rPr>
+        <w:t xml:space="preserve"> that is, topic coherence. </w:t>
+      </w:r>
+      <w:proofErr w:type="spellStart"/>
+      <w:r>
+        <w:rPr>
+          <w:rFonts w:ascii="Arial" w:eastAsia="Arial" w:hAnsi="Arial" w:cs="Arial"/>
+          <w:color w:val="00000A"/>
+          <w:sz w:val="24"/>
+          <w:szCs w:val="24"/>
+        </w:rPr>
+        <w:t>D.i</w:t>
+      </w:r>
+      <w:proofErr w:type="spellEnd"/>
+      <w:r>
+        <w:rPr>
+          <w:rFonts w:ascii="Arial" w:eastAsia="Arial" w:hAnsi="Arial" w:cs="Arial"/>
+          <w:color w:val="00000A"/>
+          <w:sz w:val="24"/>
+          <w:szCs w:val="24"/>
+        </w:rPr>
+        <w:t xml:space="preserve"> will be handled in the final submission. For topic coherence, </w:t>
+      </w:r>
+      <w:r>
+        <w:rPr>
+          <w:rFonts w:ascii="Arial" w:eastAsia="Arial" w:hAnsi="Arial" w:cs="Arial"/>
+          <w:color w:val="00000A"/>
+          <w:sz w:val="24"/>
+          <w:szCs w:val="24"/>
+        </w:rPr>
+        <w:t>we</w:t>
+      </w:r>
+      <w:bookmarkStart w:id="2" w:name="_GoBack"/>
+      <w:bookmarkEnd w:id="2"/>
+      <w:r>
+        <w:rPr>
+          <w:rFonts w:ascii="Arial" w:eastAsia="Arial" w:hAnsi="Arial" w:cs="Arial"/>
+          <w:color w:val="00000A"/>
+          <w:sz w:val="24"/>
+          <w:szCs w:val="24"/>
+        </w:rPr>
+        <w:t xml:space="preserve"> extracted the unique topics provided in the csv file and saved an identifying marker in the form of a unique word present in each sentence, in the form of a list. Now, </w:t>
+      </w:r>
+      <w:proofErr w:type="spellStart"/>
+      <w:r>
+        <w:rPr>
+          <w:rFonts w:ascii="Arial" w:eastAsia="Arial" w:hAnsi="Arial" w:cs="Arial"/>
+          <w:color w:val="00000A"/>
+          <w:sz w:val="24"/>
+          <w:szCs w:val="24"/>
+        </w:rPr>
+        <w:t>everytime</w:t>
+      </w:r>
+      <w:proofErr w:type="spellEnd"/>
+      <w:r>
+        <w:rPr>
+          <w:rFonts w:ascii="Arial" w:eastAsia="Arial" w:hAnsi="Arial" w:cs="Arial"/>
+          <w:color w:val="00000A"/>
+          <w:sz w:val="24"/>
+          <w:szCs w:val="24"/>
+        </w:rPr>
+        <w:t xml:space="preserve"> the function is called, it checks if the topic has any word corresponding to the unique marker in the list. If such a word exists, a list is called up which contains most probable words, synonyms and </w:t>
+      </w:r>
+      <w:r>
+        <w:rPr>
+          <w:rFonts w:ascii="Arial" w:eastAsia="Arial" w:hAnsi="Arial" w:cs="Arial"/>
+          <w:color w:val="00000A"/>
+          <w:sz w:val="24"/>
+          <w:szCs w:val="24"/>
+        </w:rPr>
+        <w:lastRenderedPageBreak/>
+        <w:t>antonyms that can occur in a coherent essay and every occurrence of such word is counted. At the end of the run, the function returns a count of occurrences of these words in the essay. It is assumed that higher the word count, more coherent the essay will be</w:t>
+      </w:r>
+      <w:r>
+        <w:rPr>
+          <w:rFonts w:ascii="Arial" w:eastAsia="Arial" w:hAnsi="Arial" w:cs="Arial"/>
+          <w:color w:val="00000A"/>
+          <w:sz w:val="24"/>
+          <w:szCs w:val="24"/>
+        </w:rPr>
+        <w:t>.</w:t>
       </w:r>
     </w:p>
     <w:p>
@@ -1759,16 +1847,7 @@
           <w:sz w:val="24"/>
           <w:szCs w:val="24"/>
         </w:rPr>
-        <w:t>For c ii – [MD, VB, VB], [VBD, V</w:t>
-      </w:r>
-      <w:r>
-        <w:rPr>
-          <w:rFonts w:ascii="Arial" w:eastAsia="Arial" w:hAnsi="Arial" w:cs="Arial"/>
-          <w:color w:val="00000A"/>
-          <w:sz w:val="24"/>
-          <w:szCs w:val="24"/>
-        </w:rPr>
-        <w:t>BN, VBN]</w:t>
+        <w:t>For c ii – [MD, VB, VB], [VBD, VBN, VBN]</w:t>
       </w:r>
     </w:p>
     <w:p>
@@ -1815,8 +1894,6 @@
           <w:szCs w:val="20"/>
         </w:rPr>
       </w:pPr>
-      <w:bookmarkStart w:id="2" w:name="_GoBack"/>
-      <w:bookmarkEnd w:id="2"/>
     </w:p>
     <w:p>
       <w:pPr>
@@ -1834,7 +1911,6 @@
           <w:sz w:val="24"/>
           <w:szCs w:val="24"/>
         </w:rPr>
-        <w:lastRenderedPageBreak/>
         <w:t xml:space="preserve">After the list of scores were generated for a, b, </w:t>
       </w:r>
       <w:proofErr w:type="spellStart"/>
@@ -1980,22 +2056,224 @@
     <w:p>
       <w:pPr>
         <w:rPr>
-          <w:sz w:val="20"/>
-          <w:szCs w:val="20"/>
-        </w:rPr>
-      </w:pPr>
-      <w:r>
-        <w:rPr>
-          <w:rFonts w:ascii="Arial" w:eastAsia="Arial" w:hAnsi="Arial" w:cs="Arial"/>
-          <w:color w:val="00000A"/>
-          <w:sz w:val="24"/>
-          <w:szCs w:val="24"/>
-        </w:rPr>
-        <w:t>This gave us values normalized to a range of 0-1.</w:t>
-      </w:r>
-    </w:p>
-    <w:p>
-      <w:pPr>
+          <w:rFonts w:ascii="Arial" w:eastAsia="Arial" w:hAnsi="Arial" w:cs="Arial"/>
+          <w:color w:val="00000A"/>
+          <w:sz w:val="24"/>
+          <w:szCs w:val="24"/>
+        </w:rPr>
+      </w:pPr>
+      <w:r>
+        <w:rPr>
+          <w:rFonts w:ascii="Arial" w:eastAsia="Arial" w:hAnsi="Arial" w:cs="Arial"/>
+          <w:color w:val="00000A"/>
+          <w:sz w:val="24"/>
+          <w:szCs w:val="24"/>
+        </w:rPr>
+        <w:t>This gave us values normalized to a range of 0-1</w:t>
+      </w:r>
+      <w:r>
+        <w:rPr>
+          <w:rFonts w:ascii="Arial" w:eastAsia="Arial" w:hAnsi="Arial" w:cs="Arial"/>
+          <w:color w:val="00000A"/>
+          <w:sz w:val="24"/>
+          <w:szCs w:val="24"/>
+        </w:rPr>
+        <w:t>, which is then converted to the required scale for each part of the essay.</w:t>
+      </w:r>
+    </w:p>
+    <w:p>
+      <w:pPr>
+        <w:rPr>
+          <w:rFonts w:ascii="Arial" w:hAnsi="Arial" w:cs="Arial"/>
+          <w:sz w:val="24"/>
+          <w:szCs w:val="24"/>
+        </w:rPr>
+      </w:pPr>
+    </w:p>
+    <w:p>
+      <w:pPr>
+        <w:rPr>
+          <w:rFonts w:ascii="Arial" w:hAnsi="Arial" w:cs="Arial"/>
+          <w:sz w:val="24"/>
+          <w:szCs w:val="24"/>
+        </w:rPr>
+      </w:pPr>
+      <w:r>
+        <w:rPr>
+          <w:rFonts w:ascii="Arial" w:hAnsi="Arial" w:cs="Arial"/>
+          <w:sz w:val="24"/>
+          <w:szCs w:val="24"/>
+        </w:rPr>
+        <w:t>The final score is generated using the following equation, whose coefficients are different from the original equation, obtained after running linear regression:</w:t>
+      </w:r>
+    </w:p>
+    <w:p>
+      <w:pPr>
+        <w:rPr>
+          <w:rFonts w:ascii="Arial" w:hAnsi="Arial" w:cs="Arial"/>
+          <w:sz w:val="24"/>
+          <w:szCs w:val="24"/>
+        </w:rPr>
+      </w:pPr>
+    </w:p>
+    <w:p>
+      <w:pPr>
+        <w:rPr>
+          <w:rFonts w:ascii="Arial" w:hAnsi="Arial" w:cs="Arial"/>
+          <w:sz w:val="24"/>
+          <w:szCs w:val="24"/>
+        </w:rPr>
+      </w:pPr>
+      <w:r>
+        <w:rPr>
+          <w:rFonts w:ascii="Arial" w:hAnsi="Arial" w:cs="Arial"/>
+          <w:sz w:val="24"/>
+          <w:szCs w:val="24"/>
+        </w:rPr>
+        <w:t xml:space="preserve">0.44407603 * </w:t>
+      </w:r>
+      <w:proofErr w:type="spellStart"/>
+      <w:r>
+        <w:rPr>
+          <w:rFonts w:ascii="Arial" w:hAnsi="Arial" w:cs="Arial"/>
+          <w:sz w:val="24"/>
+          <w:szCs w:val="24"/>
+        </w:rPr>
+        <w:t>part_a</w:t>
+      </w:r>
+      <w:proofErr w:type="spellEnd"/>
+      <w:r>
+        <w:rPr>
+          <w:rFonts w:ascii="Arial" w:hAnsi="Arial" w:cs="Arial"/>
+          <w:sz w:val="24"/>
+          <w:szCs w:val="24"/>
+        </w:rPr>
+        <w:t xml:space="preserve"> -</w:t>
+      </w:r>
+      <w:r>
+        <w:rPr>
+          <w:rFonts w:ascii="Arial" w:hAnsi="Arial" w:cs="Arial"/>
+          <w:sz w:val="24"/>
+          <w:szCs w:val="24"/>
+        </w:rPr>
+        <w:t xml:space="preserve"> </w:t>
+      </w:r>
+      <w:r>
+        <w:rPr>
+          <w:rFonts w:ascii="Arial" w:hAnsi="Arial" w:cs="Arial"/>
+          <w:sz w:val="24"/>
+          <w:szCs w:val="24"/>
+        </w:rPr>
+        <w:t xml:space="preserve">0.20066031 * </w:t>
+      </w:r>
+      <w:proofErr w:type="spellStart"/>
+      <w:r>
+        <w:rPr>
+          <w:rFonts w:ascii="Arial" w:hAnsi="Arial" w:cs="Arial"/>
+          <w:sz w:val="24"/>
+          <w:szCs w:val="24"/>
+        </w:rPr>
+        <w:t>part_b</w:t>
+      </w:r>
+      <w:proofErr w:type="spellEnd"/>
+      <w:r>
+        <w:rPr>
+          <w:rFonts w:ascii="Arial" w:hAnsi="Arial" w:cs="Arial"/>
+          <w:sz w:val="24"/>
+          <w:szCs w:val="24"/>
+        </w:rPr>
+        <w:t xml:space="preserve"> + 0.11946078 * </w:t>
+      </w:r>
+      <w:proofErr w:type="spellStart"/>
+      <w:r>
+        <w:rPr>
+          <w:rFonts w:ascii="Arial" w:hAnsi="Arial" w:cs="Arial"/>
+          <w:sz w:val="24"/>
+          <w:szCs w:val="24"/>
+        </w:rPr>
+        <w:t>part_c_i</w:t>
+      </w:r>
+      <w:proofErr w:type="spellEnd"/>
+      <w:r>
+        <w:rPr>
+          <w:rFonts w:ascii="Arial" w:hAnsi="Arial" w:cs="Arial"/>
+          <w:sz w:val="24"/>
+          <w:szCs w:val="24"/>
+        </w:rPr>
+        <w:t xml:space="preserve"> - 0.08340117 * </w:t>
+      </w:r>
+      <w:proofErr w:type="spellStart"/>
+      <w:r>
+        <w:rPr>
+          <w:rFonts w:ascii="Arial" w:hAnsi="Arial" w:cs="Arial"/>
+          <w:sz w:val="24"/>
+          <w:szCs w:val="24"/>
+        </w:rPr>
+        <w:t>part_c_ii</w:t>
+      </w:r>
+      <w:proofErr w:type="spellEnd"/>
+      <w:r>
+        <w:rPr>
+          <w:rFonts w:ascii="Arial" w:hAnsi="Arial" w:cs="Arial"/>
+          <w:sz w:val="24"/>
+          <w:szCs w:val="24"/>
+        </w:rPr>
+        <w:t xml:space="preserve"> + 0.05725546 * </w:t>
+      </w:r>
+      <w:proofErr w:type="spellStart"/>
+      <w:r>
+        <w:rPr>
+          <w:rFonts w:ascii="Arial" w:hAnsi="Arial" w:cs="Arial"/>
+          <w:sz w:val="24"/>
+          <w:szCs w:val="24"/>
+        </w:rPr>
+        <w:t>part_c_iii</w:t>
+      </w:r>
+      <w:proofErr w:type="spellEnd"/>
+      <w:r>
+        <w:rPr>
+          <w:rFonts w:ascii="Arial" w:hAnsi="Arial" w:cs="Arial"/>
+          <w:sz w:val="24"/>
+          <w:szCs w:val="24"/>
+        </w:rPr>
+        <w:t xml:space="preserve"> + 0.05161766 * </w:t>
+      </w:r>
+      <w:proofErr w:type="spellStart"/>
+      <w:r>
+        <w:rPr>
+          <w:rFonts w:ascii="Arial" w:hAnsi="Arial" w:cs="Arial"/>
+          <w:sz w:val="24"/>
+          <w:szCs w:val="24"/>
+        </w:rPr>
+        <w:t>part_d_ii</w:t>
+      </w:r>
+      <w:proofErr w:type="spellEnd"/>
+    </w:p>
+    <w:p>
+      <w:pPr>
+        <w:rPr>
+          <w:rFonts w:ascii="Arial" w:hAnsi="Arial" w:cs="Arial"/>
+          <w:sz w:val="24"/>
+          <w:szCs w:val="24"/>
+        </w:rPr>
+      </w:pPr>
+    </w:p>
+    <w:p>
+      <w:pPr>
+        <w:rPr>
+          <w:rFonts w:ascii="Arial" w:hAnsi="Arial" w:cs="Arial"/>
+          <w:sz w:val="24"/>
+          <w:szCs w:val="24"/>
+        </w:rPr>
+      </w:pPr>
+    </w:p>
+    <w:p>
+      <w:pPr>
+        <w:rPr>
+          <w:rFonts w:ascii="Arial" w:hAnsi="Arial" w:cs="Arial"/>
+          <w:sz w:val="24"/>
+          <w:szCs w:val="24"/>
+        </w:rPr>
         <w:sectPr>
           <w:pgSz w:w="12240" w:h="15840"/>
           <w:pgMar w:top="1122" w:right="1440" w:bottom="1011" w:left="1140" w:header="0" w:footer="0" w:gutter="0"/>
@@ -2004,6 +2282,32 @@
           </w:cols>
         </w:sectPr>
       </w:pPr>
+      <w:r>
+        <w:rPr>
+          <w:rFonts w:ascii="Arial" w:hAnsi="Arial" w:cs="Arial"/>
+          <w:sz w:val="24"/>
+          <w:szCs w:val="24"/>
+        </w:rPr>
+        <w:t xml:space="preserve">Since the problem is nothing but a binary classification now, it became much more simpler and to </w:t>
+      </w:r>
+      <w:proofErr w:type="gramStart"/>
+      <w:r>
+        <w:rPr>
+          <w:rFonts w:ascii="Arial" w:hAnsi="Arial" w:cs="Arial"/>
+          <w:sz w:val="24"/>
+          <w:szCs w:val="24"/>
+        </w:rPr>
+        <w:t>avoid  any</w:t>
+      </w:r>
+      <w:proofErr w:type="gramEnd"/>
+      <w:r>
+        <w:rPr>
+          <w:rFonts w:ascii="Arial" w:hAnsi="Arial" w:cs="Arial"/>
+          <w:sz w:val="24"/>
+          <w:szCs w:val="24"/>
+        </w:rPr>
+        <w:t xml:space="preserve"> use of machine learning which is not really necessary, we simply sorted the list and figured out  that the midpoint of final scores was approximately 1.87. So, any score above 1.87 is graded, high and vice versa.</w:t>
+      </w:r>
     </w:p>
     <w:p>
       <w:pPr>
@@ -2022,16 +2326,7 @@
           <w:szCs w:val="24"/>
         </w:rPr>
         <w:lastRenderedPageBreak/>
-        <w:t xml:space="preserve">To get the spelling errors in </w:t>
-      </w:r>
-      <w:r>
-        <w:rPr>
-          <w:rFonts w:ascii="Arial" w:eastAsia="Arial" w:hAnsi="Arial" w:cs="Arial"/>
-          <w:color w:val="00000A"/>
-          <w:sz w:val="24"/>
-          <w:szCs w:val="24"/>
-        </w:rPr>
-        <w:t>range of 0-4, we multiplied every value with 4.</w:t>
+        <w:t>To get the spelling errors in range of 0-4, we multiplied every value with 4.</w:t>
       </w:r>
     </w:p>
     <w:p>
@@ -2085,16 +2380,7 @@
           <w:sz w:val="24"/>
           <w:szCs w:val="24"/>
         </w:rPr>
-        <w:t xml:space="preserve">All values </w:t>
-      </w:r>
-      <w:r>
-        <w:rPr>
-          <w:rFonts w:ascii="Arial" w:eastAsia="Arial" w:hAnsi="Arial" w:cs="Arial"/>
-          <w:color w:val="00000A"/>
-          <w:sz w:val="24"/>
-          <w:szCs w:val="24"/>
-        </w:rPr>
-        <w:t>finally were rounded off to nearest integer value.</w:t>
+        <w:t>All values finally were rounded off to nearest integer value.</w:t>
       </w:r>
     </w:p>
     <w:p>
@@ -2174,16 +2460,7 @@
           <w:sz w:val="24"/>
           <w:szCs w:val="24"/>
         </w:rPr>
-        <w:t xml:space="preserve">Since we did not calculate c.iii, d.i and d.ii yet, they were given a value of zero and </w:t>
-      </w:r>
-      <w:r>
-        <w:rPr>
-          <w:rFonts w:ascii="Arial" w:eastAsia="Arial" w:hAnsi="Arial" w:cs="Arial"/>
-          <w:color w:val="00000A"/>
-          <w:sz w:val="24"/>
-          <w:szCs w:val="24"/>
-        </w:rPr>
-        <w:t>excluded from calculations.</w:t>
+        <w:t>Since we did not calculate c.iii, d.i and d.ii yet, they were given a value of zero and excluded from calculations.</w:t>
       </w:r>
     </w:p>
     <w:p>
@@ -2381,6 +2658,92 @@
     </w:lvl>
   </w:abstractNum>
   <w:abstractNum w:abstractNumId="3" w15:restartNumberingAfterBreak="0">
+    <w:nsid w:val="43F252B1"/>
+    <w:multiLevelType w:val="hybridMultilevel"/>
+    <w:tmpl w:val="199249FC"/>
+    <w:lvl w:ilvl="0" w:tplc="04090017">
+      <w:start w:val="1"/>
+      <w:numFmt w:val="lowerLetter"/>
+      <w:lvlText w:val="%1)"/>
+      <w:lvlJc w:val="left"/>
+      <w:pPr>
+        <w:ind w:left="720" w:hanging="360"/>
+      </w:pPr>
+    </w:lvl>
+    <w:lvl w:ilvl="1" w:tplc="04090019" w:tentative="1">
+      <w:start w:val="1"/>
+      <w:numFmt w:val="lowerLetter"/>
+      <w:lvlText w:val="%2."/>
+      <w:lvlJc w:val="left"/>
+      <w:pPr>
+        <w:ind w:left="1440" w:hanging="360"/>
+      </w:pPr>
+    </w:lvl>
+    <w:lvl w:ilvl="2" w:tplc="0409001B" w:tentative="1">
+      <w:start w:val="1"/>
+      <w:numFmt w:val="lowerRoman"/>
+      <w:lvlText w:val="%3."/>
+      <w:lvlJc w:val="right"/>
+      <w:pPr>
+        <w:ind w:left="2160" w:hanging="180"/>
+      </w:pPr>
+    </w:lvl>
+    <w:lvl w:ilvl="3" w:tplc="0409000F" w:tentative="1">
+      <w:start w:val="1"/>
+      <w:numFmt w:val="decimal"/>
+      <w:lvlText w:val="%4."/>
+      <w:lvlJc w:val="left"/>
+      <w:pPr>
+        <w:ind w:left="2880" w:hanging="360"/>
+      </w:pPr>
+    </w:lvl>
+    <w:lvl w:ilvl="4" w:tplc="04090019" w:tentative="1">
+      <w:start w:val="1"/>
+      <w:numFmt w:val="lowerLetter"/>
+      <w:lvlText w:val="%5."/>
+      <w:lvlJc w:val="left"/>
+      <w:pPr>
+        <w:ind w:left="3600" w:hanging="360"/>
+      </w:pPr>
+    </w:lvl>
+    <w:lvl w:ilvl="5" w:tplc="0409001B" w:tentative="1">
+      <w:start w:val="1"/>
+      <w:numFmt w:val="lowerRoman"/>
+      <w:lvlText w:val="%6."/>
+      <w:lvlJc w:val="right"/>
+      <w:pPr>
+        <w:ind w:left="4320" w:hanging="180"/>
+      </w:pPr>
+    </w:lvl>
+    <w:lvl w:ilvl="6" w:tplc="0409000F" w:tentative="1">
+      <w:start w:val="1"/>
+      <w:numFmt w:val="decimal"/>
+      <w:lvlText w:val="%7."/>
+      <w:lvlJc w:val="left"/>
+      <w:pPr>
+        <w:ind w:left="5040" w:hanging="360"/>
+      </w:pPr>
+    </w:lvl>
+    <w:lvl w:ilvl="7" w:tplc="04090019" w:tentative="1">
+      <w:start w:val="1"/>
+      <w:numFmt w:val="lowerLetter"/>
+      <w:lvlText w:val="%8."/>
+      <w:lvlJc w:val="left"/>
+      <w:pPr>
+        <w:ind w:left="5760" w:hanging="360"/>
+      </w:pPr>
+    </w:lvl>
+    <w:lvl w:ilvl="8" w:tplc="0409001B" w:tentative="1">
+      <w:start w:val="1"/>
+      <w:numFmt w:val="lowerRoman"/>
+      <w:lvlText w:val="%9."/>
+      <w:lvlJc w:val="right"/>
+      <w:pPr>
+        <w:ind w:left="6480" w:hanging="180"/>
+      </w:pPr>
+    </w:lvl>
+  </w:abstractNum>
+  <w:abstractNum w:abstractNumId="4" w15:restartNumberingAfterBreak="0">
     <w:nsid w:val="46E87CCD"/>
     <w:multiLevelType w:val="hybridMultilevel"/>
     <w:tmpl w:val="629A2B8C"/>
@@ -2431,10 +2794,120 @@
       <w:lvlJc w:val="left"/>
     </w:lvl>
   </w:abstractNum>
-  <w:abstractNum w:abstractNumId="4" w15:restartNumberingAfterBreak="0">
+  <w:abstractNum w:abstractNumId="5" w15:restartNumberingAfterBreak="0">
+    <w:nsid w:val="57D4347F"/>
+    <w:multiLevelType w:val="hybridMultilevel"/>
+    <w:tmpl w:val="370C3636"/>
+    <w:lvl w:ilvl="0" w:tplc="6206E556">
+      <w:start w:val="1"/>
+      <w:numFmt w:val="bullet"/>
+      <w:lvlText w:val="-"/>
+      <w:lvlJc w:val="left"/>
+      <w:pPr>
+        <w:ind w:left="720" w:hanging="360"/>
+      </w:pPr>
+    </w:lvl>
+    <w:lvl w:ilvl="1" w:tplc="04090003" w:tentative="1">
+      <w:start w:val="1"/>
+      <w:numFmt w:val="bullet"/>
+      <w:lvlText w:val="o"/>
+      <w:lvlJc w:val="left"/>
+      <w:pPr>
+        <w:ind w:left="1440" w:hanging="360"/>
+      </w:pPr>
+      <w:rPr>
+        <w:rFonts w:ascii="Courier New" w:hAnsi="Courier New" w:cs="Courier New" w:hint="default"/>
+      </w:rPr>
+    </w:lvl>
+    <w:lvl w:ilvl="2" w:tplc="04090005" w:tentative="1">
+      <w:start w:val="1"/>
+      <w:numFmt w:val="bullet"/>
+      <w:lvlText w:val=""/>
+      <w:lvlJc w:val="left"/>
+      <w:pPr>
+        <w:ind w:left="2160" w:hanging="360"/>
+      </w:pPr>
+      <w:rPr>
+        <w:rFonts w:ascii="Wingdings" w:hAnsi="Wingdings" w:hint="default"/>
+      </w:rPr>
+    </w:lvl>
+    <w:lvl w:ilvl="3" w:tplc="04090001" w:tentative="1">
+      <w:start w:val="1"/>
+      <w:numFmt w:val="bullet"/>
+      <w:lvlText w:val=""/>
+      <w:lvlJc w:val="left"/>
+      <w:pPr>
+        <w:ind w:left="2880" w:hanging="360"/>
+      </w:pPr>
+      <w:rPr>
+        <w:rFonts w:ascii="Symbol" w:hAnsi="Symbol" w:hint="default"/>
+      </w:rPr>
+    </w:lvl>
+    <w:lvl w:ilvl="4" w:tplc="04090003" w:tentative="1">
+      <w:start w:val="1"/>
+      <w:numFmt w:val="bullet"/>
+      <w:lvlText w:val="o"/>
+      <w:lvlJc w:val="left"/>
+      <w:pPr>
+        <w:ind w:left="3600" w:hanging="360"/>
+      </w:pPr>
+      <w:rPr>
+        <w:rFonts w:ascii="Courier New" w:hAnsi="Courier New" w:cs="Courier New" w:hint="default"/>
+      </w:rPr>
+    </w:lvl>
+    <w:lvl w:ilvl="5" w:tplc="04090005" w:tentative="1">
+      <w:start w:val="1"/>
+      <w:numFmt w:val="bullet"/>
+      <w:lvlText w:val=""/>
+      <w:lvlJc w:val="left"/>
+      <w:pPr>
+        <w:ind w:left="4320" w:hanging="360"/>
+      </w:pPr>
+      <w:rPr>
+        <w:rFonts w:ascii="Wingdings" w:hAnsi="Wingdings" w:hint="default"/>
+      </w:rPr>
+    </w:lvl>
+    <w:lvl w:ilvl="6" w:tplc="04090001" w:tentative="1">
+      <w:start w:val="1"/>
+      <w:numFmt w:val="bullet"/>
+      <w:lvlText w:val=""/>
+      <w:lvlJc w:val="left"/>
+      <w:pPr>
+        <w:ind w:left="5040" w:hanging="360"/>
+      </w:pPr>
+      <w:rPr>
+        <w:rFonts w:ascii="Symbol" w:hAnsi="Symbol" w:hint="default"/>
+      </w:rPr>
+    </w:lvl>
+    <w:lvl w:ilvl="7" w:tplc="04090003" w:tentative="1">
+      <w:start w:val="1"/>
+      <w:numFmt w:val="bullet"/>
+      <w:lvlText w:val="o"/>
+      <w:lvlJc w:val="left"/>
+      <w:pPr>
+        <w:ind w:left="5760" w:hanging="360"/>
+      </w:pPr>
+      <w:rPr>
+        <w:rFonts w:ascii="Courier New" w:hAnsi="Courier New" w:cs="Courier New" w:hint="default"/>
+      </w:rPr>
+    </w:lvl>
+    <w:lvl w:ilvl="8" w:tplc="04090005" w:tentative="1">
+      <w:start w:val="1"/>
+      <w:numFmt w:val="bullet"/>
+      <w:lvlText w:val=""/>
+      <w:lvlJc w:val="left"/>
+      <w:pPr>
+        <w:ind w:left="6480" w:hanging="360"/>
+      </w:pPr>
+      <w:rPr>
+        <w:rFonts w:ascii="Wingdings" w:hAnsi="Wingdings" w:hint="default"/>
+      </w:rPr>
+    </w:lvl>
+  </w:abstractNum>
+  <w:abstractNum w:abstractNumId="6" w15:restartNumberingAfterBreak="0">
     <w:nsid w:val="625558EC"/>
     <w:multiLevelType w:val="hybridMultilevel"/>
-    <w:tmpl w:val="D0284C22"/>
+    <w:tmpl w:val="ED6247C6"/>
     <w:lvl w:ilvl="0" w:tplc="44AA8DB8">
       <w:start w:val="2"/>
       <w:numFmt w:val="lowerLetter"/>
@@ -2481,6 +2954,92 @@
       <w:numFmt w:val="decimal"/>
       <w:lvlText w:val=""/>
       <w:lvlJc w:val="left"/>
+    </w:lvl>
+  </w:abstractNum>
+  <w:abstractNum w:abstractNumId="7" w15:restartNumberingAfterBreak="0">
+    <w:nsid w:val="64184155"/>
+    <w:multiLevelType w:val="hybridMultilevel"/>
+    <w:tmpl w:val="5AD03E3C"/>
+    <w:lvl w:ilvl="0" w:tplc="04090017">
+      <w:start w:val="1"/>
+      <w:numFmt w:val="lowerLetter"/>
+      <w:lvlText w:val="%1)"/>
+      <w:lvlJc w:val="left"/>
+      <w:pPr>
+        <w:ind w:left="720" w:hanging="360"/>
+      </w:pPr>
+    </w:lvl>
+    <w:lvl w:ilvl="1" w:tplc="04090019" w:tentative="1">
+      <w:start w:val="1"/>
+      <w:numFmt w:val="lowerLetter"/>
+      <w:lvlText w:val="%2."/>
+      <w:lvlJc w:val="left"/>
+      <w:pPr>
+        <w:ind w:left="1440" w:hanging="360"/>
+      </w:pPr>
+    </w:lvl>
+    <w:lvl w:ilvl="2" w:tplc="0409001B" w:tentative="1">
+      <w:start w:val="1"/>
+      <w:numFmt w:val="lowerRoman"/>
+      <w:lvlText w:val="%3."/>
+      <w:lvlJc w:val="right"/>
+      <w:pPr>
+        <w:ind w:left="2160" w:hanging="180"/>
+      </w:pPr>
+    </w:lvl>
+    <w:lvl w:ilvl="3" w:tplc="0409000F" w:tentative="1">
+      <w:start w:val="1"/>
+      <w:numFmt w:val="decimal"/>
+      <w:lvlText w:val="%4."/>
+      <w:lvlJc w:val="left"/>
+      <w:pPr>
+        <w:ind w:left="2880" w:hanging="360"/>
+      </w:pPr>
+    </w:lvl>
+    <w:lvl w:ilvl="4" w:tplc="04090019" w:tentative="1">
+      <w:start w:val="1"/>
+      <w:numFmt w:val="lowerLetter"/>
+      <w:lvlText w:val="%5."/>
+      <w:lvlJc w:val="left"/>
+      <w:pPr>
+        <w:ind w:left="3600" w:hanging="360"/>
+      </w:pPr>
+    </w:lvl>
+    <w:lvl w:ilvl="5" w:tplc="0409001B" w:tentative="1">
+      <w:start w:val="1"/>
+      <w:numFmt w:val="lowerRoman"/>
+      <w:lvlText w:val="%6."/>
+      <w:lvlJc w:val="right"/>
+      <w:pPr>
+        <w:ind w:left="4320" w:hanging="180"/>
+      </w:pPr>
+    </w:lvl>
+    <w:lvl w:ilvl="6" w:tplc="0409000F" w:tentative="1">
+      <w:start w:val="1"/>
+      <w:numFmt w:val="decimal"/>
+      <w:lvlText w:val="%7."/>
+      <w:lvlJc w:val="left"/>
+      <w:pPr>
+        <w:ind w:left="5040" w:hanging="360"/>
+      </w:pPr>
+    </w:lvl>
+    <w:lvl w:ilvl="7" w:tplc="04090019" w:tentative="1">
+      <w:start w:val="1"/>
+      <w:numFmt w:val="lowerLetter"/>
+      <w:lvlText w:val="%8."/>
+      <w:lvlJc w:val="left"/>
+      <w:pPr>
+        <w:ind w:left="5760" w:hanging="360"/>
+      </w:pPr>
+    </w:lvl>
+    <w:lvl w:ilvl="8" w:tplc="0409001B" w:tentative="1">
+      <w:start w:val="1"/>
+      <w:numFmt w:val="lowerRoman"/>
+      <w:lvlText w:val="%9."/>
+      <w:lvlJc w:val="right"/>
+      <w:pPr>
+        <w:ind w:left="6480" w:hanging="180"/>
+      </w:pPr>
     </w:lvl>
   </w:abstractNum>
   <w:num w:numId="1">
@@ -2490,12 +3049,21 @@
     <w:abstractNumId w:val="2"/>
   </w:num>
   <w:num w:numId="3">
-    <w:abstractNumId w:val="4"/>
+    <w:abstractNumId w:val="6"/>
   </w:num>
   <w:num w:numId="4">
     <w:abstractNumId w:val="1"/>
   </w:num>
   <w:num w:numId="5">
+    <w:abstractNumId w:val="4"/>
+  </w:num>
+  <w:num w:numId="6">
+    <w:abstractNumId w:val="5"/>
+  </w:num>
+  <w:num w:numId="7">
+    <w:abstractNumId w:val="7"/>
+  </w:num>
+  <w:num w:numId="8">
     <w:abstractNumId w:val="3"/>
   </w:num>
 </w:numbering>
@@ -2669,7 +3237,7 @@
     <w:lsdException w:name="Table Web 2" w:semiHidden="1" w:unhideWhenUsed="1"/>
     <w:lsdException w:name="Table Web 3" w:semiHidden="1" w:unhideWhenUsed="1"/>
     <w:lsdException w:name="Balloon Text" w:semiHidden="1" w:unhideWhenUsed="1"/>
-    <w:lsdException w:name="Table Grid" w:semiHidden="1" w:uiPriority="59" w:unhideWhenUsed="1"/>
+    <w:lsdException w:name="Table Grid" w:uiPriority="59"/>
     <w:lsdException w:name="Table Theme" w:semiHidden="1" w:unhideWhenUsed="1"/>
     <w:lsdException w:name="Placeholder Text" w:semiHidden="1"/>
     <w:lsdException w:name="No Spacing" w:uiPriority="1" w:qFormat="1"/>

</xml_diff>

<commit_message>
made changes in read me file as well
</commit_message>
<xml_diff>
--- a/madwan2_slamba4/ReadMe.docx
+++ b/madwan2_slamba4/ReadMe.docx
@@ -59,27 +59,7 @@
           <w:sz w:val="24"/>
           <w:szCs w:val="24"/>
         </w:rPr>
-        <w:t xml:space="preserve">Mohit Haresh </w:t>
-      </w:r>
-      <w:proofErr w:type="spellStart"/>
-      <w:r>
-        <w:rPr>
-          <w:rFonts w:ascii="Arial" w:eastAsia="Arial" w:hAnsi="Arial" w:cs="Arial"/>
-          <w:color w:val="00000A"/>
-          <w:sz w:val="24"/>
-          <w:szCs w:val="24"/>
-        </w:rPr>
-        <w:t>Adwani</w:t>
-      </w:r>
-      <w:proofErr w:type="spellEnd"/>
-      <w:r>
-        <w:rPr>
-          <w:rFonts w:ascii="Arial" w:eastAsia="Arial" w:hAnsi="Arial" w:cs="Arial"/>
-          <w:color w:val="00000A"/>
-          <w:sz w:val="24"/>
-          <w:szCs w:val="24"/>
-        </w:rPr>
-        <w:t xml:space="preserve">: </w:t>
+        <w:t xml:space="preserve">Mohit Haresh Adwani: </w:t>
       </w:r>
       <w:r>
         <w:rPr>
@@ -1631,6 +1611,11 @@
     </w:p>
     <w:p>
       <w:pPr>
+        <w:pStyle w:val="ListParagraph"/>
+        <w:numPr>
+          <w:ilvl w:val="0"/>
+          <w:numId w:val="9"/>
+        </w:numPr>
         <w:spacing w:line="231" w:lineRule="auto"/>
         <w:ind w:right="120"/>
         <w:rPr>
@@ -1647,8 +1632,34 @@
           <w:sz w:val="24"/>
           <w:szCs w:val="24"/>
         </w:rPr>
-        <w:tab/>
-        <w:t xml:space="preserve">For now, we have only looked at part </w:t>
+        <w:t>For pronoun coherence, we extract all the pronoun tags (PRP and PRP$) after pos tagging of the sentence. Then we look at the current sentence</w:t>
+      </w:r>
+      <w:r>
+        <w:rPr>
+          <w:rFonts w:ascii="Arial" w:eastAsia="Arial" w:hAnsi="Arial" w:cs="Arial"/>
+          <w:color w:val="00000A"/>
+          <w:sz w:val="24"/>
+          <w:szCs w:val="24"/>
+        </w:rPr>
+        <w:t xml:space="preserve"> </w:t>
+      </w:r>
+      <w:r>
+        <w:rPr>
+          <w:rFonts w:ascii="Arial" w:eastAsia="Arial" w:hAnsi="Arial" w:cs="Arial"/>
+          <w:color w:val="00000A"/>
+          <w:sz w:val="24"/>
+          <w:szCs w:val="24"/>
+        </w:rPr>
+        <w:t xml:space="preserve">(till the word) and previous two sentences to search for </w:t>
+      </w:r>
+      <w:r>
+        <w:rPr>
+          <w:rFonts w:ascii="Arial" w:eastAsia="Arial" w:hAnsi="Arial" w:cs="Arial"/>
+          <w:color w:val="00000A"/>
+          <w:sz w:val="24"/>
+          <w:szCs w:val="24"/>
+        </w:rPr>
+        <w:t xml:space="preserve">the co reference. We extract all the common nouns and proper nouns. We search the common nouns in the wordnet and get its </w:t>
       </w:r>
       <w:proofErr w:type="spellStart"/>
       <w:r>
@@ -1658,7 +1669,7 @@
           <w:sz w:val="24"/>
           <w:szCs w:val="24"/>
         </w:rPr>
-        <w:t>d.ii</w:t>
+        <w:t>lexname</w:t>
       </w:r>
       <w:proofErr w:type="spellEnd"/>
       <w:r>
@@ -1668,37 +1679,115 @@
           <w:sz w:val="24"/>
           <w:szCs w:val="24"/>
         </w:rPr>
-        <w:t xml:space="preserve"> that is, topic coherence. </w:t>
+        <w:t xml:space="preserve">. </w:t>
       </w:r>
       <w:proofErr w:type="spellStart"/>
-      <w:r>
-        <w:rPr>
-          <w:rFonts w:ascii="Arial" w:eastAsia="Arial" w:hAnsi="Arial" w:cs="Arial"/>
-          <w:color w:val="00000A"/>
-          <w:sz w:val="24"/>
-          <w:szCs w:val="24"/>
-        </w:rPr>
-        <w:t>D.i</w:t>
+      <w:proofErr w:type="gramStart"/>
+      <w:r>
+        <w:rPr>
+          <w:rFonts w:ascii="Arial" w:eastAsia="Arial" w:hAnsi="Arial" w:cs="Arial"/>
+          <w:color w:val="00000A"/>
+          <w:sz w:val="24"/>
+          <w:szCs w:val="24"/>
+        </w:rPr>
+        <w:t>noun.group</w:t>
       </w:r>
       <w:proofErr w:type="spellEnd"/>
-      <w:r>
-        <w:rPr>
-          <w:rFonts w:ascii="Arial" w:eastAsia="Arial" w:hAnsi="Arial" w:cs="Arial"/>
-          <w:color w:val="00000A"/>
-          <w:sz w:val="24"/>
-          <w:szCs w:val="24"/>
-        </w:rPr>
-        <w:t xml:space="preserve"> will be handled in the final submission. For topic coherence, </w:t>
-      </w:r>
-      <w:r>
-        <w:rPr>
-          <w:rFonts w:ascii="Arial" w:eastAsia="Arial" w:hAnsi="Arial" w:cs="Arial"/>
-          <w:color w:val="00000A"/>
-          <w:sz w:val="24"/>
-          <w:szCs w:val="24"/>
-        </w:rPr>
-        <w:t>we</w:t>
-      </w:r>
+      <w:proofErr w:type="gramEnd"/>
+      <w:r>
+        <w:rPr>
+          <w:rFonts w:ascii="Arial" w:eastAsia="Arial" w:hAnsi="Arial" w:cs="Arial"/>
+          <w:color w:val="00000A"/>
+          <w:sz w:val="24"/>
+          <w:szCs w:val="24"/>
+        </w:rPr>
+        <w:t xml:space="preserve">, </w:t>
+      </w:r>
+      <w:proofErr w:type="spellStart"/>
+      <w:r>
+        <w:rPr>
+          <w:rFonts w:ascii="Arial" w:eastAsia="Arial" w:hAnsi="Arial" w:cs="Arial"/>
+          <w:color w:val="00000A"/>
+          <w:sz w:val="24"/>
+          <w:szCs w:val="24"/>
+        </w:rPr>
+        <w:t>noun.person</w:t>
+      </w:r>
+      <w:proofErr w:type="spellEnd"/>
+      <w:r>
+        <w:rPr>
+          <w:rFonts w:ascii="Arial" w:eastAsia="Arial" w:hAnsi="Arial" w:cs="Arial"/>
+          <w:color w:val="00000A"/>
+          <w:sz w:val="24"/>
+          <w:szCs w:val="24"/>
+        </w:rPr>
+        <w:t xml:space="preserve">, </w:t>
+      </w:r>
+      <w:proofErr w:type="spellStart"/>
+      <w:r>
+        <w:rPr>
+          <w:rFonts w:ascii="Arial" w:eastAsia="Arial" w:hAnsi="Arial" w:cs="Arial"/>
+          <w:color w:val="00000A"/>
+          <w:sz w:val="24"/>
+          <w:szCs w:val="24"/>
+        </w:rPr>
+        <w:t>noun.body</w:t>
+      </w:r>
+      <w:proofErr w:type="spellEnd"/>
+      <w:r>
+        <w:rPr>
+          <w:rFonts w:ascii="Arial" w:eastAsia="Arial" w:hAnsi="Arial" w:cs="Arial"/>
+          <w:color w:val="00000A"/>
+          <w:sz w:val="24"/>
+          <w:szCs w:val="24"/>
+        </w:rPr>
+        <w:t xml:space="preserve"> are taken </w:t>
+      </w:r>
+      <w:r>
+        <w:rPr>
+          <w:rFonts w:ascii="Arial" w:eastAsia="Arial" w:hAnsi="Arial" w:cs="Arial"/>
+          <w:color w:val="00000A"/>
+          <w:sz w:val="24"/>
+          <w:szCs w:val="24"/>
+        </w:rPr>
+        <w:lastRenderedPageBreak/>
+        <w:t xml:space="preserve">into consideration and matched with the pronoun cardinality. If it doesn’t </w:t>
+      </w:r>
+      <w:r>
+        <w:rPr>
+          <w:rFonts w:ascii="Arial" w:eastAsia="Arial" w:hAnsi="Arial" w:cs="Arial"/>
+          <w:color w:val="00000A"/>
+          <w:sz w:val="24"/>
+          <w:szCs w:val="24"/>
+        </w:rPr>
+        <w:t>match,</w:t>
+      </w:r>
+      <w:r>
+        <w:rPr>
+          <w:rFonts w:ascii="Arial" w:eastAsia="Arial" w:hAnsi="Arial" w:cs="Arial"/>
+          <w:color w:val="00000A"/>
+          <w:sz w:val="24"/>
+          <w:szCs w:val="24"/>
+        </w:rPr>
+        <w:t xml:space="preserve"> then increase the number of errors. </w:t>
+      </w:r>
+    </w:p>
+    <w:p>
+      <w:pPr>
+        <w:pStyle w:val="ListParagraph"/>
+        <w:numPr>
+          <w:ilvl w:val="0"/>
+          <w:numId w:val="9"/>
+        </w:numPr>
+        <w:spacing w:line="231" w:lineRule="auto"/>
+        <w:ind w:right="120"/>
+        <w:rPr>
+          <w:rFonts w:ascii="Arial" w:eastAsia="Arial" w:hAnsi="Arial" w:cs="Arial"/>
+          <w:color w:val="00000A"/>
+          <w:sz w:val="24"/>
+          <w:szCs w:val="24"/>
+        </w:rPr>
+      </w:pPr>
       <w:bookmarkStart w:id="2" w:name="_GoBack"/>
       <w:bookmarkEnd w:id="2"/>
       <w:r>
@@ -1708,6 +1797,24 @@
           <w:sz w:val="24"/>
           <w:szCs w:val="24"/>
         </w:rPr>
+        <w:t xml:space="preserve">For topic coherence, </w:t>
+      </w:r>
+      <w:r>
+        <w:rPr>
+          <w:rFonts w:ascii="Arial" w:eastAsia="Arial" w:hAnsi="Arial" w:cs="Arial"/>
+          <w:color w:val="00000A"/>
+          <w:sz w:val="24"/>
+          <w:szCs w:val="24"/>
+        </w:rPr>
+        <w:t>we</w:t>
+      </w:r>
+      <w:r>
+        <w:rPr>
+          <w:rFonts w:ascii="Arial" w:eastAsia="Arial" w:hAnsi="Arial" w:cs="Arial"/>
+          <w:color w:val="00000A"/>
+          <w:sz w:val="24"/>
+          <w:szCs w:val="24"/>
+        </w:rPr>
         <w:t xml:space="preserve"> extracted the unique topics provided in the csv file and saved an identifying marker in the form of a unique word present in each sentence, in the form of a list. Now, </w:t>
       </w:r>
       <w:proofErr w:type="spellStart"/>
@@ -1728,17 +1835,7 @@
           <w:sz w:val="24"/>
           <w:szCs w:val="24"/>
         </w:rPr>
-        <w:t xml:space="preserve"> the function is called, it checks if the topic has any word corresponding to the unique marker in the list. If such a word exists, a list is called up which contains most probable words, synonyms and </w:t>
-      </w:r>
-      <w:r>
-        <w:rPr>
-          <w:rFonts w:ascii="Arial" w:eastAsia="Arial" w:hAnsi="Arial" w:cs="Arial"/>
-          <w:color w:val="00000A"/>
-          <w:sz w:val="24"/>
-          <w:szCs w:val="24"/>
-        </w:rPr>
-        <w:lastRenderedPageBreak/>
-        <w:t>antonyms that can occur in a coherent essay and every occurrence of such word is counted. At the end of the run, the function returns a count of occurrences of these words in the essay. It is assumed that higher the word count, more coherent the essay will be</w:t>
+        <w:t xml:space="preserve"> the function is called, it checks if the topic has any word corresponding to the unique marker in the list. If such a word exists, a list is called up which contains most probable words, synonyms and antonyms that can occur in a coherent essay and every occurrence of such word is counted. At the end of the run, the function returns a count of occurrences of these words in the essay. It is assumed that higher the word count, more coherent the essay will be</w:t>
       </w:r>
       <w:r>
         <w:rPr>
@@ -2658,6 +2755,95 @@
     </w:lvl>
   </w:abstractNum>
   <w:abstractNum w:abstractNumId="3" w15:restartNumberingAfterBreak="0">
+    <w:nsid w:val="398A21F4"/>
+    <w:multiLevelType w:val="hybridMultilevel"/>
+    <w:tmpl w:val="F63CE4F6"/>
+    <w:lvl w:ilvl="0" w:tplc="033C80BA">
+      <w:start w:val="1"/>
+      <w:numFmt w:val="lowerRoman"/>
+      <w:lvlText w:val="%1."/>
+      <w:lvlJc w:val="left"/>
+      <w:pPr>
+        <w:ind w:left="1080" w:hanging="720"/>
+      </w:pPr>
+      <w:rPr>
+        <w:rFonts w:hint="default"/>
+      </w:rPr>
+    </w:lvl>
+    <w:lvl w:ilvl="1" w:tplc="04090019" w:tentative="1">
+      <w:start w:val="1"/>
+      <w:numFmt w:val="lowerLetter"/>
+      <w:lvlText w:val="%2."/>
+      <w:lvlJc w:val="left"/>
+      <w:pPr>
+        <w:ind w:left="1440" w:hanging="360"/>
+      </w:pPr>
+    </w:lvl>
+    <w:lvl w:ilvl="2" w:tplc="0409001B" w:tentative="1">
+      <w:start w:val="1"/>
+      <w:numFmt w:val="lowerRoman"/>
+      <w:lvlText w:val="%3."/>
+      <w:lvlJc w:val="right"/>
+      <w:pPr>
+        <w:ind w:left="2160" w:hanging="180"/>
+      </w:pPr>
+    </w:lvl>
+    <w:lvl w:ilvl="3" w:tplc="0409000F" w:tentative="1">
+      <w:start w:val="1"/>
+      <w:numFmt w:val="decimal"/>
+      <w:lvlText w:val="%4."/>
+      <w:lvlJc w:val="left"/>
+      <w:pPr>
+        <w:ind w:left="2880" w:hanging="360"/>
+      </w:pPr>
+    </w:lvl>
+    <w:lvl w:ilvl="4" w:tplc="04090019" w:tentative="1">
+      <w:start w:val="1"/>
+      <w:numFmt w:val="lowerLetter"/>
+      <w:lvlText w:val="%5."/>
+      <w:lvlJc w:val="left"/>
+      <w:pPr>
+        <w:ind w:left="3600" w:hanging="360"/>
+      </w:pPr>
+    </w:lvl>
+    <w:lvl w:ilvl="5" w:tplc="0409001B" w:tentative="1">
+      <w:start w:val="1"/>
+      <w:numFmt w:val="lowerRoman"/>
+      <w:lvlText w:val="%6."/>
+      <w:lvlJc w:val="right"/>
+      <w:pPr>
+        <w:ind w:left="4320" w:hanging="180"/>
+      </w:pPr>
+    </w:lvl>
+    <w:lvl w:ilvl="6" w:tplc="0409000F" w:tentative="1">
+      <w:start w:val="1"/>
+      <w:numFmt w:val="decimal"/>
+      <w:lvlText w:val="%7."/>
+      <w:lvlJc w:val="left"/>
+      <w:pPr>
+        <w:ind w:left="5040" w:hanging="360"/>
+      </w:pPr>
+    </w:lvl>
+    <w:lvl w:ilvl="7" w:tplc="04090019" w:tentative="1">
+      <w:start w:val="1"/>
+      <w:numFmt w:val="lowerLetter"/>
+      <w:lvlText w:val="%8."/>
+      <w:lvlJc w:val="left"/>
+      <w:pPr>
+        <w:ind w:left="5760" w:hanging="360"/>
+      </w:pPr>
+    </w:lvl>
+    <w:lvl w:ilvl="8" w:tplc="0409001B" w:tentative="1">
+      <w:start w:val="1"/>
+      <w:numFmt w:val="lowerRoman"/>
+      <w:lvlText w:val="%9."/>
+      <w:lvlJc w:val="right"/>
+      <w:pPr>
+        <w:ind w:left="6480" w:hanging="180"/>
+      </w:pPr>
+    </w:lvl>
+  </w:abstractNum>
+  <w:abstractNum w:abstractNumId="4" w15:restartNumberingAfterBreak="0">
     <w:nsid w:val="43F252B1"/>
     <w:multiLevelType w:val="hybridMultilevel"/>
     <w:tmpl w:val="199249FC"/>
@@ -2743,7 +2929,7 @@
       </w:pPr>
     </w:lvl>
   </w:abstractNum>
-  <w:abstractNum w:abstractNumId="4" w15:restartNumberingAfterBreak="0">
+  <w:abstractNum w:abstractNumId="5" w15:restartNumberingAfterBreak="0">
     <w:nsid w:val="46E87CCD"/>
     <w:multiLevelType w:val="hybridMultilevel"/>
     <w:tmpl w:val="629A2B8C"/>
@@ -2794,7 +2980,7 @@
       <w:lvlJc w:val="left"/>
     </w:lvl>
   </w:abstractNum>
-  <w:abstractNum w:abstractNumId="5" w15:restartNumberingAfterBreak="0">
+  <w:abstractNum w:abstractNumId="6" w15:restartNumberingAfterBreak="0">
     <w:nsid w:val="57D4347F"/>
     <w:multiLevelType w:val="hybridMultilevel"/>
     <w:tmpl w:val="370C3636"/>
@@ -2904,7 +3090,7 @@
       </w:rPr>
     </w:lvl>
   </w:abstractNum>
-  <w:abstractNum w:abstractNumId="6" w15:restartNumberingAfterBreak="0">
+  <w:abstractNum w:abstractNumId="7" w15:restartNumberingAfterBreak="0">
     <w:nsid w:val="625558EC"/>
     <w:multiLevelType w:val="hybridMultilevel"/>
     <w:tmpl w:val="ED6247C6"/>
@@ -2956,7 +3142,7 @@
       <w:lvlJc w:val="left"/>
     </w:lvl>
   </w:abstractNum>
-  <w:abstractNum w:abstractNumId="7" w15:restartNumberingAfterBreak="0">
+  <w:abstractNum w:abstractNumId="8" w15:restartNumberingAfterBreak="0">
     <w:nsid w:val="64184155"/>
     <w:multiLevelType w:val="hybridMultilevel"/>
     <w:tmpl w:val="5AD03E3C"/>
@@ -3049,21 +3235,24 @@
     <w:abstractNumId w:val="2"/>
   </w:num>
   <w:num w:numId="3">
-    <w:abstractNumId w:val="6"/>
+    <w:abstractNumId w:val="7"/>
   </w:num>
   <w:num w:numId="4">
     <w:abstractNumId w:val="1"/>
   </w:num>
   <w:num w:numId="5">
+    <w:abstractNumId w:val="5"/>
+  </w:num>
+  <w:num w:numId="6">
+    <w:abstractNumId w:val="6"/>
+  </w:num>
+  <w:num w:numId="7">
+    <w:abstractNumId w:val="8"/>
+  </w:num>
+  <w:num w:numId="8">
     <w:abstractNumId w:val="4"/>
   </w:num>
-  <w:num w:numId="6">
-    <w:abstractNumId w:val="5"/>
-  </w:num>
-  <w:num w:numId="7">
-    <w:abstractNumId w:val="7"/>
-  </w:num>
-  <w:num w:numId="8">
+  <w:num w:numId="9">
     <w:abstractNumId w:val="3"/>
   </w:num>
 </w:numbering>

</xml_diff>